<commit_message>
Agregar correcion de proposito de proyecto
</commit_message>
<xml_diff>
--- a/Desarrollo/SGT/Gestión/SGT-PP.docx
+++ b/Desarrollo/SGT/Gestión/SGT-PP.docx
@@ -1,6 +1,6 @@
 
 <file path=word/document.xml><?xml version="1.0" encoding="utf-8"?>
-<w:document xmlns:wpc="http://schemas.microsoft.com/office/word/2010/wordprocessingCanvas" xmlns:mc="http://schemas.openxmlformats.org/markup-compatibility/2006" xmlns:o="urn:schemas-microsoft-com:office:office" xmlns:r="http://schemas.openxmlformats.org/officeDocument/2006/relationships" xmlns:m="http://schemas.openxmlformats.org/officeDocument/2006/math" xmlns:v="urn:schemas-microsoft-com:vml" xmlns:wp14="http://schemas.microsoft.com/office/word/2010/wordprocessingDrawing" xmlns:wp="http://schemas.openxmlformats.org/drawingml/2006/wordprocessingDrawing" xmlns:w10="urn:schemas-microsoft-com:office:word" xmlns:w="http://schemas.openxmlformats.org/wordprocessingml/2006/main" xmlns:w14="http://schemas.microsoft.com/office/word/2010/wordml" xmlns:wpg="http://schemas.microsoft.com/office/word/2010/wordprocessingGroup" xmlns:wpi="http://schemas.microsoft.com/office/word/2010/wordprocessingInk" xmlns:wne="http://schemas.microsoft.com/office/word/2006/wordml" xmlns:wps="http://schemas.microsoft.com/office/word/2010/wordprocessingShape" mc:Ignorable="w14 wp14">
+<w:document xmlns:wpc="http://schemas.microsoft.com/office/word/2010/wordprocessingCanvas" xmlns:cx="http://schemas.microsoft.com/office/drawing/2014/chartex" xmlns:cx1="http://schemas.microsoft.com/office/drawing/2015/9/8/chartex" xmlns:cx2="http://schemas.microsoft.com/office/drawing/2015/10/21/chartex" xmlns:cx3="http://schemas.microsoft.com/office/drawing/2016/5/9/chartex" xmlns:cx4="http://schemas.microsoft.com/office/drawing/2016/5/10/chartex" xmlns:cx5="http://schemas.microsoft.com/office/drawing/2016/5/11/chartex" xmlns:cx6="http://schemas.microsoft.com/office/drawing/2016/5/12/chartex" xmlns:cx7="http://schemas.microsoft.com/office/drawing/2016/5/13/chartex" xmlns:cx8="http://schemas.microsoft.com/office/drawing/2016/5/14/chartex" xmlns:mc="http://schemas.openxmlformats.org/markup-compatibility/2006" xmlns:aink="http://schemas.microsoft.com/office/drawing/2016/ink" xmlns:am3d="http://schemas.microsoft.com/office/drawing/2017/model3d" xmlns:o="urn:schemas-microsoft-com:office:office" xmlns:r="http://schemas.openxmlformats.org/officeDocument/2006/relationships" xmlns:m="http://schemas.openxmlformats.org/officeDocument/2006/math" xmlns:v="urn:schemas-microsoft-com:vml" xmlns:wp14="http://schemas.microsoft.com/office/word/2010/wordprocessingDrawing" xmlns:wp="http://schemas.openxmlformats.org/drawingml/2006/wordprocessingDrawing" xmlns:w10="urn:schemas-microsoft-com:office:word" xmlns:w="http://schemas.openxmlformats.org/wordprocessingml/2006/main" xmlns:w14="http://schemas.microsoft.com/office/word/2010/wordml" xmlns:w15="http://schemas.microsoft.com/office/word/2012/wordml" xmlns:w16cid="http://schemas.microsoft.com/office/word/2016/wordml/cid" xmlns:w16se="http://schemas.microsoft.com/office/word/2015/wordml/symex" xmlns:wpg="http://schemas.microsoft.com/office/word/2010/wordprocessingGroup" xmlns:wpi="http://schemas.microsoft.com/office/word/2010/wordprocessingInk" xmlns:wne="http://schemas.microsoft.com/office/word/2006/wordml" xmlns:wps="http://schemas.microsoft.com/office/word/2010/wordprocessingShape" mc:Ignorable="w14 w15 w16se w16cid wp14">
   <w:body>
     <w:p>
       <w:pPr>
@@ -92,6 +92,29 @@
         <w:jc w:val="right"/>
         <w:rPr>
           <w:rFonts w:ascii="Times New Roman" w:eastAsia="Times New Roman" w:hAnsi="Times New Roman" w:cs="Times New Roman"/>
+          <w:b/>
+          <w:sz w:val="40"/>
+          <w:szCs w:val="40"/>
+        </w:rPr>
+      </w:pPr>
+      <w:r>
+        <w:rPr>
+          <w:rFonts w:ascii="Times New Roman" w:eastAsia="Times New Roman" w:hAnsi="Times New Roman" w:cs="Times New Roman"/>
+          <w:b/>
+          <w:sz w:val="40"/>
+          <w:szCs w:val="40"/>
+        </w:rPr>
+        <w:t>SGT-PP</w:t>
+      </w:r>
+      <w:bookmarkStart w:id="0" w:name="_GoBack"/>
+      <w:bookmarkEnd w:id="0"/>
+    </w:p>
+    <w:p>
+      <w:pPr>
+        <w:spacing w:before="240" w:after="240"/>
+        <w:jc w:val="right"/>
+        <w:rPr>
+          <w:rFonts w:ascii="Times New Roman" w:eastAsia="Times New Roman" w:hAnsi="Times New Roman" w:cs="Times New Roman"/>
           <w:i/>
           <w:sz w:val="28"/>
           <w:szCs w:val="28"/>
@@ -105,15 +128,6 @@
           <w:szCs w:val="28"/>
         </w:rPr>
         <w:t>Plan de Proyecto</w:t>
-      </w:r>
-    </w:p>
-    <w:p>
-      <w:pPr>
-        <w:spacing w:before="240" w:after="240"/>
-        <w:jc w:val="both"/>
-      </w:pPr>
-      <w:r>
-        <w:t xml:space="preserve"> </w:t>
       </w:r>
     </w:p>
     <w:p>
@@ -1296,13 +1310,8 @@
               <w:jc w:val="both"/>
             </w:pPr>
             <w:r>
-              <w:t xml:space="preserve"> </w:t>
-            </w:r>
-            <w:proofErr w:type="spellStart"/>
-            <w:r>
               <w:t>SoftSystem</w:t>
             </w:r>
-            <w:proofErr w:type="spellEnd"/>
             <w:r>
               <w:tab/>
             </w:r>
@@ -1485,14 +1494,14 @@
           <w:rFonts w:eastAsia="Arial"/>
         </w:rPr>
       </w:pPr>
-      <w:bookmarkStart w:id="0" w:name="_Toc21250039"/>
+      <w:bookmarkStart w:id="1" w:name="_Toc21250039"/>
       <w:r>
         <w:rPr>
           <w:rFonts w:eastAsia="Arial"/>
         </w:rPr>
         <w:t>Vista General del Proyecto</w:t>
       </w:r>
-      <w:bookmarkEnd w:id="0"/>
+      <w:bookmarkEnd w:id="1"/>
     </w:p>
     <w:p>
       <w:pPr>
@@ -1510,8 +1519,8 @@
         </w:tabs>
         <w:jc w:val="both"/>
       </w:pPr>
-      <w:bookmarkStart w:id="1" w:name="_o0barm4ps8yq"/>
-      <w:bookmarkEnd w:id="1"/>
+      <w:bookmarkStart w:id="2" w:name="_o0barm4ps8yq"/>
+      <w:bookmarkEnd w:id="2"/>
       <w:r>
         <w:t>Propósito del proyecto</w:t>
       </w:r>
@@ -1557,23 +1566,13 @@
               <w:jc w:val="both"/>
             </w:pPr>
             <w:r>
-              <w:t xml:space="preserve">El propósito de este proyecto es crear un sistema de tesis mejorado, es decir más personalizado, ya que si bien ya existe un sistema de tesis para UNMSM de nombre </w:t>
-            </w:r>
-            <w:proofErr w:type="spellStart"/>
-            <w:r>
-              <w:t>Cybertesis</w:t>
-            </w:r>
-            <w:proofErr w:type="spellEnd"/>
-            <w:r>
-              <w:t xml:space="preserve">, hemos detectado que esta tiene algunos problemas, como por ejemplo al momento de querer acceder al sistema a través de su </w:t>
-            </w:r>
-            <w:proofErr w:type="spellStart"/>
-            <w:r>
-              <w:t>url</w:t>
-            </w:r>
-            <w:proofErr w:type="spellEnd"/>
-            <w:r>
-              <w:t xml:space="preserve">, es por ello que implementaremos este sistema para que los alumnos de pregrado, postgrado, </w:t>
+              <w:t>El propósito de este proyecto es crear un sistema de tesis mejorado, es decir más personalizado, ya que si bien ya existe un sistema de tesis para UNMSM de nombre Cybertesis, hemos detectado que</w:t>
+            </w:r>
+            <w:r>
+              <w:t xml:space="preserve"> hemos detectado que este presenta algunas falencias como, por ejemplo el acceso al sistema a través de su URL, </w:t>
+            </w:r>
+            <w:r>
+              <w:t xml:space="preserve">es por ello que implementaremos este sistema para que los alumnos de pregrado, postgrado, </w:t>
             </w:r>
             <w:r>
               <w:t>y</w:t>
@@ -1585,7 +1584,13 @@
               <w:t>o público en general</w:t>
             </w:r>
             <w:r>
-              <w:t>, puedan revisar y tener referencias de tesis de la Universidad Nacional Mayor de San Marcos a través de búsquedas más personalizadas con el fin de que puedan realizar sus tesis</w:t>
+              <w:t>, puedan revisar y tener referencias de tesis</w:t>
+            </w:r>
+            <w:r>
+              <w:t xml:space="preserve"> y revistas </w:t>
+            </w:r>
+            <w:r>
+              <w:t xml:space="preserve"> de la Universidad Nacional Mayor de San Marcos a través de búsquedas más personalizadas con el fin de que puedan realizar sus tesis</w:t>
             </w:r>
             <w:r>
               <w:t>, informes de investigación con fuentes confiables y de fácil acceso.</w:t>
@@ -1610,8 +1615,8 @@
         </w:tabs>
         <w:jc w:val="both"/>
       </w:pPr>
-      <w:bookmarkStart w:id="2" w:name="_xkimzhi1bdvy"/>
-      <w:bookmarkEnd w:id="2"/>
+      <w:bookmarkStart w:id="3" w:name="_xkimzhi1bdvy"/>
+      <w:bookmarkEnd w:id="3"/>
       <w:r>
         <w:t>Descripción a alto nivel del proyecto</w:t>
       </w:r>
@@ -1690,8 +1695,8 @@
         </w:tabs>
         <w:jc w:val="both"/>
       </w:pPr>
-      <w:bookmarkStart w:id="3" w:name="_efjpt1xmcfh6"/>
-      <w:bookmarkEnd w:id="3"/>
+      <w:bookmarkStart w:id="4" w:name="_efjpt1xmcfh6"/>
+      <w:bookmarkEnd w:id="4"/>
       <w:r>
         <w:t>Límites del proyecto</w:t>
       </w:r>
@@ -1805,8 +1810,8 @@
         </w:tabs>
         <w:jc w:val="both"/>
       </w:pPr>
-      <w:bookmarkStart w:id="4" w:name="_j977gfdo34xm"/>
-      <w:bookmarkEnd w:id="4"/>
+      <w:bookmarkStart w:id="5" w:name="_j977gfdo34xm"/>
+      <w:bookmarkEnd w:id="5"/>
       <w:r>
         <w:lastRenderedPageBreak/>
         <w:t>Entregables clave</w:t>
@@ -2010,8 +2015,8 @@
         </w:tabs>
         <w:jc w:val="both"/>
       </w:pPr>
-      <w:bookmarkStart w:id="5" w:name="_xgu8xy7chreq"/>
-      <w:bookmarkEnd w:id="5"/>
+      <w:bookmarkStart w:id="6" w:name="_xgu8xy7chreq"/>
+      <w:bookmarkEnd w:id="6"/>
       <w:r>
         <w:t>Requerimientos a alto nivel</w:t>
       </w:r>
@@ -2185,8 +2190,8 @@
         </w:tabs>
         <w:jc w:val="both"/>
       </w:pPr>
-      <w:bookmarkStart w:id="6" w:name="_3l0mfx4s8p67"/>
-      <w:bookmarkEnd w:id="6"/>
+      <w:bookmarkStart w:id="7" w:name="_3l0mfx4s8p67"/>
+      <w:bookmarkEnd w:id="7"/>
       <w:r>
         <w:t>Riesgo general del proyecto</w:t>
       </w:r>
@@ -2274,8 +2279,8 @@
       </w:tr>
     </w:tbl>
     <w:p>
-      <w:bookmarkStart w:id="7" w:name="_acretwyhps79"/>
-      <w:bookmarkEnd w:id="7"/>
+      <w:bookmarkStart w:id="8" w:name="_acretwyhps79"/>
+      <w:bookmarkEnd w:id="8"/>
     </w:p>
     <w:p>
       <w:pPr>
@@ -2498,15 +2503,7 @@
               <w:jc w:val="both"/>
             </w:pPr>
             <w:r>
-              <w:t xml:space="preserve">La lista de tesis favoritas no </w:t>
-            </w:r>
-            <w:proofErr w:type="gramStart"/>
-            <w:r>
-              <w:t>tendrán</w:t>
-            </w:r>
-            <w:proofErr w:type="gramEnd"/>
-            <w:r>
-              <w:t xml:space="preserve"> límite.</w:t>
+              <w:t>La lista de tesis favoritas no tendrán límite.</w:t>
             </w:r>
           </w:p>
         </w:tc>
@@ -2914,14 +2911,14 @@
           <w:rFonts w:eastAsia="Arial"/>
         </w:rPr>
       </w:pPr>
-      <w:bookmarkStart w:id="8" w:name="_Toc21250040"/>
+      <w:bookmarkStart w:id="9" w:name="_Toc21250040"/>
       <w:r>
         <w:rPr>
           <w:rFonts w:eastAsia="Arial"/>
         </w:rPr>
         <w:t>Cronograma del Proyecto</w:t>
       </w:r>
-      <w:bookmarkEnd w:id="8"/>
+      <w:bookmarkEnd w:id="9"/>
     </w:p>
     <w:p>
       <w:pPr>
@@ -2931,8 +2928,8 @@
         </w:tabs>
         <w:jc w:val="both"/>
       </w:pPr>
-      <w:bookmarkStart w:id="9" w:name="_64ggf5l76nfv"/>
-      <w:bookmarkEnd w:id="9"/>
+      <w:bookmarkStart w:id="10" w:name="_64ggf5l76nfv"/>
+      <w:bookmarkEnd w:id="10"/>
       <w:r>
         <w:t>Planeamiento</w:t>
       </w:r>
@@ -3188,13 +3185,7 @@
               <w:jc w:val="both"/>
             </w:pPr>
             <w:r>
-              <w:t>0</w:t>
-            </w:r>
-            <w:r>
-              <w:t>4</w:t>
-            </w:r>
-            <w:r>
-              <w:t>/11/2019</w:t>
+              <w:t>04/11/2019</w:t>
             </w:r>
           </w:p>
         </w:tc>
@@ -3259,10 +3250,7 @@
               <w:jc w:val="both"/>
             </w:pPr>
             <w:r>
-              <w:t>16</w:t>
-            </w:r>
-            <w:r>
-              <w:t>/11/2019</w:t>
+              <w:t>16/11/2019</w:t>
             </w:r>
           </w:p>
         </w:tc>
@@ -3330,10 +3318,7 @@
               <w:jc w:val="both"/>
             </w:pPr>
             <w:r>
-              <w:t>23</w:t>
-            </w:r>
-            <w:r>
-              <w:t>/11/2019</w:t>
+              <w:t>23/11/2019</w:t>
             </w:r>
           </w:p>
         </w:tc>
@@ -3408,10 +3393,7 @@
               <w:jc w:val="both"/>
             </w:pPr>
             <w:r>
-              <w:t>30</w:t>
-            </w:r>
-            <w:r>
-              <w:t>/11/2019</w:t>
+              <w:t>30/11/2019</w:t>
             </w:r>
           </w:p>
         </w:tc>
@@ -3497,8 +3479,8 @@
           <w:u w:val="single"/>
         </w:rPr>
       </w:pPr>
-      <w:bookmarkStart w:id="10" w:name="_596xylz70l2a"/>
-      <w:bookmarkEnd w:id="10"/>
+      <w:bookmarkStart w:id="11" w:name="_596xylz70l2a"/>
+      <w:bookmarkEnd w:id="11"/>
       <w:r>
         <w:t>Cronograma</w:t>
       </w:r>
@@ -4351,21 +4333,7 @@
                 <w:sz w:val="14"/>
                 <w:szCs w:val="18"/>
               </w:rPr>
-              <w:t>2</w:t>
-            </w:r>
-            <w:r>
-              <w:rPr>
-                <w:sz w:val="14"/>
-                <w:szCs w:val="18"/>
-              </w:rPr>
-              <w:t>5</w:t>
-            </w:r>
-            <w:r>
-              <w:rPr>
-                <w:sz w:val="14"/>
-                <w:szCs w:val="18"/>
-              </w:rPr>
-              <w:t>/11/2019</w:t>
+              <w:t>25/11/2019</w:t>
             </w:r>
           </w:p>
         </w:tc>
@@ -4394,14 +4362,7 @@
                 <w:sz w:val="14"/>
                 <w:szCs w:val="18"/>
               </w:rPr>
-              <w:t>30/</w:t>
-            </w:r>
-            <w:r>
-              <w:rPr>
-                <w:sz w:val="14"/>
-                <w:szCs w:val="18"/>
-              </w:rPr>
-              <w:t>11/2019</w:t>
+              <w:t>30/11/2019</w:t>
             </w:r>
           </w:p>
         </w:tc>
@@ -5581,14 +5542,7 @@
                 <w:sz w:val="14"/>
                 <w:szCs w:val="18"/>
               </w:rPr>
-              <w:t>26</w:t>
-            </w:r>
-            <w:r>
-              <w:rPr>
-                <w:sz w:val="14"/>
-                <w:szCs w:val="18"/>
-              </w:rPr>
-              <w:t>/09/2019</w:t>
+              <w:t>26/09/2019</w:t>
             </w:r>
           </w:p>
         </w:tc>
@@ -6689,14 +6643,7 @@
                 <w:sz w:val="14"/>
                 <w:szCs w:val="18"/>
               </w:rPr>
-              <w:t>18/11</w:t>
-            </w:r>
-            <w:r>
-              <w:rPr>
-                <w:sz w:val="14"/>
-                <w:szCs w:val="18"/>
-              </w:rPr>
-              <w:t>/2019</w:t>
+              <w:t>18/11/2019</w:t>
             </w:r>
           </w:p>
         </w:tc>
@@ -6724,14 +6671,7 @@
                 <w:sz w:val="14"/>
                 <w:szCs w:val="18"/>
               </w:rPr>
-              <w:t>23/11</w:t>
-            </w:r>
-            <w:r>
-              <w:rPr>
-                <w:sz w:val="14"/>
-                <w:szCs w:val="18"/>
-              </w:rPr>
-              <w:t>/2019</w:t>
+              <w:t>23/11/2019</w:t>
             </w:r>
           </w:p>
         </w:tc>
@@ -7249,14 +7189,7 @@
                 <w:sz w:val="14"/>
                 <w:szCs w:val="18"/>
               </w:rPr>
-              <w:t>25/11</w:t>
-            </w:r>
-            <w:r>
-              <w:rPr>
-                <w:sz w:val="14"/>
-                <w:szCs w:val="18"/>
-              </w:rPr>
-              <w:t>/2019</w:t>
+              <w:t>25/11/2019</w:t>
             </w:r>
           </w:p>
         </w:tc>
@@ -7284,14 +7217,7 @@
                 <w:sz w:val="14"/>
                 <w:szCs w:val="18"/>
               </w:rPr>
-              <w:t>30/11</w:t>
-            </w:r>
-            <w:r>
-              <w:rPr>
-                <w:sz w:val="14"/>
-                <w:szCs w:val="18"/>
-              </w:rPr>
-              <w:t>/2019</w:t>
+              <w:t>30/11/2019</w:t>
             </w:r>
           </w:p>
         </w:tc>
@@ -7811,14 +7737,7 @@
                 <w:sz w:val="14"/>
                 <w:szCs w:val="18"/>
               </w:rPr>
-              <w:t>25/11</w:t>
-            </w:r>
-            <w:r>
-              <w:rPr>
-                <w:sz w:val="14"/>
-                <w:szCs w:val="18"/>
-              </w:rPr>
-              <w:t>/2019</w:t>
+              <w:t>25/11/2019</w:t>
             </w:r>
           </w:p>
         </w:tc>
@@ -7845,14 +7764,7 @@
                 <w:sz w:val="14"/>
                 <w:szCs w:val="18"/>
               </w:rPr>
-              <w:t>30/11</w:t>
-            </w:r>
-            <w:r>
-              <w:rPr>
-                <w:sz w:val="14"/>
-                <w:szCs w:val="18"/>
-              </w:rPr>
-              <w:t>/2019</w:t>
+              <w:t>30/11/2019</w:t>
             </w:r>
           </w:p>
         </w:tc>
@@ -8387,8 +8299,8 @@
       </w:pPr>
     </w:p>
     <w:p>
-      <w:bookmarkStart w:id="11" w:name="_eg1ajejzt3iv"/>
-      <w:bookmarkEnd w:id="11"/>
+      <w:bookmarkStart w:id="12" w:name="_eg1ajejzt3iv"/>
+      <w:bookmarkEnd w:id="12"/>
     </w:p>
     <w:p/>
     <w:p>
@@ -8463,8 +8375,6 @@
             <w:r>
               <w:t>El proyecto se llevará de acuerdo al tiempo establecido por el cronograma.</w:t>
             </w:r>
-            <w:bookmarkStart w:id="12" w:name="_GoBack"/>
-            <w:bookmarkEnd w:id="12"/>
           </w:p>
         </w:tc>
       </w:tr>
@@ -8616,37 +8526,12 @@
             <w:pPr>
               <w:jc w:val="both"/>
             </w:pPr>
-            <w:proofErr w:type="spellStart"/>
             <w:r>
               <w:rPr>
                 <w:color w:val="222222"/>
                 <w:shd w:val="clear" w:color="auto" w:fill="FFFFFF"/>
               </w:rPr>
-              <w:t>Lenis</w:t>
-            </w:r>
-            <w:proofErr w:type="spellEnd"/>
-            <w:r>
-              <w:rPr>
-                <w:color w:val="222222"/>
-                <w:shd w:val="clear" w:color="auto" w:fill="FFFFFF"/>
-              </w:rPr>
-              <w:t xml:space="preserve"> </w:t>
-            </w:r>
-            <w:proofErr w:type="spellStart"/>
-            <w:r>
-              <w:rPr>
-                <w:color w:val="222222"/>
-                <w:shd w:val="clear" w:color="auto" w:fill="FFFFFF"/>
-              </w:rPr>
-              <w:t>Rossi</w:t>
-            </w:r>
-            <w:proofErr w:type="spellEnd"/>
-            <w:r>
-              <w:rPr>
-                <w:color w:val="222222"/>
-                <w:shd w:val="clear" w:color="auto" w:fill="FFFFFF"/>
-              </w:rPr>
-              <w:t xml:space="preserve"> Wong Portillo</w:t>
+              <w:t>Lenis Rossi Wong Portillo</w:t>
             </w:r>
           </w:p>
         </w:tc>
@@ -8738,11 +8623,9 @@
               <w:spacing w:line="240" w:lineRule="auto"/>
               <w:jc w:val="both"/>
             </w:pPr>
-            <w:proofErr w:type="spellStart"/>
             <w:r>
               <w:t>SoftSystem</w:t>
             </w:r>
-            <w:proofErr w:type="spellEnd"/>
           </w:p>
         </w:tc>
         <w:tc>
@@ -9155,11 +9038,9 @@
             <w:r>
               <w:t xml:space="preserve">Equipo de Desarrollo </w:t>
             </w:r>
-            <w:proofErr w:type="spellStart"/>
             <w:r>
               <w:t>Frontend</w:t>
             </w:r>
-            <w:proofErr w:type="spellEnd"/>
           </w:p>
         </w:tc>
         <w:tc>
@@ -9182,23 +9063,7 @@
               <w:jc w:val="both"/>
             </w:pPr>
             <w:r>
-              <w:t xml:space="preserve">Vega </w:t>
-            </w:r>
-            <w:proofErr w:type="spellStart"/>
-            <w:r>
-              <w:t>Chavez</w:t>
-            </w:r>
-            <w:proofErr w:type="spellEnd"/>
-            <w:r>
-              <w:t xml:space="preserve"> </w:t>
-            </w:r>
-            <w:proofErr w:type="spellStart"/>
-            <w:r>
-              <w:t>Jhordan</w:t>
-            </w:r>
-            <w:proofErr w:type="spellEnd"/>
-            <w:r>
-              <w:t xml:space="preserve"> Teodosio</w:t>
+              <w:t>Vega Chavez Jhordan Teodosio</w:t>
             </w:r>
           </w:p>
           <w:p>
@@ -9221,13 +9086,8 @@
               <w:spacing w:line="240" w:lineRule="auto"/>
               <w:jc w:val="both"/>
             </w:pPr>
-            <w:proofErr w:type="spellStart"/>
-            <w:r>
-              <w:t>Gomez</w:t>
-            </w:r>
-            <w:proofErr w:type="spellEnd"/>
-            <w:r>
-              <w:t xml:space="preserve"> Luis Daniel Renzo </w:t>
+            <w:r>
+              <w:t xml:space="preserve">Gomez Luis Daniel Renzo </w:t>
             </w:r>
           </w:p>
         </w:tc>
@@ -9259,13 +9119,8 @@
               <w:t xml:space="preserve">Equipo de </w:t>
             </w:r>
             <w:r>
-              <w:t xml:space="preserve">Desarrollo de </w:t>
-            </w:r>
-            <w:proofErr w:type="spellStart"/>
-            <w:r>
-              <w:t>Backend</w:t>
-            </w:r>
-            <w:proofErr w:type="spellEnd"/>
+              <w:t>Desarrollo de Backend</w:t>
+            </w:r>
           </w:p>
         </w:tc>
         <w:tc>
@@ -9375,7 +9230,7 @@
     </w:p>
     <w:p/>
     <w:sectPr>
-      <w:headerReference w:type="default" r:id="rId8"/>
+      <w:headerReference w:type="default" r:id="rId7"/>
       <w:pgSz w:w="11906" w:h="16838"/>
       <w:pgMar w:top="1417" w:right="1701" w:bottom="1417" w:left="1701" w:header="708" w:footer="708" w:gutter="0"/>
       <w:cols w:space="708"/>
@@ -9386,7 +9241,7 @@
 </file>
 
 <file path=word/endnotes.xml><?xml version="1.0" encoding="utf-8"?>
-<w:endnotes xmlns:wpc="http://schemas.microsoft.com/office/word/2010/wordprocessingCanvas" xmlns:mc="http://schemas.openxmlformats.org/markup-compatibility/2006" xmlns:o="urn:schemas-microsoft-com:office:office" xmlns:r="http://schemas.openxmlformats.org/officeDocument/2006/relationships" xmlns:m="http://schemas.openxmlformats.org/officeDocument/2006/math" xmlns:v="urn:schemas-microsoft-com:vml" xmlns:wp14="http://schemas.microsoft.com/office/word/2010/wordprocessingDrawing" xmlns:wp="http://schemas.openxmlformats.org/drawingml/2006/wordprocessingDrawing" xmlns:w10="urn:schemas-microsoft-com:office:word" xmlns:w="http://schemas.openxmlformats.org/wordprocessingml/2006/main" xmlns:w14="http://schemas.microsoft.com/office/word/2010/wordml" xmlns:wpg="http://schemas.microsoft.com/office/word/2010/wordprocessingGroup" xmlns:wpi="http://schemas.microsoft.com/office/word/2010/wordprocessingInk" xmlns:wne="http://schemas.microsoft.com/office/word/2006/wordml" xmlns:wps="http://schemas.microsoft.com/office/word/2010/wordprocessingShape" mc:Ignorable="w14 wp14">
+<w:endnotes xmlns:wpc="http://schemas.microsoft.com/office/word/2010/wordprocessingCanvas" xmlns:cx="http://schemas.microsoft.com/office/drawing/2014/chartex" xmlns:cx1="http://schemas.microsoft.com/office/drawing/2015/9/8/chartex" xmlns:cx2="http://schemas.microsoft.com/office/drawing/2015/10/21/chartex" xmlns:cx3="http://schemas.microsoft.com/office/drawing/2016/5/9/chartex" xmlns:cx4="http://schemas.microsoft.com/office/drawing/2016/5/10/chartex" xmlns:cx5="http://schemas.microsoft.com/office/drawing/2016/5/11/chartex" xmlns:cx6="http://schemas.microsoft.com/office/drawing/2016/5/12/chartex" xmlns:cx7="http://schemas.microsoft.com/office/drawing/2016/5/13/chartex" xmlns:cx8="http://schemas.microsoft.com/office/drawing/2016/5/14/chartex" xmlns:mc="http://schemas.openxmlformats.org/markup-compatibility/2006" xmlns:aink="http://schemas.microsoft.com/office/drawing/2016/ink" xmlns:am3d="http://schemas.microsoft.com/office/drawing/2017/model3d" xmlns:o="urn:schemas-microsoft-com:office:office" xmlns:r="http://schemas.openxmlformats.org/officeDocument/2006/relationships" xmlns:m="http://schemas.openxmlformats.org/officeDocument/2006/math" xmlns:v="urn:schemas-microsoft-com:vml" xmlns:wp14="http://schemas.microsoft.com/office/word/2010/wordprocessingDrawing" xmlns:wp="http://schemas.openxmlformats.org/drawingml/2006/wordprocessingDrawing" xmlns:w10="urn:schemas-microsoft-com:office:word" xmlns:w="http://schemas.openxmlformats.org/wordprocessingml/2006/main" xmlns:w14="http://schemas.microsoft.com/office/word/2010/wordml" xmlns:w15="http://schemas.microsoft.com/office/word/2012/wordml" xmlns:w16cid="http://schemas.microsoft.com/office/word/2016/wordml/cid" xmlns:w16se="http://schemas.microsoft.com/office/word/2015/wordml/symex" xmlns:wpg="http://schemas.microsoft.com/office/word/2010/wordprocessingGroup" xmlns:wpi="http://schemas.microsoft.com/office/word/2010/wordprocessingInk" xmlns:wne="http://schemas.microsoft.com/office/word/2006/wordml" xmlns:wps="http://schemas.microsoft.com/office/word/2010/wordprocessingShape" mc:Ignorable="w14 w15 w16se w16cid wp14">
   <w:endnote w:type="separator" w:id="-1">
     <w:p>
       <w:pPr>
@@ -9411,7 +9266,7 @@
 </file>
 
 <file path=word/footnotes.xml><?xml version="1.0" encoding="utf-8"?>
-<w:footnotes xmlns:wpc="http://schemas.microsoft.com/office/word/2010/wordprocessingCanvas" xmlns:mc="http://schemas.openxmlformats.org/markup-compatibility/2006" xmlns:o="urn:schemas-microsoft-com:office:office" xmlns:r="http://schemas.openxmlformats.org/officeDocument/2006/relationships" xmlns:m="http://schemas.openxmlformats.org/officeDocument/2006/math" xmlns:v="urn:schemas-microsoft-com:vml" xmlns:wp14="http://schemas.microsoft.com/office/word/2010/wordprocessingDrawing" xmlns:wp="http://schemas.openxmlformats.org/drawingml/2006/wordprocessingDrawing" xmlns:w10="urn:schemas-microsoft-com:office:word" xmlns:w="http://schemas.openxmlformats.org/wordprocessingml/2006/main" xmlns:w14="http://schemas.microsoft.com/office/word/2010/wordml" xmlns:wpg="http://schemas.microsoft.com/office/word/2010/wordprocessingGroup" xmlns:wpi="http://schemas.microsoft.com/office/word/2010/wordprocessingInk" xmlns:wne="http://schemas.microsoft.com/office/word/2006/wordml" xmlns:wps="http://schemas.microsoft.com/office/word/2010/wordprocessingShape" mc:Ignorable="w14 wp14">
+<w:footnotes xmlns:wpc="http://schemas.microsoft.com/office/word/2010/wordprocessingCanvas" xmlns:cx="http://schemas.microsoft.com/office/drawing/2014/chartex" xmlns:cx1="http://schemas.microsoft.com/office/drawing/2015/9/8/chartex" xmlns:cx2="http://schemas.microsoft.com/office/drawing/2015/10/21/chartex" xmlns:cx3="http://schemas.microsoft.com/office/drawing/2016/5/9/chartex" xmlns:cx4="http://schemas.microsoft.com/office/drawing/2016/5/10/chartex" xmlns:cx5="http://schemas.microsoft.com/office/drawing/2016/5/11/chartex" xmlns:cx6="http://schemas.microsoft.com/office/drawing/2016/5/12/chartex" xmlns:cx7="http://schemas.microsoft.com/office/drawing/2016/5/13/chartex" xmlns:cx8="http://schemas.microsoft.com/office/drawing/2016/5/14/chartex" xmlns:mc="http://schemas.openxmlformats.org/markup-compatibility/2006" xmlns:aink="http://schemas.microsoft.com/office/drawing/2016/ink" xmlns:am3d="http://schemas.microsoft.com/office/drawing/2017/model3d" xmlns:o="urn:schemas-microsoft-com:office:office" xmlns:r="http://schemas.openxmlformats.org/officeDocument/2006/relationships" xmlns:m="http://schemas.openxmlformats.org/officeDocument/2006/math" xmlns:v="urn:schemas-microsoft-com:vml" xmlns:wp14="http://schemas.microsoft.com/office/word/2010/wordprocessingDrawing" xmlns:wp="http://schemas.openxmlformats.org/drawingml/2006/wordprocessingDrawing" xmlns:w10="urn:schemas-microsoft-com:office:word" xmlns:w="http://schemas.openxmlformats.org/wordprocessingml/2006/main" xmlns:w14="http://schemas.microsoft.com/office/word/2010/wordml" xmlns:w15="http://schemas.microsoft.com/office/word/2012/wordml" xmlns:w16cid="http://schemas.microsoft.com/office/word/2016/wordml/cid" xmlns:w16se="http://schemas.microsoft.com/office/word/2015/wordml/symex" xmlns:wpg="http://schemas.microsoft.com/office/word/2010/wordprocessingGroup" xmlns:wpi="http://schemas.microsoft.com/office/word/2010/wordprocessingInk" xmlns:wne="http://schemas.microsoft.com/office/word/2006/wordml" xmlns:wps="http://schemas.microsoft.com/office/word/2010/wordprocessingShape" mc:Ignorable="w14 w15 w16se w16cid wp14">
   <w:footnote w:type="separator" w:id="-1">
     <w:p>
       <w:pPr>
@@ -9436,7 +9291,7 @@
 </file>
 
 <file path=word/header1.xml><?xml version="1.0" encoding="utf-8"?>
-<w:hdr xmlns:wpc="http://schemas.microsoft.com/office/word/2010/wordprocessingCanvas" xmlns:mc="http://schemas.openxmlformats.org/markup-compatibility/2006" xmlns:o="urn:schemas-microsoft-com:office:office" xmlns:r="http://schemas.openxmlformats.org/officeDocument/2006/relationships" xmlns:m="http://schemas.openxmlformats.org/officeDocument/2006/math" xmlns:v="urn:schemas-microsoft-com:vml" xmlns:wp14="http://schemas.microsoft.com/office/word/2010/wordprocessingDrawing" xmlns:wp="http://schemas.openxmlformats.org/drawingml/2006/wordprocessingDrawing" xmlns:w10="urn:schemas-microsoft-com:office:word" xmlns:w="http://schemas.openxmlformats.org/wordprocessingml/2006/main" xmlns:w14="http://schemas.microsoft.com/office/word/2010/wordml" xmlns:wpg="http://schemas.microsoft.com/office/word/2010/wordprocessingGroup" xmlns:wpi="http://schemas.microsoft.com/office/word/2010/wordprocessingInk" xmlns:wne="http://schemas.microsoft.com/office/word/2006/wordml" xmlns:wps="http://schemas.microsoft.com/office/word/2010/wordprocessingShape" mc:Ignorable="w14 wp14">
+<w:hdr xmlns:wpc="http://schemas.microsoft.com/office/word/2010/wordprocessingCanvas" xmlns:cx="http://schemas.microsoft.com/office/drawing/2014/chartex" xmlns:cx1="http://schemas.microsoft.com/office/drawing/2015/9/8/chartex" xmlns:cx2="http://schemas.microsoft.com/office/drawing/2015/10/21/chartex" xmlns:cx3="http://schemas.microsoft.com/office/drawing/2016/5/9/chartex" xmlns:cx4="http://schemas.microsoft.com/office/drawing/2016/5/10/chartex" xmlns:cx5="http://schemas.microsoft.com/office/drawing/2016/5/11/chartex" xmlns:cx6="http://schemas.microsoft.com/office/drawing/2016/5/12/chartex" xmlns:cx7="http://schemas.microsoft.com/office/drawing/2016/5/13/chartex" xmlns:cx8="http://schemas.microsoft.com/office/drawing/2016/5/14/chartex" xmlns:mc="http://schemas.openxmlformats.org/markup-compatibility/2006" xmlns:aink="http://schemas.microsoft.com/office/drawing/2016/ink" xmlns:am3d="http://schemas.microsoft.com/office/drawing/2017/model3d" xmlns:o="urn:schemas-microsoft-com:office:office" xmlns:r="http://schemas.openxmlformats.org/officeDocument/2006/relationships" xmlns:m="http://schemas.openxmlformats.org/officeDocument/2006/math" xmlns:v="urn:schemas-microsoft-com:vml" xmlns:wp14="http://schemas.microsoft.com/office/word/2010/wordprocessingDrawing" xmlns:wp="http://schemas.openxmlformats.org/drawingml/2006/wordprocessingDrawing" xmlns:w10="urn:schemas-microsoft-com:office:word" xmlns:w="http://schemas.openxmlformats.org/wordprocessingml/2006/main" xmlns:w14="http://schemas.microsoft.com/office/word/2010/wordml" xmlns:w15="http://schemas.microsoft.com/office/word/2012/wordml" xmlns:w16cid="http://schemas.microsoft.com/office/word/2016/wordml/cid" xmlns:w16se="http://schemas.microsoft.com/office/word/2015/wordml/symex" xmlns:wpg="http://schemas.microsoft.com/office/word/2010/wordprocessingGroup" xmlns:wpi="http://schemas.microsoft.com/office/word/2010/wordprocessingInk" xmlns:wne="http://schemas.microsoft.com/office/word/2006/wordml" xmlns:wps="http://schemas.microsoft.com/office/word/2010/wordprocessingShape" mc:Ignorable="w14 w15 w16se w16cid wp14">
   <w:p>
     <w:pPr>
       <w:pStyle w:val="Encabezado"/>
@@ -9446,45 +9301,17 @@
         <w:szCs w:val="36"/>
       </w:rPr>
     </w:pPr>
-    <w:r>
-      <w:rPr>
-        <w:sz w:val="36"/>
-        <w:szCs w:val="36"/>
-      </w:rPr>
-      <w:fldChar w:fldCharType="begin"/>
-    </w:r>
-    <w:r>
-      <w:rPr>
-        <w:sz w:val="36"/>
-        <w:szCs w:val="36"/>
-      </w:rPr>
-      <w:instrText xml:space="preserve"> HYPERLINK "https://github.com/will98/SoftSystem" </w:instrText>
-    </w:r>
-    <w:r>
-      <w:rPr>
-        <w:sz w:val="36"/>
-        <w:szCs w:val="36"/>
-      </w:rPr>
-      <w:fldChar w:fldCharType="separate"/>
-    </w:r>
-    <w:proofErr w:type="spellStart"/>
-    <w:r>
-      <w:rPr>
-        <w:rStyle w:val="Hipervnculo"/>
-        <w:sz w:val="36"/>
-        <w:szCs w:val="36"/>
-        <w:u w:val="none"/>
-      </w:rPr>
-      <w:t>SoftSystem</w:t>
-    </w:r>
-    <w:proofErr w:type="spellEnd"/>
-    <w:r>
-      <w:rPr>
-        <w:sz w:val="36"/>
-        <w:szCs w:val="36"/>
-      </w:rPr>
-      <w:fldChar w:fldCharType="end"/>
-    </w:r>
+    <w:hyperlink r:id="rId1" w:history="1">
+      <w:r>
+        <w:rPr>
+          <w:rStyle w:val="Hipervnculo"/>
+          <w:sz w:val="36"/>
+          <w:szCs w:val="36"/>
+          <w:u w:val="none"/>
+        </w:rPr>
+        <w:t>SoftSystem</w:t>
+      </w:r>
+    </w:hyperlink>
   </w:p>
   <w:p>
     <w:pPr>
@@ -9495,8 +9322,8 @@
 </file>
 
 <file path=word/numbering.xml><?xml version="1.0" encoding="utf-8"?>
-<w:numbering xmlns:wpc="http://schemas.microsoft.com/office/word/2010/wordprocessingCanvas" xmlns:mc="http://schemas.openxmlformats.org/markup-compatibility/2006" xmlns:o="urn:schemas-microsoft-com:office:office" xmlns:r="http://schemas.openxmlformats.org/officeDocument/2006/relationships" xmlns:m="http://schemas.openxmlformats.org/officeDocument/2006/math" xmlns:v="urn:schemas-microsoft-com:vml" xmlns:wp14="http://schemas.microsoft.com/office/word/2010/wordprocessingDrawing" xmlns:wp="http://schemas.openxmlformats.org/drawingml/2006/wordprocessingDrawing" xmlns:w10="urn:schemas-microsoft-com:office:word" xmlns:w="http://schemas.openxmlformats.org/wordprocessingml/2006/main" xmlns:w14="http://schemas.microsoft.com/office/word/2010/wordml" xmlns:wpg="http://schemas.microsoft.com/office/word/2010/wordprocessingGroup" xmlns:wpi="http://schemas.microsoft.com/office/word/2010/wordprocessingInk" xmlns:wne="http://schemas.microsoft.com/office/word/2006/wordml" xmlns:wps="http://schemas.microsoft.com/office/word/2010/wordprocessingShape" mc:Ignorable="w14 wp14">
-  <w:abstractNum w:abstractNumId="0">
+<w:numbering xmlns:wpc="http://schemas.microsoft.com/office/word/2010/wordprocessingCanvas" xmlns:cx="http://schemas.microsoft.com/office/drawing/2014/chartex" xmlns:cx1="http://schemas.microsoft.com/office/drawing/2015/9/8/chartex" xmlns:cx2="http://schemas.microsoft.com/office/drawing/2015/10/21/chartex" xmlns:cx3="http://schemas.microsoft.com/office/drawing/2016/5/9/chartex" xmlns:cx4="http://schemas.microsoft.com/office/drawing/2016/5/10/chartex" xmlns:cx5="http://schemas.microsoft.com/office/drawing/2016/5/11/chartex" xmlns:cx6="http://schemas.microsoft.com/office/drawing/2016/5/12/chartex" xmlns:cx7="http://schemas.microsoft.com/office/drawing/2016/5/13/chartex" xmlns:cx8="http://schemas.microsoft.com/office/drawing/2016/5/14/chartex" xmlns:mc="http://schemas.openxmlformats.org/markup-compatibility/2006" xmlns:aink="http://schemas.microsoft.com/office/drawing/2016/ink" xmlns:am3d="http://schemas.microsoft.com/office/drawing/2017/model3d" xmlns:o="urn:schemas-microsoft-com:office:office" xmlns:r="http://schemas.openxmlformats.org/officeDocument/2006/relationships" xmlns:m="http://schemas.openxmlformats.org/officeDocument/2006/math" xmlns:v="urn:schemas-microsoft-com:vml" xmlns:wp14="http://schemas.microsoft.com/office/word/2010/wordprocessingDrawing" xmlns:wp="http://schemas.openxmlformats.org/drawingml/2006/wordprocessingDrawing" xmlns:w10="urn:schemas-microsoft-com:office:word" xmlns:w="http://schemas.openxmlformats.org/wordprocessingml/2006/main" xmlns:w14="http://schemas.microsoft.com/office/word/2010/wordml" xmlns:w15="http://schemas.microsoft.com/office/word/2012/wordml" xmlns:w16cid="http://schemas.microsoft.com/office/word/2016/wordml/cid" xmlns:w16se="http://schemas.microsoft.com/office/word/2015/wordml/symex" xmlns:wpg="http://schemas.microsoft.com/office/word/2010/wordprocessingGroup" xmlns:wpi="http://schemas.microsoft.com/office/word/2010/wordprocessingInk" xmlns:wne="http://schemas.microsoft.com/office/word/2006/wordml" xmlns:wps="http://schemas.microsoft.com/office/word/2010/wordprocessingShape" mc:Ignorable="w14 w15 w16se w16cid wp14">
+  <w:abstractNum w:abstractNumId="0" w15:restartNumberingAfterBreak="0">
     <w:nsid w:val="083C12F3"/>
     <w:multiLevelType w:val="multilevel"/>
     <w:tmpl w:val="388A50D0"/>
@@ -9636,7 +9463,7 @@
       </w:rPr>
     </w:lvl>
   </w:abstractNum>
-  <w:abstractNum w:abstractNumId="1">
+  <w:abstractNum w:abstractNumId="1" w15:restartNumberingAfterBreak="0">
     <w:nsid w:val="111758D5"/>
     <w:multiLevelType w:val="multilevel"/>
     <w:tmpl w:val="353CA066"/>
@@ -9776,7 +9603,7 @@
       </w:rPr>
     </w:lvl>
   </w:abstractNum>
-  <w:abstractNum w:abstractNumId="2">
+  <w:abstractNum w:abstractNumId="2" w15:restartNumberingAfterBreak="0">
     <w:nsid w:val="2EA8172D"/>
     <w:multiLevelType w:val="multilevel"/>
     <w:tmpl w:val="8A125CC2"/>
@@ -9916,7 +9743,7 @@
       </w:rPr>
     </w:lvl>
   </w:abstractNum>
-  <w:abstractNum w:abstractNumId="3">
+  <w:abstractNum w:abstractNumId="3" w15:restartNumberingAfterBreak="0">
     <w:nsid w:val="51F15FDA"/>
     <w:multiLevelType w:val="multilevel"/>
     <w:tmpl w:val="148699F2"/>
@@ -10056,7 +9883,7 @@
       </w:rPr>
     </w:lvl>
   </w:abstractNum>
-  <w:abstractNum w:abstractNumId="4">
+  <w:abstractNum w:abstractNumId="4" w15:restartNumberingAfterBreak="0">
     <w:nsid w:val="61331A4E"/>
     <w:multiLevelType w:val="multilevel"/>
     <w:tmpl w:val="B19A0E58"/>
@@ -10196,7 +10023,7 @@
       </w:rPr>
     </w:lvl>
   </w:abstractNum>
-  <w:abstractNum w:abstractNumId="5">
+  <w:abstractNum w:abstractNumId="5" w15:restartNumberingAfterBreak="0">
     <w:nsid w:val="7B233588"/>
     <w:multiLevelType w:val="multilevel"/>
     <w:tmpl w:val="D7DEEACE"/>
@@ -10413,7 +10240,7 @@
 </file>
 
 <file path=word/styles.xml><?xml version="1.0" encoding="utf-8"?>
-<w:styles xmlns:mc="http://schemas.openxmlformats.org/markup-compatibility/2006" xmlns:r="http://schemas.openxmlformats.org/officeDocument/2006/relationships" xmlns:w="http://schemas.openxmlformats.org/wordprocessingml/2006/main" xmlns:w14="http://schemas.microsoft.com/office/word/2010/wordml" mc:Ignorable="w14">
+<w:styles xmlns:mc="http://schemas.openxmlformats.org/markup-compatibility/2006" xmlns:r="http://schemas.openxmlformats.org/officeDocument/2006/relationships" xmlns:w="http://schemas.openxmlformats.org/wordprocessingml/2006/main" xmlns:w14="http://schemas.microsoft.com/office/word/2010/wordml" xmlns:w15="http://schemas.microsoft.com/office/word/2012/wordml" xmlns:w16cid="http://schemas.microsoft.com/office/word/2016/wordml/cid" xmlns:w16se="http://schemas.microsoft.com/office/word/2015/wordml/symex" mc:Ignorable="w14 w15 w16se w16cid">
   <w:docDefaults>
     <w:rPrDefault>
       <w:rPr>
@@ -10429,144 +10256,384 @@
       </w:pPr>
     </w:pPrDefault>
   </w:docDefaults>
-  <w:latentStyles w:defLockedState="0" w:defUIPriority="99" w:defSemiHidden="1" w:defUnhideWhenUsed="1" w:defQFormat="0" w:count="267">
-    <w:lsdException w:name="Normal" w:semiHidden="0" w:uiPriority="0" w:unhideWhenUsed="0" w:qFormat="1"/>
-    <w:lsdException w:name="heading 1" w:semiHidden="0" w:uiPriority="9" w:unhideWhenUsed="0" w:qFormat="1"/>
-    <w:lsdException w:name="heading 2" w:uiPriority="0" w:qFormat="1"/>
-    <w:lsdException w:name="heading 3" w:uiPriority="9" w:qFormat="1"/>
-    <w:lsdException w:name="heading 4" w:uiPriority="9" w:qFormat="1"/>
-    <w:lsdException w:name="heading 5" w:uiPriority="9" w:qFormat="1"/>
-    <w:lsdException w:name="heading 6" w:uiPriority="9" w:qFormat="1"/>
-    <w:lsdException w:name="heading 7" w:uiPriority="9" w:qFormat="1"/>
-    <w:lsdException w:name="heading 8" w:uiPriority="9" w:qFormat="1"/>
-    <w:lsdException w:name="heading 9" w:uiPriority="9" w:qFormat="1"/>
-    <w:lsdException w:name="toc 1" w:uiPriority="39"/>
-    <w:lsdException w:name="toc 2" w:uiPriority="39"/>
-    <w:lsdException w:name="toc 3" w:uiPriority="39"/>
-    <w:lsdException w:name="toc 4" w:uiPriority="39"/>
-    <w:lsdException w:name="toc 5" w:uiPriority="39"/>
-    <w:lsdException w:name="toc 6" w:uiPriority="39"/>
-    <w:lsdException w:name="toc 7" w:uiPriority="39"/>
-    <w:lsdException w:name="toc 8" w:uiPriority="39"/>
-    <w:lsdException w:name="toc 9" w:uiPriority="39"/>
-    <w:lsdException w:name="caption" w:uiPriority="35" w:qFormat="1"/>
-    <w:lsdException w:name="Title" w:semiHidden="0" w:uiPriority="10" w:unhideWhenUsed="0" w:qFormat="1"/>
-    <w:lsdException w:name="Default Paragraph Font" w:uiPriority="1"/>
-    <w:lsdException w:name="Subtitle" w:semiHidden="0" w:uiPriority="0" w:unhideWhenUsed="0" w:qFormat="1"/>
-    <w:lsdException w:name="Strong" w:semiHidden="0" w:uiPriority="22" w:unhideWhenUsed="0" w:qFormat="1"/>
-    <w:lsdException w:name="Emphasis" w:semiHidden="0" w:uiPriority="20" w:unhideWhenUsed="0" w:qFormat="1"/>
-    <w:lsdException w:name="Table Grid" w:semiHidden="0" w:uiPriority="39" w:unhideWhenUsed="0"/>
-    <w:lsdException w:name="Placeholder Text" w:unhideWhenUsed="0"/>
-    <w:lsdException w:name="No Spacing" w:semiHidden="0" w:uiPriority="1" w:unhideWhenUsed="0" w:qFormat="1"/>
-    <w:lsdException w:name="Light Shading" w:semiHidden="0" w:uiPriority="60" w:unhideWhenUsed="0"/>
-    <w:lsdException w:name="Light List" w:semiHidden="0" w:uiPriority="61" w:unhideWhenUsed="0"/>
-    <w:lsdException w:name="Light Grid" w:semiHidden="0" w:uiPriority="62" w:unhideWhenUsed="0"/>
-    <w:lsdException w:name="Medium Shading 1" w:semiHidden="0" w:uiPriority="63" w:unhideWhenUsed="0"/>
-    <w:lsdException w:name="Medium Shading 2" w:semiHidden="0" w:uiPriority="64" w:unhideWhenUsed="0"/>
-    <w:lsdException w:name="Medium List 1" w:semiHidden="0" w:uiPriority="65" w:unhideWhenUsed="0"/>
-    <w:lsdException w:name="Medium List 2" w:semiHidden="0" w:uiPriority="66" w:unhideWhenUsed="0"/>
-    <w:lsdException w:name="Medium Grid 1" w:semiHidden="0" w:uiPriority="67" w:unhideWhenUsed="0"/>
-    <w:lsdException w:name="Medium Grid 2" w:semiHidden="0" w:uiPriority="68" w:unhideWhenUsed="0"/>
-    <w:lsdException w:name="Medium Grid 3" w:semiHidden="0" w:uiPriority="69" w:unhideWhenUsed="0"/>
-    <w:lsdException w:name="Dark List" w:semiHidden="0" w:uiPriority="70" w:unhideWhenUsed="0"/>
-    <w:lsdException w:name="Colorful Shading" w:semiHidden="0" w:uiPriority="71" w:unhideWhenUsed="0"/>
-    <w:lsdException w:name="Colorful List" w:semiHidden="0" w:uiPriority="72" w:unhideWhenUsed="0"/>
-    <w:lsdException w:name="Colorful Grid" w:semiHidden="0" w:uiPriority="73" w:unhideWhenUsed="0"/>
-    <w:lsdException w:name="Light Shading Accent 1" w:semiHidden="0" w:uiPriority="60" w:unhideWhenUsed="0"/>
-    <w:lsdException w:name="Light List Accent 1" w:semiHidden="0" w:uiPriority="61" w:unhideWhenUsed="0"/>
-    <w:lsdException w:name="Light Grid Accent 1" w:semiHidden="0" w:uiPriority="62" w:unhideWhenUsed="0"/>
-    <w:lsdException w:name="Medium Shading 1 Accent 1" w:semiHidden="0" w:uiPriority="63" w:unhideWhenUsed="0"/>
-    <w:lsdException w:name="Medium Shading 2 Accent 1" w:semiHidden="0" w:uiPriority="64" w:unhideWhenUsed="0"/>
-    <w:lsdException w:name="Medium List 1 Accent 1" w:semiHidden="0" w:uiPriority="65" w:unhideWhenUsed="0"/>
-    <w:lsdException w:name="Revision" w:unhideWhenUsed="0"/>
-    <w:lsdException w:name="List Paragraph" w:semiHidden="0" w:uiPriority="34" w:unhideWhenUsed="0" w:qFormat="1"/>
-    <w:lsdException w:name="Quote" w:semiHidden="0" w:uiPriority="29" w:unhideWhenUsed="0" w:qFormat="1"/>
-    <w:lsdException w:name="Intense Quote" w:semiHidden="0" w:uiPriority="30" w:unhideWhenUsed="0" w:qFormat="1"/>
-    <w:lsdException w:name="Medium List 2 Accent 1" w:semiHidden="0" w:uiPriority="66" w:unhideWhenUsed="0"/>
-    <w:lsdException w:name="Medium Grid 1 Accent 1" w:semiHidden="0" w:uiPriority="67" w:unhideWhenUsed="0"/>
-    <w:lsdException w:name="Medium Grid 2 Accent 1" w:semiHidden="0" w:uiPriority="68" w:unhideWhenUsed="0"/>
-    <w:lsdException w:name="Medium Grid 3 Accent 1" w:semiHidden="0" w:uiPriority="69" w:unhideWhenUsed="0"/>
-    <w:lsdException w:name="Dark List Accent 1" w:semiHidden="0" w:uiPriority="70" w:unhideWhenUsed="0"/>
-    <w:lsdException w:name="Colorful Shading Accent 1" w:semiHidden="0" w:uiPriority="71" w:unhideWhenUsed="0"/>
-    <w:lsdException w:name="Colorful List Accent 1" w:semiHidden="0" w:uiPriority="72" w:unhideWhenUsed="0"/>
-    <w:lsdException w:name="Colorful Grid Accent 1" w:semiHidden="0" w:uiPriority="73" w:unhideWhenUsed="0"/>
-    <w:lsdException w:name="Light Shading Accent 2" w:semiHidden="0" w:uiPriority="60" w:unhideWhenUsed="0"/>
-    <w:lsdException w:name="Light List Accent 2" w:semiHidden="0" w:uiPriority="61" w:unhideWhenUsed="0"/>
-    <w:lsdException w:name="Light Grid Accent 2" w:semiHidden="0" w:uiPriority="62" w:unhideWhenUsed="0"/>
-    <w:lsdException w:name="Medium Shading 1 Accent 2" w:semiHidden="0" w:uiPriority="63" w:unhideWhenUsed="0"/>
-    <w:lsdException w:name="Medium Shading 2 Accent 2" w:semiHidden="0" w:uiPriority="64" w:unhideWhenUsed="0"/>
-    <w:lsdException w:name="Medium List 1 Accent 2" w:semiHidden="0" w:uiPriority="65" w:unhideWhenUsed="0"/>
-    <w:lsdException w:name="Medium List 2 Accent 2" w:semiHidden="0" w:uiPriority="66" w:unhideWhenUsed="0"/>
-    <w:lsdException w:name="Medium Grid 1 Accent 2" w:semiHidden="0" w:uiPriority="67" w:unhideWhenUsed="0"/>
-    <w:lsdException w:name="Medium Grid 2 Accent 2" w:semiHidden="0" w:uiPriority="68" w:unhideWhenUsed="0"/>
-    <w:lsdException w:name="Medium Grid 3 Accent 2" w:semiHidden="0" w:uiPriority="69" w:unhideWhenUsed="0"/>
-    <w:lsdException w:name="Dark List Accent 2" w:semiHidden="0" w:uiPriority="70" w:unhideWhenUsed="0"/>
-    <w:lsdException w:name="Colorful Shading Accent 2" w:semiHidden="0" w:uiPriority="71" w:unhideWhenUsed="0"/>
-    <w:lsdException w:name="Colorful List Accent 2" w:semiHidden="0" w:uiPriority="72" w:unhideWhenUsed="0"/>
-    <w:lsdException w:name="Colorful Grid Accent 2" w:semiHidden="0" w:uiPriority="73" w:unhideWhenUsed="0"/>
-    <w:lsdException w:name="Light Shading Accent 3" w:semiHidden="0" w:uiPriority="60" w:unhideWhenUsed="0"/>
-    <w:lsdException w:name="Light List Accent 3" w:semiHidden="0" w:uiPriority="61" w:unhideWhenUsed="0"/>
-    <w:lsdException w:name="Light Grid Accent 3" w:semiHidden="0" w:uiPriority="62" w:unhideWhenUsed="0"/>
-    <w:lsdException w:name="Medium Shading 1 Accent 3" w:semiHidden="0" w:uiPriority="63" w:unhideWhenUsed="0"/>
-    <w:lsdException w:name="Medium Shading 2 Accent 3" w:semiHidden="0" w:uiPriority="64" w:unhideWhenUsed="0"/>
-    <w:lsdException w:name="Medium List 1 Accent 3" w:semiHidden="0" w:uiPriority="65" w:unhideWhenUsed="0"/>
-    <w:lsdException w:name="Medium List 2 Accent 3" w:semiHidden="0" w:uiPriority="66" w:unhideWhenUsed="0"/>
-    <w:lsdException w:name="Medium Grid 1 Accent 3" w:semiHidden="0" w:uiPriority="67" w:unhideWhenUsed="0"/>
-    <w:lsdException w:name="Medium Grid 2 Accent 3" w:semiHidden="0" w:uiPriority="68" w:unhideWhenUsed="0"/>
-    <w:lsdException w:name="Medium Grid 3 Accent 3" w:semiHidden="0" w:uiPriority="69" w:unhideWhenUsed="0"/>
-    <w:lsdException w:name="Dark List Accent 3" w:semiHidden="0" w:uiPriority="70" w:unhideWhenUsed="0"/>
-    <w:lsdException w:name="Colorful Shading Accent 3" w:semiHidden="0" w:uiPriority="71" w:unhideWhenUsed="0"/>
-    <w:lsdException w:name="Colorful List Accent 3" w:semiHidden="0" w:uiPriority="72" w:unhideWhenUsed="0"/>
-    <w:lsdException w:name="Colorful Grid Accent 3" w:semiHidden="0" w:uiPriority="73" w:unhideWhenUsed="0"/>
-    <w:lsdException w:name="Light Shading Accent 4" w:semiHidden="0" w:uiPriority="60" w:unhideWhenUsed="0"/>
-    <w:lsdException w:name="Light List Accent 4" w:semiHidden="0" w:uiPriority="61" w:unhideWhenUsed="0"/>
-    <w:lsdException w:name="Light Grid Accent 4" w:semiHidden="0" w:uiPriority="62" w:unhideWhenUsed="0"/>
-    <w:lsdException w:name="Medium Shading 1 Accent 4" w:semiHidden="0" w:uiPriority="63" w:unhideWhenUsed="0"/>
-    <w:lsdException w:name="Medium Shading 2 Accent 4" w:semiHidden="0" w:uiPriority="64" w:unhideWhenUsed="0"/>
-    <w:lsdException w:name="Medium List 1 Accent 4" w:semiHidden="0" w:uiPriority="65" w:unhideWhenUsed="0"/>
-    <w:lsdException w:name="Medium List 2 Accent 4" w:semiHidden="0" w:uiPriority="66" w:unhideWhenUsed="0"/>
-    <w:lsdException w:name="Medium Grid 1 Accent 4" w:semiHidden="0" w:uiPriority="67" w:unhideWhenUsed="0"/>
-    <w:lsdException w:name="Medium Grid 2 Accent 4" w:semiHidden="0" w:uiPriority="68" w:unhideWhenUsed="0"/>
-    <w:lsdException w:name="Medium Grid 3 Accent 4" w:semiHidden="0" w:uiPriority="69" w:unhideWhenUsed="0"/>
-    <w:lsdException w:name="Dark List Accent 4" w:semiHidden="0" w:uiPriority="70" w:unhideWhenUsed="0"/>
-    <w:lsdException w:name="Colorful Shading Accent 4" w:semiHidden="0" w:uiPriority="71" w:unhideWhenUsed="0"/>
-    <w:lsdException w:name="Colorful List Accent 4" w:semiHidden="0" w:uiPriority="72" w:unhideWhenUsed="0"/>
-    <w:lsdException w:name="Colorful Grid Accent 4" w:semiHidden="0" w:uiPriority="73" w:unhideWhenUsed="0"/>
-    <w:lsdException w:name="Light Shading Accent 5" w:semiHidden="0" w:uiPriority="60" w:unhideWhenUsed="0"/>
-    <w:lsdException w:name="Light List Accent 5" w:semiHidden="0" w:uiPriority="61" w:unhideWhenUsed="0"/>
-    <w:lsdException w:name="Light Grid Accent 5" w:semiHidden="0" w:uiPriority="62" w:unhideWhenUsed="0"/>
-    <w:lsdException w:name="Medium Shading 1 Accent 5" w:semiHidden="0" w:uiPriority="63" w:unhideWhenUsed="0"/>
-    <w:lsdException w:name="Medium Shading 2 Accent 5" w:semiHidden="0" w:uiPriority="64" w:unhideWhenUsed="0"/>
-    <w:lsdException w:name="Medium List 1 Accent 5" w:semiHidden="0" w:uiPriority="65" w:unhideWhenUsed="0"/>
-    <w:lsdException w:name="Medium List 2 Accent 5" w:semiHidden="0" w:uiPriority="66" w:unhideWhenUsed="0"/>
-    <w:lsdException w:name="Medium Grid 1 Accent 5" w:semiHidden="0" w:uiPriority="67" w:unhideWhenUsed="0"/>
-    <w:lsdException w:name="Medium Grid 2 Accent 5" w:semiHidden="0" w:uiPriority="68" w:unhideWhenUsed="0"/>
-    <w:lsdException w:name="Medium Grid 3 Accent 5" w:semiHidden="0" w:uiPriority="69" w:unhideWhenUsed="0"/>
-    <w:lsdException w:name="Dark List Accent 5" w:semiHidden="0" w:uiPriority="70" w:unhideWhenUsed="0"/>
-    <w:lsdException w:name="Colorful Shading Accent 5" w:semiHidden="0" w:uiPriority="71" w:unhideWhenUsed="0"/>
-    <w:lsdException w:name="Colorful List Accent 5" w:semiHidden="0" w:uiPriority="72" w:unhideWhenUsed="0"/>
-    <w:lsdException w:name="Colorful Grid Accent 5" w:semiHidden="0" w:uiPriority="73" w:unhideWhenUsed="0"/>
-    <w:lsdException w:name="Light Shading Accent 6" w:semiHidden="0" w:uiPriority="60" w:unhideWhenUsed="0"/>
-    <w:lsdException w:name="Light List Accent 6" w:semiHidden="0" w:uiPriority="61" w:unhideWhenUsed="0"/>
-    <w:lsdException w:name="Light Grid Accent 6" w:semiHidden="0" w:uiPriority="62" w:unhideWhenUsed="0"/>
-    <w:lsdException w:name="Medium Shading 1 Accent 6" w:semiHidden="0" w:uiPriority="63" w:unhideWhenUsed="0"/>
-    <w:lsdException w:name="Medium Shading 2 Accent 6" w:semiHidden="0" w:uiPriority="64" w:unhideWhenUsed="0"/>
-    <w:lsdException w:name="Medium List 1 Accent 6" w:semiHidden="0" w:uiPriority="65" w:unhideWhenUsed="0"/>
-    <w:lsdException w:name="Medium List 2 Accent 6" w:semiHidden="0" w:uiPriority="66" w:unhideWhenUsed="0"/>
-    <w:lsdException w:name="Medium Grid 1 Accent 6" w:semiHidden="0" w:uiPriority="67" w:unhideWhenUsed="0"/>
-    <w:lsdException w:name="Medium Grid 2 Accent 6" w:semiHidden="0" w:uiPriority="68" w:unhideWhenUsed="0"/>
-    <w:lsdException w:name="Medium Grid 3 Accent 6" w:semiHidden="0" w:uiPriority="69" w:unhideWhenUsed="0"/>
-    <w:lsdException w:name="Dark List Accent 6" w:semiHidden="0" w:uiPriority="70" w:unhideWhenUsed="0"/>
-    <w:lsdException w:name="Colorful Shading Accent 6" w:semiHidden="0" w:uiPriority="71" w:unhideWhenUsed="0"/>
-    <w:lsdException w:name="Colorful List Accent 6" w:semiHidden="0" w:uiPriority="72" w:unhideWhenUsed="0"/>
-    <w:lsdException w:name="Colorful Grid Accent 6" w:semiHidden="0" w:uiPriority="73" w:unhideWhenUsed="0"/>
-    <w:lsdException w:name="Subtle Emphasis" w:semiHidden="0" w:uiPriority="19" w:unhideWhenUsed="0" w:qFormat="1"/>
-    <w:lsdException w:name="Intense Emphasis" w:semiHidden="0" w:uiPriority="21" w:unhideWhenUsed="0" w:qFormat="1"/>
-    <w:lsdException w:name="Subtle Reference" w:semiHidden="0" w:uiPriority="31" w:unhideWhenUsed="0" w:qFormat="1"/>
-    <w:lsdException w:name="Intense Reference" w:semiHidden="0" w:uiPriority="32" w:unhideWhenUsed="0" w:qFormat="1"/>
-    <w:lsdException w:name="Book Title" w:semiHidden="0" w:uiPriority="33" w:unhideWhenUsed="0" w:qFormat="1"/>
-    <w:lsdException w:name="Bibliography" w:uiPriority="37"/>
-    <w:lsdException w:name="TOC Heading" w:uiPriority="39" w:qFormat="1"/>
+  <w:latentStyles w:defLockedState="0" w:defUIPriority="99" w:defSemiHidden="0" w:defUnhideWhenUsed="0" w:defQFormat="0" w:count="377">
+    <w:lsdException w:name="Normal" w:uiPriority="0" w:qFormat="1"/>
+    <w:lsdException w:name="heading 1" w:uiPriority="9" w:qFormat="1"/>
+    <w:lsdException w:name="heading 2" w:semiHidden="1" w:uiPriority="0" w:unhideWhenUsed="1" w:qFormat="1"/>
+    <w:lsdException w:name="heading 3" w:semiHidden="1" w:uiPriority="9" w:unhideWhenUsed="1" w:qFormat="1"/>
+    <w:lsdException w:name="heading 4" w:semiHidden="1" w:uiPriority="9" w:unhideWhenUsed="1" w:qFormat="1"/>
+    <w:lsdException w:name="heading 5" w:semiHidden="1" w:uiPriority="9" w:unhideWhenUsed="1" w:qFormat="1"/>
+    <w:lsdException w:name="heading 6" w:semiHidden="1" w:uiPriority="9" w:unhideWhenUsed="1" w:qFormat="1"/>
+    <w:lsdException w:name="heading 7" w:semiHidden="1" w:uiPriority="9" w:unhideWhenUsed="1" w:qFormat="1"/>
+    <w:lsdException w:name="heading 8" w:semiHidden="1" w:uiPriority="9" w:unhideWhenUsed="1" w:qFormat="1"/>
+    <w:lsdException w:name="heading 9" w:semiHidden="1" w:uiPriority="9" w:unhideWhenUsed="1" w:qFormat="1"/>
+    <w:lsdException w:name="index 1" w:semiHidden="1" w:unhideWhenUsed="1"/>
+    <w:lsdException w:name="index 2" w:semiHidden="1" w:unhideWhenUsed="1"/>
+    <w:lsdException w:name="index 3" w:semiHidden="1" w:unhideWhenUsed="1"/>
+    <w:lsdException w:name="index 4" w:semiHidden="1" w:unhideWhenUsed="1"/>
+    <w:lsdException w:name="index 5" w:semiHidden="1" w:unhideWhenUsed="1"/>
+    <w:lsdException w:name="index 6" w:semiHidden="1" w:unhideWhenUsed="1"/>
+    <w:lsdException w:name="index 7" w:semiHidden="1" w:unhideWhenUsed="1"/>
+    <w:lsdException w:name="index 8" w:semiHidden="1" w:unhideWhenUsed="1"/>
+    <w:lsdException w:name="index 9" w:semiHidden="1" w:unhideWhenUsed="1"/>
+    <w:lsdException w:name="toc 1" w:semiHidden="1" w:uiPriority="39" w:unhideWhenUsed="1"/>
+    <w:lsdException w:name="toc 2" w:semiHidden="1" w:uiPriority="39" w:unhideWhenUsed="1"/>
+    <w:lsdException w:name="toc 3" w:semiHidden="1" w:uiPriority="39" w:unhideWhenUsed="1"/>
+    <w:lsdException w:name="toc 4" w:semiHidden="1" w:uiPriority="39" w:unhideWhenUsed="1"/>
+    <w:lsdException w:name="toc 5" w:semiHidden="1" w:uiPriority="39" w:unhideWhenUsed="1"/>
+    <w:lsdException w:name="toc 6" w:semiHidden="1" w:uiPriority="39" w:unhideWhenUsed="1"/>
+    <w:lsdException w:name="toc 7" w:semiHidden="1" w:uiPriority="39" w:unhideWhenUsed="1"/>
+    <w:lsdException w:name="toc 8" w:semiHidden="1" w:uiPriority="39" w:unhideWhenUsed="1"/>
+    <w:lsdException w:name="toc 9" w:semiHidden="1" w:uiPriority="39" w:unhideWhenUsed="1"/>
+    <w:lsdException w:name="Normal Indent" w:semiHidden="1" w:unhideWhenUsed="1"/>
+    <w:lsdException w:name="footnote text" w:semiHidden="1" w:unhideWhenUsed="1"/>
+    <w:lsdException w:name="annotation text" w:semiHidden="1" w:unhideWhenUsed="1"/>
+    <w:lsdException w:name="header" w:semiHidden="1" w:unhideWhenUsed="1"/>
+    <w:lsdException w:name="footer" w:semiHidden="1" w:unhideWhenUsed="1"/>
+    <w:lsdException w:name="index heading" w:semiHidden="1" w:unhideWhenUsed="1"/>
+    <w:lsdException w:name="caption" w:semiHidden="1" w:uiPriority="35" w:unhideWhenUsed="1" w:qFormat="1"/>
+    <w:lsdException w:name="table of figures" w:semiHidden="1" w:unhideWhenUsed="1"/>
+    <w:lsdException w:name="envelope address" w:semiHidden="1" w:unhideWhenUsed="1"/>
+    <w:lsdException w:name="envelope return" w:semiHidden="1" w:unhideWhenUsed="1"/>
+    <w:lsdException w:name="footnote reference" w:semiHidden="1" w:unhideWhenUsed="1"/>
+    <w:lsdException w:name="annotation reference" w:semiHidden="1" w:unhideWhenUsed="1"/>
+    <w:lsdException w:name="line number" w:semiHidden="1" w:unhideWhenUsed="1"/>
+    <w:lsdException w:name="page number" w:semiHidden="1" w:unhideWhenUsed="1"/>
+    <w:lsdException w:name="endnote reference" w:semiHidden="1" w:unhideWhenUsed="1"/>
+    <w:lsdException w:name="endnote text" w:semiHidden="1" w:unhideWhenUsed="1"/>
+    <w:lsdException w:name="table of authorities" w:semiHidden="1" w:unhideWhenUsed="1"/>
+    <w:lsdException w:name="macro" w:semiHidden="1" w:unhideWhenUsed="1"/>
+    <w:lsdException w:name="toa heading" w:semiHidden="1" w:unhideWhenUsed="1"/>
+    <w:lsdException w:name="List" w:semiHidden="1" w:unhideWhenUsed="1"/>
+    <w:lsdException w:name="List Bullet" w:semiHidden="1" w:unhideWhenUsed="1"/>
+    <w:lsdException w:name="List Number" w:semiHidden="1" w:unhideWhenUsed="1"/>
+    <w:lsdException w:name="List 2" w:semiHidden="1" w:unhideWhenUsed="1"/>
+    <w:lsdException w:name="List 3" w:semiHidden="1" w:unhideWhenUsed="1"/>
+    <w:lsdException w:name="List 4" w:semiHidden="1" w:unhideWhenUsed="1"/>
+    <w:lsdException w:name="List 5" w:semiHidden="1" w:unhideWhenUsed="1"/>
+    <w:lsdException w:name="List Bullet 2" w:semiHidden="1" w:unhideWhenUsed="1"/>
+    <w:lsdException w:name="List Bullet 3" w:semiHidden="1" w:unhideWhenUsed="1"/>
+    <w:lsdException w:name="List Bullet 4" w:semiHidden="1" w:unhideWhenUsed="1"/>
+    <w:lsdException w:name="List Bullet 5" w:semiHidden="1" w:unhideWhenUsed="1"/>
+    <w:lsdException w:name="List Number 2" w:semiHidden="1" w:unhideWhenUsed="1"/>
+    <w:lsdException w:name="List Number 3" w:semiHidden="1" w:unhideWhenUsed="1"/>
+    <w:lsdException w:name="List Number 4" w:semiHidden="1" w:unhideWhenUsed="1"/>
+    <w:lsdException w:name="List Number 5" w:semiHidden="1" w:unhideWhenUsed="1"/>
+    <w:lsdException w:name="Title" w:uiPriority="10" w:qFormat="1"/>
+    <w:lsdException w:name="Closing" w:semiHidden="1" w:unhideWhenUsed="1"/>
+    <w:lsdException w:name="Signature" w:semiHidden="1" w:unhideWhenUsed="1"/>
+    <w:lsdException w:name="Default Paragraph Font" w:semiHidden="1" w:uiPriority="1" w:unhideWhenUsed="1"/>
+    <w:lsdException w:name="Body Text" w:semiHidden="1" w:unhideWhenUsed="1"/>
+    <w:lsdException w:name="Body Text Indent" w:semiHidden="1" w:unhideWhenUsed="1"/>
+    <w:lsdException w:name="List Continue" w:semiHidden="1" w:unhideWhenUsed="1"/>
+    <w:lsdException w:name="List Continue 2" w:semiHidden="1" w:unhideWhenUsed="1"/>
+    <w:lsdException w:name="List Continue 3" w:semiHidden="1" w:unhideWhenUsed="1"/>
+    <w:lsdException w:name="List Continue 4" w:semiHidden="1" w:unhideWhenUsed="1"/>
+    <w:lsdException w:name="List Continue 5" w:semiHidden="1" w:unhideWhenUsed="1"/>
+    <w:lsdException w:name="Message Header" w:semiHidden="1" w:unhideWhenUsed="1"/>
+    <w:lsdException w:name="Subtitle" w:uiPriority="0" w:qFormat="1"/>
+    <w:lsdException w:name="Salutation" w:semiHidden="1" w:unhideWhenUsed="1"/>
+    <w:lsdException w:name="Date" w:semiHidden="1" w:unhideWhenUsed="1"/>
+    <w:lsdException w:name="Body Text First Indent" w:semiHidden="1" w:unhideWhenUsed="1"/>
+    <w:lsdException w:name="Body Text First Indent 2" w:semiHidden="1" w:unhideWhenUsed="1"/>
+    <w:lsdException w:name="Note Heading" w:semiHidden="1" w:unhideWhenUsed="1"/>
+    <w:lsdException w:name="Body Text 2" w:semiHidden="1" w:unhideWhenUsed="1"/>
+    <w:lsdException w:name="Body Text 3" w:semiHidden="1" w:unhideWhenUsed="1"/>
+    <w:lsdException w:name="Body Text Indent 2" w:semiHidden="1" w:unhideWhenUsed="1"/>
+    <w:lsdException w:name="Body Text Indent 3" w:semiHidden="1" w:unhideWhenUsed="1"/>
+    <w:lsdException w:name="Block Text" w:semiHidden="1" w:unhideWhenUsed="1"/>
+    <w:lsdException w:name="Hyperlink" w:semiHidden="1" w:unhideWhenUsed="1"/>
+    <w:lsdException w:name="FollowedHyperlink" w:semiHidden="1" w:unhideWhenUsed="1"/>
+    <w:lsdException w:name="Strong" w:uiPriority="22" w:qFormat="1"/>
+    <w:lsdException w:name="Emphasis" w:uiPriority="20" w:qFormat="1"/>
+    <w:lsdException w:name="Document Map" w:semiHidden="1" w:unhideWhenUsed="1"/>
+    <w:lsdException w:name="Plain Text" w:semiHidden="1" w:unhideWhenUsed="1"/>
+    <w:lsdException w:name="E-mail Signature" w:semiHidden="1" w:unhideWhenUsed="1"/>
+    <w:lsdException w:name="HTML Top of Form" w:semiHidden="1" w:unhideWhenUsed="1"/>
+    <w:lsdException w:name="HTML Bottom of Form" w:semiHidden="1" w:unhideWhenUsed="1"/>
+    <w:lsdException w:name="Normal (Web)" w:semiHidden="1" w:unhideWhenUsed="1"/>
+    <w:lsdException w:name="HTML Acronym" w:semiHidden="1" w:unhideWhenUsed="1"/>
+    <w:lsdException w:name="HTML Address" w:semiHidden="1" w:unhideWhenUsed="1"/>
+    <w:lsdException w:name="HTML Cite" w:semiHidden="1" w:unhideWhenUsed="1"/>
+    <w:lsdException w:name="HTML Code" w:semiHidden="1" w:unhideWhenUsed="1"/>
+    <w:lsdException w:name="HTML Definition" w:semiHidden="1" w:unhideWhenUsed="1"/>
+    <w:lsdException w:name="HTML Keyboard" w:semiHidden="1" w:unhideWhenUsed="1"/>
+    <w:lsdException w:name="HTML Preformatted" w:semiHidden="1" w:unhideWhenUsed="1"/>
+    <w:lsdException w:name="HTML Sample" w:semiHidden="1" w:unhideWhenUsed="1"/>
+    <w:lsdException w:name="HTML Typewriter" w:semiHidden="1" w:unhideWhenUsed="1"/>
+    <w:lsdException w:name="HTML Variable" w:semiHidden="1" w:unhideWhenUsed="1"/>
+    <w:lsdException w:name="Normal Table" w:semiHidden="1" w:unhideWhenUsed="1"/>
+    <w:lsdException w:name="annotation subject" w:semiHidden="1" w:unhideWhenUsed="1"/>
+    <w:lsdException w:name="No List" w:semiHidden="1" w:unhideWhenUsed="1"/>
+    <w:lsdException w:name="Outline List 1" w:semiHidden="1" w:unhideWhenUsed="1"/>
+    <w:lsdException w:name="Outline List 2" w:semiHidden="1" w:unhideWhenUsed="1"/>
+    <w:lsdException w:name="Outline List 3" w:semiHidden="1" w:unhideWhenUsed="1"/>
+    <w:lsdException w:name="Table Simple 1" w:semiHidden="1" w:unhideWhenUsed="1"/>
+    <w:lsdException w:name="Table Simple 2" w:semiHidden="1" w:unhideWhenUsed="1"/>
+    <w:lsdException w:name="Table Simple 3" w:semiHidden="1" w:unhideWhenUsed="1"/>
+    <w:lsdException w:name="Table Classic 1" w:semiHidden="1" w:unhideWhenUsed="1"/>
+    <w:lsdException w:name="Table Classic 2" w:semiHidden="1" w:unhideWhenUsed="1"/>
+    <w:lsdException w:name="Table Classic 3" w:semiHidden="1" w:unhideWhenUsed="1"/>
+    <w:lsdException w:name="Table Classic 4" w:semiHidden="1" w:unhideWhenUsed="1"/>
+    <w:lsdException w:name="Table Colorful 1" w:semiHidden="1" w:unhideWhenUsed="1"/>
+    <w:lsdException w:name="Table Colorful 2" w:semiHidden="1" w:unhideWhenUsed="1"/>
+    <w:lsdException w:name="Table Colorful 3" w:semiHidden="1" w:unhideWhenUsed="1"/>
+    <w:lsdException w:name="Table Columns 1" w:semiHidden="1" w:unhideWhenUsed="1"/>
+    <w:lsdException w:name="Table Columns 2" w:semiHidden="1" w:unhideWhenUsed="1"/>
+    <w:lsdException w:name="Table Columns 3" w:semiHidden="1" w:unhideWhenUsed="1"/>
+    <w:lsdException w:name="Table Columns 4" w:semiHidden="1" w:unhideWhenUsed="1"/>
+    <w:lsdException w:name="Table Columns 5" w:semiHidden="1" w:unhideWhenUsed="1"/>
+    <w:lsdException w:name="Table Grid 1" w:semiHidden="1" w:unhideWhenUsed="1"/>
+    <w:lsdException w:name="Table Grid 2" w:semiHidden="1" w:unhideWhenUsed="1"/>
+    <w:lsdException w:name="Table Grid 3" w:semiHidden="1" w:unhideWhenUsed="1"/>
+    <w:lsdException w:name="Table Grid 4" w:semiHidden="1" w:unhideWhenUsed="1"/>
+    <w:lsdException w:name="Table Grid 5" w:semiHidden="1" w:unhideWhenUsed="1"/>
+    <w:lsdException w:name="Table Grid 6" w:semiHidden="1" w:unhideWhenUsed="1"/>
+    <w:lsdException w:name="Table Grid 7" w:semiHidden="1" w:unhideWhenUsed="1"/>
+    <w:lsdException w:name="Table Grid 8" w:semiHidden="1" w:unhideWhenUsed="1"/>
+    <w:lsdException w:name="Table List 1" w:semiHidden="1" w:unhideWhenUsed="1"/>
+    <w:lsdException w:name="Table List 2" w:semiHidden="1" w:unhideWhenUsed="1"/>
+    <w:lsdException w:name="Table List 3" w:semiHidden="1" w:unhideWhenUsed="1"/>
+    <w:lsdException w:name="Table List 4" w:semiHidden="1" w:unhideWhenUsed="1"/>
+    <w:lsdException w:name="Table List 5" w:semiHidden="1" w:unhideWhenUsed="1"/>
+    <w:lsdException w:name="Table List 6" w:semiHidden="1" w:unhideWhenUsed="1"/>
+    <w:lsdException w:name="Table List 7" w:semiHidden="1" w:unhideWhenUsed="1"/>
+    <w:lsdException w:name="Table List 8" w:semiHidden="1" w:unhideWhenUsed="1"/>
+    <w:lsdException w:name="Table 3D effects 1" w:semiHidden="1" w:unhideWhenUsed="1"/>
+    <w:lsdException w:name="Table 3D effects 2" w:semiHidden="1" w:unhideWhenUsed="1"/>
+    <w:lsdException w:name="Table 3D effects 3" w:semiHidden="1" w:unhideWhenUsed="1"/>
+    <w:lsdException w:name="Table Contemporary" w:semiHidden="1" w:unhideWhenUsed="1"/>
+    <w:lsdException w:name="Table Elegant" w:semiHidden="1" w:unhideWhenUsed="1"/>
+    <w:lsdException w:name="Table Professional" w:semiHidden="1" w:unhideWhenUsed="1"/>
+    <w:lsdException w:name="Table Subtle 1" w:semiHidden="1" w:unhideWhenUsed="1"/>
+    <w:lsdException w:name="Table Subtle 2" w:semiHidden="1" w:unhideWhenUsed="1"/>
+    <w:lsdException w:name="Table Web 1" w:semiHidden="1" w:unhideWhenUsed="1"/>
+    <w:lsdException w:name="Table Web 2" w:semiHidden="1" w:unhideWhenUsed="1"/>
+    <w:lsdException w:name="Table Web 3" w:semiHidden="1" w:unhideWhenUsed="1"/>
+    <w:lsdException w:name="Balloon Text" w:semiHidden="1" w:unhideWhenUsed="1"/>
+    <w:lsdException w:name="Table Grid" w:semiHidden="1" w:uiPriority="39" w:unhideWhenUsed="1"/>
+    <w:lsdException w:name="Table Theme" w:semiHidden="1" w:unhideWhenUsed="1"/>
+    <w:lsdException w:name="Placeholder Text" w:semiHidden="1"/>
+    <w:lsdException w:name="No Spacing" w:uiPriority="1" w:qFormat="1"/>
+    <w:lsdException w:name="Light Shading" w:uiPriority="60"/>
+    <w:lsdException w:name="Light List" w:uiPriority="61"/>
+    <w:lsdException w:name="Light Grid" w:uiPriority="62"/>
+    <w:lsdException w:name="Medium Shading 1" w:uiPriority="63"/>
+    <w:lsdException w:name="Medium Shading 2" w:uiPriority="64"/>
+    <w:lsdException w:name="Medium List 1" w:uiPriority="65"/>
+    <w:lsdException w:name="Medium List 2" w:uiPriority="66"/>
+    <w:lsdException w:name="Medium Grid 1" w:uiPriority="67"/>
+    <w:lsdException w:name="Medium Grid 2" w:uiPriority="68"/>
+    <w:lsdException w:name="Medium Grid 3" w:uiPriority="69"/>
+    <w:lsdException w:name="Dark List" w:uiPriority="70"/>
+    <w:lsdException w:name="Colorful Shading" w:uiPriority="71"/>
+    <w:lsdException w:name="Colorful List" w:uiPriority="72"/>
+    <w:lsdException w:name="Colorful Grid" w:uiPriority="73"/>
+    <w:lsdException w:name="Light Shading Accent 1" w:uiPriority="60"/>
+    <w:lsdException w:name="Light List Accent 1" w:uiPriority="61"/>
+    <w:lsdException w:name="Light Grid Accent 1" w:uiPriority="62"/>
+    <w:lsdException w:name="Medium Shading 1 Accent 1" w:uiPriority="63"/>
+    <w:lsdException w:name="Medium Shading 2 Accent 1" w:uiPriority="64"/>
+    <w:lsdException w:name="Medium List 1 Accent 1" w:uiPriority="65"/>
+    <w:lsdException w:name="Revision" w:semiHidden="1"/>
+    <w:lsdException w:name="List Paragraph" w:uiPriority="34" w:qFormat="1"/>
+    <w:lsdException w:name="Quote" w:uiPriority="29" w:qFormat="1"/>
+    <w:lsdException w:name="Intense Quote" w:uiPriority="30" w:qFormat="1"/>
+    <w:lsdException w:name="Medium List 2 Accent 1" w:uiPriority="66"/>
+    <w:lsdException w:name="Medium Grid 1 Accent 1" w:uiPriority="67"/>
+    <w:lsdException w:name="Medium Grid 2 Accent 1" w:uiPriority="68"/>
+    <w:lsdException w:name="Medium Grid 3 Accent 1" w:uiPriority="69"/>
+    <w:lsdException w:name="Dark List Accent 1" w:uiPriority="70"/>
+    <w:lsdException w:name="Colorful Shading Accent 1" w:uiPriority="71"/>
+    <w:lsdException w:name="Colorful List Accent 1" w:uiPriority="72"/>
+    <w:lsdException w:name="Colorful Grid Accent 1" w:uiPriority="73"/>
+    <w:lsdException w:name="Light Shading Accent 2" w:uiPriority="60"/>
+    <w:lsdException w:name="Light List Accent 2" w:uiPriority="61"/>
+    <w:lsdException w:name="Light Grid Accent 2" w:uiPriority="62"/>
+    <w:lsdException w:name="Medium Shading 1 Accent 2" w:uiPriority="63"/>
+    <w:lsdException w:name="Medium Shading 2 Accent 2" w:uiPriority="64"/>
+    <w:lsdException w:name="Medium List 1 Accent 2" w:uiPriority="65"/>
+    <w:lsdException w:name="Medium List 2 Accent 2" w:uiPriority="66"/>
+    <w:lsdException w:name="Medium Grid 1 Accent 2" w:uiPriority="67"/>
+    <w:lsdException w:name="Medium Grid 2 Accent 2" w:uiPriority="68"/>
+    <w:lsdException w:name="Medium Grid 3 Accent 2" w:uiPriority="69"/>
+    <w:lsdException w:name="Dark List Accent 2" w:uiPriority="70"/>
+    <w:lsdException w:name="Colorful Shading Accent 2" w:uiPriority="71"/>
+    <w:lsdException w:name="Colorful List Accent 2" w:uiPriority="72"/>
+    <w:lsdException w:name="Colorful Grid Accent 2" w:uiPriority="73"/>
+    <w:lsdException w:name="Light Shading Accent 3" w:uiPriority="60"/>
+    <w:lsdException w:name="Light List Accent 3" w:uiPriority="61"/>
+    <w:lsdException w:name="Light Grid Accent 3" w:uiPriority="62"/>
+    <w:lsdException w:name="Medium Shading 1 Accent 3" w:uiPriority="63"/>
+    <w:lsdException w:name="Medium Shading 2 Accent 3" w:uiPriority="64"/>
+    <w:lsdException w:name="Medium List 1 Accent 3" w:uiPriority="65"/>
+    <w:lsdException w:name="Medium List 2 Accent 3" w:uiPriority="66"/>
+    <w:lsdException w:name="Medium Grid 1 Accent 3" w:uiPriority="67"/>
+    <w:lsdException w:name="Medium Grid 2 Accent 3" w:uiPriority="68"/>
+    <w:lsdException w:name="Medium Grid 3 Accent 3" w:uiPriority="69"/>
+    <w:lsdException w:name="Dark List Accent 3" w:uiPriority="70"/>
+    <w:lsdException w:name="Colorful Shading Accent 3" w:uiPriority="71"/>
+    <w:lsdException w:name="Colorful List Accent 3" w:uiPriority="72"/>
+    <w:lsdException w:name="Colorful Grid Accent 3" w:uiPriority="73"/>
+    <w:lsdException w:name="Light Shading Accent 4" w:uiPriority="60"/>
+    <w:lsdException w:name="Light List Accent 4" w:uiPriority="61"/>
+    <w:lsdException w:name="Light Grid Accent 4" w:uiPriority="62"/>
+    <w:lsdException w:name="Medium Shading 1 Accent 4" w:uiPriority="63"/>
+    <w:lsdException w:name="Medium Shading 2 Accent 4" w:uiPriority="64"/>
+    <w:lsdException w:name="Medium List 1 Accent 4" w:uiPriority="65"/>
+    <w:lsdException w:name="Medium List 2 Accent 4" w:uiPriority="66"/>
+    <w:lsdException w:name="Medium Grid 1 Accent 4" w:uiPriority="67"/>
+    <w:lsdException w:name="Medium Grid 2 Accent 4" w:uiPriority="68"/>
+    <w:lsdException w:name="Medium Grid 3 Accent 4" w:uiPriority="69"/>
+    <w:lsdException w:name="Dark List Accent 4" w:uiPriority="70"/>
+    <w:lsdException w:name="Colorful Shading Accent 4" w:uiPriority="71"/>
+    <w:lsdException w:name="Colorful List Accent 4" w:uiPriority="72"/>
+    <w:lsdException w:name="Colorful Grid Accent 4" w:uiPriority="73"/>
+    <w:lsdException w:name="Light Shading Accent 5" w:uiPriority="60"/>
+    <w:lsdException w:name="Light List Accent 5" w:uiPriority="61"/>
+    <w:lsdException w:name="Light Grid Accent 5" w:uiPriority="62"/>
+    <w:lsdException w:name="Medium Shading 1 Accent 5" w:uiPriority="63"/>
+    <w:lsdException w:name="Medium Shading 2 Accent 5" w:uiPriority="64"/>
+    <w:lsdException w:name="Medium List 1 Accent 5" w:uiPriority="65"/>
+    <w:lsdException w:name="Medium List 2 Accent 5" w:uiPriority="66"/>
+    <w:lsdException w:name="Medium Grid 1 Accent 5" w:uiPriority="67"/>
+    <w:lsdException w:name="Medium Grid 2 Accent 5" w:uiPriority="68"/>
+    <w:lsdException w:name="Medium Grid 3 Accent 5" w:uiPriority="69"/>
+    <w:lsdException w:name="Dark List Accent 5" w:uiPriority="70"/>
+    <w:lsdException w:name="Colorful Shading Accent 5" w:uiPriority="71"/>
+    <w:lsdException w:name="Colorful List Accent 5" w:uiPriority="72"/>
+    <w:lsdException w:name="Colorful Grid Accent 5" w:uiPriority="73"/>
+    <w:lsdException w:name="Light Shading Accent 6" w:uiPriority="60"/>
+    <w:lsdException w:name="Light List Accent 6" w:uiPriority="61"/>
+    <w:lsdException w:name="Light Grid Accent 6" w:uiPriority="62"/>
+    <w:lsdException w:name="Medium Shading 1 Accent 6" w:uiPriority="63"/>
+    <w:lsdException w:name="Medium Shading 2 Accent 6" w:uiPriority="64"/>
+    <w:lsdException w:name="Medium List 1 Accent 6" w:uiPriority="65"/>
+    <w:lsdException w:name="Medium List 2 Accent 6" w:uiPriority="66"/>
+    <w:lsdException w:name="Medium Grid 1 Accent 6" w:uiPriority="67"/>
+    <w:lsdException w:name="Medium Grid 2 Accent 6" w:uiPriority="68"/>
+    <w:lsdException w:name="Medium Grid 3 Accent 6" w:uiPriority="69"/>
+    <w:lsdException w:name="Dark List Accent 6" w:uiPriority="70"/>
+    <w:lsdException w:name="Colorful Shading Accent 6" w:uiPriority="71"/>
+    <w:lsdException w:name="Colorful List Accent 6" w:uiPriority="72"/>
+    <w:lsdException w:name="Colorful Grid Accent 6" w:uiPriority="73"/>
+    <w:lsdException w:name="Subtle Emphasis" w:uiPriority="19" w:qFormat="1"/>
+    <w:lsdException w:name="Intense Emphasis" w:uiPriority="21" w:qFormat="1"/>
+    <w:lsdException w:name="Subtle Reference" w:uiPriority="31" w:qFormat="1"/>
+    <w:lsdException w:name="Intense Reference" w:uiPriority="32" w:qFormat="1"/>
+    <w:lsdException w:name="Book Title" w:uiPriority="33" w:qFormat="1"/>
+    <w:lsdException w:name="Bibliography" w:semiHidden="1" w:uiPriority="37" w:unhideWhenUsed="1"/>
+    <w:lsdException w:name="TOC Heading" w:semiHidden="1" w:uiPriority="39" w:unhideWhenUsed="1" w:qFormat="1"/>
+    <w:lsdException w:name="Plain Table 1" w:uiPriority="41"/>
+    <w:lsdException w:name="Plain Table 2" w:uiPriority="42"/>
+    <w:lsdException w:name="Plain Table 3" w:uiPriority="43"/>
+    <w:lsdException w:name="Plain Table 4" w:uiPriority="44"/>
+    <w:lsdException w:name="Plain Table 5" w:uiPriority="45"/>
+    <w:lsdException w:name="Grid Table Light" w:uiPriority="40"/>
+    <w:lsdException w:name="Grid Table 1 Light" w:uiPriority="46"/>
+    <w:lsdException w:name="Grid Table 2" w:uiPriority="47"/>
+    <w:lsdException w:name="Grid Table 3" w:uiPriority="48"/>
+    <w:lsdException w:name="Grid Table 4" w:uiPriority="49"/>
+    <w:lsdException w:name="Grid Table 5 Dark" w:uiPriority="50"/>
+    <w:lsdException w:name="Grid Table 6 Colorful" w:uiPriority="51"/>
+    <w:lsdException w:name="Grid Table 7 Colorful" w:uiPriority="52"/>
+    <w:lsdException w:name="Grid Table 1 Light Accent 1" w:uiPriority="46"/>
+    <w:lsdException w:name="Grid Table 2 Accent 1" w:uiPriority="47"/>
+    <w:lsdException w:name="Grid Table 3 Accent 1" w:uiPriority="48"/>
+    <w:lsdException w:name="Grid Table 4 Accent 1" w:uiPriority="49"/>
+    <w:lsdException w:name="Grid Table 5 Dark Accent 1" w:uiPriority="50"/>
+    <w:lsdException w:name="Grid Table 6 Colorful Accent 1" w:uiPriority="51"/>
+    <w:lsdException w:name="Grid Table 7 Colorful Accent 1" w:uiPriority="52"/>
+    <w:lsdException w:name="Grid Table 1 Light Accent 2" w:uiPriority="46"/>
+    <w:lsdException w:name="Grid Table 2 Accent 2" w:uiPriority="47"/>
+    <w:lsdException w:name="Grid Table 3 Accent 2" w:uiPriority="48"/>
+    <w:lsdException w:name="Grid Table 4 Accent 2" w:uiPriority="49"/>
+    <w:lsdException w:name="Grid Table 5 Dark Accent 2" w:uiPriority="50"/>
+    <w:lsdException w:name="Grid Table 6 Colorful Accent 2" w:uiPriority="51"/>
+    <w:lsdException w:name="Grid Table 7 Colorful Accent 2" w:uiPriority="52"/>
+    <w:lsdException w:name="Grid Table 1 Light Accent 3" w:uiPriority="46"/>
+    <w:lsdException w:name="Grid Table 2 Accent 3" w:uiPriority="47"/>
+    <w:lsdException w:name="Grid Table 3 Accent 3" w:uiPriority="48"/>
+    <w:lsdException w:name="Grid Table 4 Accent 3" w:uiPriority="49"/>
+    <w:lsdException w:name="Grid Table 5 Dark Accent 3" w:uiPriority="50"/>
+    <w:lsdException w:name="Grid Table 6 Colorful Accent 3" w:uiPriority="51"/>
+    <w:lsdException w:name="Grid Table 7 Colorful Accent 3" w:uiPriority="52"/>
+    <w:lsdException w:name="Grid Table 1 Light Accent 4" w:uiPriority="46"/>
+    <w:lsdException w:name="Grid Table 2 Accent 4" w:uiPriority="47"/>
+    <w:lsdException w:name="Grid Table 3 Accent 4" w:uiPriority="48"/>
+    <w:lsdException w:name="Grid Table 4 Accent 4" w:uiPriority="49"/>
+    <w:lsdException w:name="Grid Table 5 Dark Accent 4" w:uiPriority="50"/>
+    <w:lsdException w:name="Grid Table 6 Colorful Accent 4" w:uiPriority="51"/>
+    <w:lsdException w:name="Grid Table 7 Colorful Accent 4" w:uiPriority="52"/>
+    <w:lsdException w:name="Grid Table 1 Light Accent 5" w:uiPriority="46"/>
+    <w:lsdException w:name="Grid Table 2 Accent 5" w:uiPriority="47"/>
+    <w:lsdException w:name="Grid Table 3 Accent 5" w:uiPriority="48"/>
+    <w:lsdException w:name="Grid Table 4 Accent 5" w:uiPriority="49"/>
+    <w:lsdException w:name="Grid Table 5 Dark Accent 5" w:uiPriority="50"/>
+    <w:lsdException w:name="Grid Table 6 Colorful Accent 5" w:uiPriority="51"/>
+    <w:lsdException w:name="Grid Table 7 Colorful Accent 5" w:uiPriority="52"/>
+    <w:lsdException w:name="Grid Table 1 Light Accent 6" w:uiPriority="46"/>
+    <w:lsdException w:name="Grid Table 2 Accent 6" w:uiPriority="47"/>
+    <w:lsdException w:name="Grid Table 3 Accent 6" w:uiPriority="48"/>
+    <w:lsdException w:name="Grid Table 4 Accent 6" w:uiPriority="49"/>
+    <w:lsdException w:name="Grid Table 5 Dark Accent 6" w:uiPriority="50"/>
+    <w:lsdException w:name="Grid Table 6 Colorful Accent 6" w:uiPriority="51"/>
+    <w:lsdException w:name="Grid Table 7 Colorful Accent 6" w:uiPriority="52"/>
+    <w:lsdException w:name="List Table 1 Light" w:uiPriority="46"/>
+    <w:lsdException w:name="List Table 2" w:uiPriority="47"/>
+    <w:lsdException w:name="List Table 3" w:uiPriority="48"/>
+    <w:lsdException w:name="List Table 4" w:uiPriority="49"/>
+    <w:lsdException w:name="List Table 5 Dark" w:uiPriority="50"/>
+    <w:lsdException w:name="List Table 6 Colorful" w:uiPriority="51"/>
+    <w:lsdException w:name="List Table 7 Colorful" w:uiPriority="52"/>
+    <w:lsdException w:name="List Table 1 Light Accent 1" w:uiPriority="46"/>
+    <w:lsdException w:name="List Table 2 Accent 1" w:uiPriority="47"/>
+    <w:lsdException w:name="List Table 3 Accent 1" w:uiPriority="48"/>
+    <w:lsdException w:name="List Table 4 Accent 1" w:uiPriority="49"/>
+    <w:lsdException w:name="List Table 5 Dark Accent 1" w:uiPriority="50"/>
+    <w:lsdException w:name="List Table 6 Colorful Accent 1" w:uiPriority="51"/>
+    <w:lsdException w:name="List Table 7 Colorful Accent 1" w:uiPriority="52"/>
+    <w:lsdException w:name="List Table 1 Light Accent 2" w:uiPriority="46"/>
+    <w:lsdException w:name="List Table 2 Accent 2" w:uiPriority="47"/>
+    <w:lsdException w:name="List Table 3 Accent 2" w:uiPriority="48"/>
+    <w:lsdException w:name="List Table 4 Accent 2" w:uiPriority="49"/>
+    <w:lsdException w:name="List Table 5 Dark Accent 2" w:uiPriority="50"/>
+    <w:lsdException w:name="List Table 6 Colorful Accent 2" w:uiPriority="51"/>
+    <w:lsdException w:name="List Table 7 Colorful Accent 2" w:uiPriority="52"/>
+    <w:lsdException w:name="List Table 1 Light Accent 3" w:uiPriority="46"/>
+    <w:lsdException w:name="List Table 2 Accent 3" w:uiPriority="47"/>
+    <w:lsdException w:name="List Table 3 Accent 3" w:uiPriority="48"/>
+    <w:lsdException w:name="List Table 4 Accent 3" w:uiPriority="49"/>
+    <w:lsdException w:name="List Table 5 Dark Accent 3" w:uiPriority="50"/>
+    <w:lsdException w:name="List Table 6 Colorful Accent 3" w:uiPriority="51"/>
+    <w:lsdException w:name="List Table 7 Colorful Accent 3" w:uiPriority="52"/>
+    <w:lsdException w:name="List Table 1 Light Accent 4" w:uiPriority="46"/>
+    <w:lsdException w:name="List Table 2 Accent 4" w:uiPriority="47"/>
+    <w:lsdException w:name="List Table 3 Accent 4" w:uiPriority="48"/>
+    <w:lsdException w:name="List Table 4 Accent 4" w:uiPriority="49"/>
+    <w:lsdException w:name="List Table 5 Dark Accent 4" w:uiPriority="50"/>
+    <w:lsdException w:name="List Table 6 Colorful Accent 4" w:uiPriority="51"/>
+    <w:lsdException w:name="List Table 7 Colorful Accent 4" w:uiPriority="52"/>
+    <w:lsdException w:name="List Table 1 Light Accent 5" w:uiPriority="46"/>
+    <w:lsdException w:name="List Table 2 Accent 5" w:uiPriority="47"/>
+    <w:lsdException w:name="List Table 3 Accent 5" w:uiPriority="48"/>
+    <w:lsdException w:name="List Table 4 Accent 5" w:uiPriority="49"/>
+    <w:lsdException w:name="List Table 5 Dark Accent 5" w:uiPriority="50"/>
+    <w:lsdException w:name="List Table 6 Colorful Accent 5" w:uiPriority="51"/>
+    <w:lsdException w:name="List Table 7 Colorful Accent 5" w:uiPriority="52"/>
+    <w:lsdException w:name="List Table 1 Light Accent 6" w:uiPriority="46"/>
+    <w:lsdException w:name="List Table 2 Accent 6" w:uiPriority="47"/>
+    <w:lsdException w:name="List Table 3 Accent 6" w:uiPriority="48"/>
+    <w:lsdException w:name="List Table 4 Accent 6" w:uiPriority="49"/>
+    <w:lsdException w:name="List Table 5 Dark Accent 6" w:uiPriority="50"/>
+    <w:lsdException w:name="List Table 6 Colorful Accent 6" w:uiPriority="51"/>
+    <w:lsdException w:name="List Table 7 Colorful Accent 6" w:uiPriority="52"/>
+    <w:lsdException w:name="Mention" w:semiHidden="1" w:unhideWhenUsed="1"/>
+    <w:lsdException w:name="Smart Hyperlink" w:semiHidden="1" w:unhideWhenUsed="1"/>
+    <w:lsdException w:name="Hashtag" w:semiHidden="1" w:unhideWhenUsed="1"/>
+    <w:lsdException w:name="Unresolved Mention" w:semiHidden="1" w:unhideWhenUsed="1"/>
+    <w:lsdException w:name="Smart Link" w:semiHidden="1" w:unhideWhenUsed="1"/>
+    <w:lsdException w:name="Smart Link Error" w:semiHidden="1" w:unhideWhenUsed="1"/>
   </w:latentStyles>
   <w:style w:type="paragraph" w:default="1" w:styleId="Normal">
     <w:name w:val="Normal"/>
@@ -10603,6 +10670,7 @@
   <w:style w:type="character" w:default="1" w:styleId="Fuentedeprrafopredeter">
     <w:name w:val="Default Paragraph Font"/>
     <w:uiPriority w:val="1"/>
+    <w:semiHidden/>
     <w:unhideWhenUsed/>
   </w:style>
   <w:style w:type="table" w:default="1" w:styleId="Tablanormal">
@@ -10681,763 +10749,8 @@
       <w:u w:val="single"/>
     </w:rPr>
   </w:style>
-  <w:style w:type="character" w:customStyle="1" w:styleId="UnresolvedMention">
-    <w:name w:val="Unresolved Mention"/>
-    <w:basedOn w:val="Fuentedeprrafopredeter"/>
-    <w:uiPriority w:val="99"/>
-    <w:semiHidden/>
-    <w:unhideWhenUsed/>
-    <w:rsid w:val="00482E5D"/>
-    <w:rPr>
-      <w:color w:val="605E5C"/>
-      <w:shd w:val="clear" w:color="auto" w:fill="E1DFDD"/>
-    </w:rPr>
-  </w:style>
-  <w:style w:type="character" w:customStyle="1" w:styleId="Ttulo2Car">
-    <w:name w:val="Título 2 Car"/>
-    <w:basedOn w:val="Fuentedeprrafopredeter"/>
-    <w:link w:val="Ttulo2"/>
-    <w:semiHidden/>
-    <w:rsid w:val="00482E5D"/>
-    <w:rPr>
-      <w:rFonts w:ascii="Arial" w:eastAsia="Times New Roman" w:hAnsi="Arial" w:cs="Arial"/>
-      <w:sz w:val="32"/>
-      <w:szCs w:val="32"/>
-    </w:rPr>
-  </w:style>
-  <w:style w:type="paragraph" w:styleId="Subttulo">
-    <w:name w:val="Subtitle"/>
-    <w:basedOn w:val="Normal"/>
-    <w:next w:val="Normal"/>
-    <w:link w:val="SubttuloCar"/>
-    <w:qFormat/>
-    <w:rsid w:val="00482E5D"/>
-    <w:pPr>
-      <w:keepNext/>
-      <w:keepLines/>
-      <w:spacing w:after="320"/>
-    </w:pPr>
-    <w:rPr>
-      <w:color w:val="666666"/>
-      <w:sz w:val="30"/>
-      <w:szCs w:val="30"/>
-    </w:rPr>
-  </w:style>
-  <w:style w:type="character" w:customStyle="1" w:styleId="SubttuloCar">
-    <w:name w:val="Subtítulo Car"/>
-    <w:basedOn w:val="Fuentedeprrafopredeter"/>
-    <w:link w:val="Subttulo"/>
-    <w:rsid w:val="00482E5D"/>
-    <w:rPr>
-      <w:rFonts w:ascii="Arial" w:eastAsia="Arial" w:hAnsi="Arial" w:cs="Arial"/>
-      <w:color w:val="666666"/>
-      <w:sz w:val="30"/>
-      <w:szCs w:val="30"/>
-    </w:rPr>
-  </w:style>
-  <w:style w:type="table" w:styleId="Tablaconcuadrcula">
-    <w:name w:val="Table Grid"/>
-    <w:basedOn w:val="Tablanormal"/>
-    <w:uiPriority w:val="39"/>
-    <w:rsid w:val="00482E5D"/>
-    <w:pPr>
-      <w:spacing w:after="0" w:line="240" w:lineRule="auto"/>
-    </w:pPr>
-    <w:rPr>
-      <w:rFonts w:ascii="Arial" w:eastAsia="Arial" w:hAnsi="Arial" w:cs="Arial"/>
-    </w:rPr>
-    <w:tblPr>
-      <w:tblInd w:w="0" w:type="nil"/>
-      <w:tblBorders>
-        <w:top w:val="single" w:sz="4" w:space="0" w:color="auto"/>
-        <w:left w:val="single" w:sz="4" w:space="0" w:color="auto"/>
-        <w:bottom w:val="single" w:sz="4" w:space="0" w:color="auto"/>
-        <w:right w:val="single" w:sz="4" w:space="0" w:color="auto"/>
-        <w:insideH w:val="single" w:sz="4" w:space="0" w:color="auto"/>
-        <w:insideV w:val="single" w:sz="4" w:space="0" w:color="auto"/>
-      </w:tblBorders>
-    </w:tblPr>
-  </w:style>
-  <w:style w:type="table" w:customStyle="1" w:styleId="23">
-    <w:name w:val="23"/>
-    <w:basedOn w:val="Tablanormal"/>
-    <w:rsid w:val="00482E5D"/>
-    <w:pPr>
-      <w:spacing w:after="0" w:line="276" w:lineRule="auto"/>
-    </w:pPr>
-    <w:rPr>
-      <w:rFonts w:ascii="Arial" w:eastAsia="Arial" w:hAnsi="Arial" w:cs="Arial"/>
-    </w:rPr>
-    <w:tblPr>
-      <w:tblStyleRowBandSize w:val="1"/>
-      <w:tblStyleColBandSize w:val="1"/>
-      <w:tblInd w:w="0" w:type="nil"/>
-      <w:tblCellMar>
-        <w:top w:w="100" w:type="dxa"/>
-        <w:left w:w="100" w:type="dxa"/>
-        <w:bottom w:w="100" w:type="dxa"/>
-        <w:right w:w="100" w:type="dxa"/>
-      </w:tblCellMar>
-    </w:tblPr>
-  </w:style>
-  <w:style w:type="table" w:customStyle="1" w:styleId="22">
-    <w:name w:val="22"/>
-    <w:basedOn w:val="Tablanormal"/>
-    <w:rsid w:val="00482E5D"/>
-    <w:pPr>
-      <w:spacing w:after="0" w:line="276" w:lineRule="auto"/>
-    </w:pPr>
-    <w:rPr>
-      <w:rFonts w:ascii="Arial" w:eastAsia="Arial" w:hAnsi="Arial" w:cs="Arial"/>
-    </w:rPr>
-    <w:tblPr>
-      <w:tblStyleRowBandSize w:val="1"/>
-      <w:tblStyleColBandSize w:val="1"/>
-      <w:tblInd w:w="0" w:type="nil"/>
-      <w:tblCellMar>
-        <w:top w:w="100" w:type="dxa"/>
-        <w:left w:w="100" w:type="dxa"/>
-        <w:bottom w:w="100" w:type="dxa"/>
-        <w:right w:w="100" w:type="dxa"/>
-      </w:tblCellMar>
-    </w:tblPr>
-  </w:style>
-  <w:style w:type="table" w:customStyle="1" w:styleId="21">
-    <w:name w:val="21"/>
-    <w:basedOn w:val="Tablanormal"/>
-    <w:rsid w:val="00482E5D"/>
-    <w:pPr>
-      <w:spacing w:after="0" w:line="276" w:lineRule="auto"/>
-    </w:pPr>
-    <w:rPr>
-      <w:rFonts w:ascii="Arial" w:eastAsia="Arial" w:hAnsi="Arial" w:cs="Arial"/>
-    </w:rPr>
-    <w:tblPr>
-      <w:tblStyleRowBandSize w:val="1"/>
-      <w:tblStyleColBandSize w:val="1"/>
-      <w:tblInd w:w="0" w:type="nil"/>
-      <w:tblCellMar>
-        <w:top w:w="100" w:type="dxa"/>
-        <w:left w:w="100" w:type="dxa"/>
-        <w:bottom w:w="100" w:type="dxa"/>
-        <w:right w:w="100" w:type="dxa"/>
-      </w:tblCellMar>
-    </w:tblPr>
-  </w:style>
-  <w:style w:type="table" w:customStyle="1" w:styleId="20">
-    <w:name w:val="20"/>
-    <w:basedOn w:val="Tablanormal"/>
-    <w:rsid w:val="00482E5D"/>
-    <w:pPr>
-      <w:spacing w:after="0" w:line="276" w:lineRule="auto"/>
-    </w:pPr>
-    <w:rPr>
-      <w:rFonts w:ascii="Arial" w:eastAsia="Arial" w:hAnsi="Arial" w:cs="Arial"/>
-    </w:rPr>
-    <w:tblPr>
-      <w:tblStyleRowBandSize w:val="1"/>
-      <w:tblStyleColBandSize w:val="1"/>
-      <w:tblInd w:w="0" w:type="nil"/>
-      <w:tblCellMar>
-        <w:top w:w="100" w:type="dxa"/>
-        <w:left w:w="100" w:type="dxa"/>
-        <w:bottom w:w="100" w:type="dxa"/>
-        <w:right w:w="100" w:type="dxa"/>
-      </w:tblCellMar>
-    </w:tblPr>
-  </w:style>
-  <w:style w:type="table" w:customStyle="1" w:styleId="19">
-    <w:name w:val="19"/>
-    <w:basedOn w:val="Tablanormal"/>
-    <w:rsid w:val="00482E5D"/>
-    <w:pPr>
-      <w:spacing w:after="0" w:line="276" w:lineRule="auto"/>
-    </w:pPr>
-    <w:rPr>
-      <w:rFonts w:ascii="Arial" w:eastAsia="Arial" w:hAnsi="Arial" w:cs="Arial"/>
-    </w:rPr>
-    <w:tblPr>
-      <w:tblStyleRowBandSize w:val="1"/>
-      <w:tblStyleColBandSize w:val="1"/>
-      <w:tblInd w:w="0" w:type="nil"/>
-      <w:tblCellMar>
-        <w:top w:w="100" w:type="dxa"/>
-        <w:left w:w="100" w:type="dxa"/>
-        <w:bottom w:w="100" w:type="dxa"/>
-        <w:right w:w="100" w:type="dxa"/>
-      </w:tblCellMar>
-    </w:tblPr>
-  </w:style>
-  <w:style w:type="table" w:customStyle="1" w:styleId="18">
-    <w:name w:val="18"/>
-    <w:basedOn w:val="Tablanormal"/>
-    <w:rsid w:val="00482E5D"/>
-    <w:pPr>
-      <w:spacing w:after="0" w:line="276" w:lineRule="auto"/>
-    </w:pPr>
-    <w:rPr>
-      <w:rFonts w:ascii="Arial" w:eastAsia="Arial" w:hAnsi="Arial" w:cs="Arial"/>
-    </w:rPr>
-    <w:tblPr>
-      <w:tblStyleRowBandSize w:val="1"/>
-      <w:tblStyleColBandSize w:val="1"/>
-      <w:tblInd w:w="0" w:type="nil"/>
-      <w:tblCellMar>
-        <w:top w:w="100" w:type="dxa"/>
-        <w:left w:w="100" w:type="dxa"/>
-        <w:bottom w:w="100" w:type="dxa"/>
-        <w:right w:w="100" w:type="dxa"/>
-      </w:tblCellMar>
-    </w:tblPr>
-  </w:style>
-  <w:style w:type="table" w:customStyle="1" w:styleId="17">
-    <w:name w:val="17"/>
-    <w:basedOn w:val="Tablanormal"/>
-    <w:rsid w:val="00482E5D"/>
-    <w:pPr>
-      <w:spacing w:after="0" w:line="276" w:lineRule="auto"/>
-    </w:pPr>
-    <w:rPr>
-      <w:rFonts w:ascii="Arial" w:eastAsia="Arial" w:hAnsi="Arial" w:cs="Arial"/>
-    </w:rPr>
-    <w:tblPr>
-      <w:tblStyleRowBandSize w:val="1"/>
-      <w:tblStyleColBandSize w:val="1"/>
-      <w:tblInd w:w="0" w:type="nil"/>
-      <w:tblCellMar>
-        <w:top w:w="100" w:type="dxa"/>
-        <w:left w:w="100" w:type="dxa"/>
-        <w:bottom w:w="100" w:type="dxa"/>
-        <w:right w:w="100" w:type="dxa"/>
-      </w:tblCellMar>
-    </w:tblPr>
-  </w:style>
-  <w:style w:type="table" w:customStyle="1" w:styleId="16">
-    <w:name w:val="16"/>
-    <w:basedOn w:val="Tablanormal"/>
-    <w:rsid w:val="00482E5D"/>
-    <w:pPr>
-      <w:spacing w:after="0" w:line="276" w:lineRule="auto"/>
-    </w:pPr>
-    <w:rPr>
-      <w:rFonts w:ascii="Arial" w:eastAsia="Arial" w:hAnsi="Arial" w:cs="Arial"/>
-    </w:rPr>
-    <w:tblPr>
-      <w:tblStyleRowBandSize w:val="1"/>
-      <w:tblStyleColBandSize w:val="1"/>
-      <w:tblInd w:w="0" w:type="nil"/>
-      <w:tblCellMar>
-        <w:top w:w="100" w:type="dxa"/>
-        <w:left w:w="100" w:type="dxa"/>
-        <w:bottom w:w="100" w:type="dxa"/>
-        <w:right w:w="100" w:type="dxa"/>
-      </w:tblCellMar>
-    </w:tblPr>
-  </w:style>
-  <w:style w:type="table" w:customStyle="1" w:styleId="15">
-    <w:name w:val="15"/>
-    <w:basedOn w:val="Tablanormal"/>
-    <w:rsid w:val="00482E5D"/>
-    <w:pPr>
-      <w:spacing w:after="0" w:line="276" w:lineRule="auto"/>
-    </w:pPr>
-    <w:rPr>
-      <w:rFonts w:ascii="Arial" w:eastAsia="Arial" w:hAnsi="Arial" w:cs="Arial"/>
-    </w:rPr>
-    <w:tblPr>
-      <w:tblStyleRowBandSize w:val="1"/>
-      <w:tblStyleColBandSize w:val="1"/>
-      <w:tblInd w:w="0" w:type="nil"/>
-      <w:tblCellMar>
-        <w:top w:w="100" w:type="dxa"/>
-        <w:left w:w="100" w:type="dxa"/>
-        <w:bottom w:w="100" w:type="dxa"/>
-        <w:right w:w="100" w:type="dxa"/>
-      </w:tblCellMar>
-    </w:tblPr>
-  </w:style>
-  <w:style w:type="table" w:customStyle="1" w:styleId="14">
-    <w:name w:val="14"/>
-    <w:basedOn w:val="Tablanormal"/>
-    <w:rsid w:val="00482E5D"/>
-    <w:pPr>
-      <w:spacing w:after="0" w:line="276" w:lineRule="auto"/>
-    </w:pPr>
-    <w:rPr>
-      <w:rFonts w:ascii="Arial" w:eastAsia="Arial" w:hAnsi="Arial" w:cs="Arial"/>
-    </w:rPr>
-    <w:tblPr>
-      <w:tblStyleRowBandSize w:val="1"/>
-      <w:tblStyleColBandSize w:val="1"/>
-      <w:tblInd w:w="0" w:type="nil"/>
-      <w:tblCellMar>
-        <w:top w:w="100" w:type="dxa"/>
-        <w:left w:w="100" w:type="dxa"/>
-        <w:bottom w:w="100" w:type="dxa"/>
-        <w:right w:w="100" w:type="dxa"/>
-      </w:tblCellMar>
-    </w:tblPr>
-  </w:style>
-  <w:style w:type="table" w:customStyle="1" w:styleId="13">
-    <w:name w:val="13"/>
-    <w:basedOn w:val="Tablanormal"/>
-    <w:rsid w:val="00482E5D"/>
-    <w:pPr>
-      <w:spacing w:after="0" w:line="276" w:lineRule="auto"/>
-    </w:pPr>
-    <w:rPr>
-      <w:rFonts w:ascii="Arial" w:eastAsia="Arial" w:hAnsi="Arial" w:cs="Arial"/>
-    </w:rPr>
-    <w:tblPr>
-      <w:tblStyleRowBandSize w:val="1"/>
-      <w:tblStyleColBandSize w:val="1"/>
-      <w:tblInd w:w="0" w:type="nil"/>
-      <w:tblCellMar>
-        <w:top w:w="100" w:type="dxa"/>
-        <w:left w:w="100" w:type="dxa"/>
-        <w:bottom w:w="100" w:type="dxa"/>
-        <w:right w:w="100" w:type="dxa"/>
-      </w:tblCellMar>
-    </w:tblPr>
-  </w:style>
-  <w:style w:type="table" w:customStyle="1" w:styleId="12">
-    <w:name w:val="12"/>
-    <w:basedOn w:val="Tablanormal"/>
-    <w:rsid w:val="00482E5D"/>
-    <w:pPr>
-      <w:spacing w:after="0" w:line="276" w:lineRule="auto"/>
-    </w:pPr>
-    <w:rPr>
-      <w:rFonts w:ascii="Arial" w:eastAsia="Arial" w:hAnsi="Arial" w:cs="Arial"/>
-    </w:rPr>
-    <w:tblPr>
-      <w:tblStyleRowBandSize w:val="1"/>
-      <w:tblStyleColBandSize w:val="1"/>
-      <w:tblInd w:w="0" w:type="nil"/>
-      <w:tblCellMar>
-        <w:top w:w="100" w:type="dxa"/>
-        <w:left w:w="100" w:type="dxa"/>
-        <w:bottom w:w="100" w:type="dxa"/>
-        <w:right w:w="100" w:type="dxa"/>
-      </w:tblCellMar>
-    </w:tblPr>
-  </w:style>
-  <w:style w:type="table" w:customStyle="1" w:styleId="11">
-    <w:name w:val="11"/>
-    <w:basedOn w:val="Tablanormal"/>
-    <w:rsid w:val="00482E5D"/>
-    <w:pPr>
-      <w:spacing w:after="0" w:line="276" w:lineRule="auto"/>
-    </w:pPr>
-    <w:rPr>
-      <w:rFonts w:ascii="Arial" w:eastAsia="Arial" w:hAnsi="Arial" w:cs="Arial"/>
-    </w:rPr>
-    <w:tblPr>
-      <w:tblStyleRowBandSize w:val="1"/>
-      <w:tblStyleColBandSize w:val="1"/>
-      <w:tblInd w:w="0" w:type="nil"/>
-      <w:tblCellMar>
-        <w:top w:w="100" w:type="dxa"/>
-        <w:left w:w="100" w:type="dxa"/>
-        <w:bottom w:w="100" w:type="dxa"/>
-        <w:right w:w="100" w:type="dxa"/>
-      </w:tblCellMar>
-    </w:tblPr>
-  </w:style>
-  <w:style w:type="table" w:customStyle="1" w:styleId="10">
-    <w:name w:val="10"/>
-    <w:basedOn w:val="Tablanormal"/>
-    <w:rsid w:val="00482E5D"/>
-    <w:pPr>
-      <w:spacing w:after="0" w:line="276" w:lineRule="auto"/>
-    </w:pPr>
-    <w:rPr>
-      <w:rFonts w:ascii="Arial" w:eastAsia="Arial" w:hAnsi="Arial" w:cs="Arial"/>
-    </w:rPr>
-    <w:tblPr>
-      <w:tblStyleRowBandSize w:val="1"/>
-      <w:tblStyleColBandSize w:val="1"/>
-      <w:tblInd w:w="0" w:type="nil"/>
-      <w:tblCellMar>
-        <w:top w:w="100" w:type="dxa"/>
-        <w:left w:w="100" w:type="dxa"/>
-        <w:bottom w:w="100" w:type="dxa"/>
-        <w:right w:w="100" w:type="dxa"/>
-      </w:tblCellMar>
-    </w:tblPr>
-  </w:style>
-  <w:style w:type="table" w:customStyle="1" w:styleId="9">
-    <w:name w:val="9"/>
-    <w:basedOn w:val="Tablanormal"/>
-    <w:rsid w:val="00482E5D"/>
-    <w:pPr>
-      <w:spacing w:after="0" w:line="276" w:lineRule="auto"/>
-    </w:pPr>
-    <w:rPr>
-      <w:rFonts w:ascii="Arial" w:eastAsia="Arial" w:hAnsi="Arial" w:cs="Arial"/>
-    </w:rPr>
-    <w:tblPr>
-      <w:tblStyleRowBandSize w:val="1"/>
-      <w:tblStyleColBandSize w:val="1"/>
-      <w:tblInd w:w="0" w:type="nil"/>
-      <w:tblCellMar>
-        <w:top w:w="100" w:type="dxa"/>
-        <w:left w:w="100" w:type="dxa"/>
-        <w:bottom w:w="100" w:type="dxa"/>
-        <w:right w:w="100" w:type="dxa"/>
-      </w:tblCellMar>
-    </w:tblPr>
-  </w:style>
-  <w:style w:type="table" w:customStyle="1" w:styleId="8">
-    <w:name w:val="8"/>
-    <w:basedOn w:val="Tablanormal"/>
-    <w:rsid w:val="00482E5D"/>
-    <w:pPr>
-      <w:spacing w:after="0" w:line="276" w:lineRule="auto"/>
-    </w:pPr>
-    <w:rPr>
-      <w:rFonts w:ascii="Arial" w:eastAsia="Arial" w:hAnsi="Arial" w:cs="Arial"/>
-    </w:rPr>
-    <w:tblPr>
-      <w:tblStyleRowBandSize w:val="1"/>
-      <w:tblStyleColBandSize w:val="1"/>
-      <w:tblInd w:w="0" w:type="nil"/>
-      <w:tblCellMar>
-        <w:top w:w="100" w:type="dxa"/>
-        <w:left w:w="100" w:type="dxa"/>
-        <w:bottom w:w="100" w:type="dxa"/>
-        <w:right w:w="100" w:type="dxa"/>
-      </w:tblCellMar>
-    </w:tblPr>
-  </w:style>
-  <w:style w:type="paragraph" w:styleId="TDC2">
-    <w:name w:val="toc 2"/>
-    <w:basedOn w:val="Normal"/>
-    <w:next w:val="Normal"/>
-    <w:autoRedefine/>
-    <w:uiPriority w:val="39"/>
-    <w:unhideWhenUsed/>
-    <w:rsid w:val="00FE50AB"/>
-    <w:pPr>
-      <w:spacing w:after="100"/>
-      <w:ind w:left="220"/>
-    </w:pPr>
-  </w:style>
-  <w:style w:type="paragraph" w:styleId="Prrafodelista">
-    <w:name w:val="List Paragraph"/>
-    <w:basedOn w:val="Normal"/>
-    <w:uiPriority w:val="34"/>
-    <w:qFormat/>
-    <w:rsid w:val="00285886"/>
-    <w:pPr>
-      <w:ind w:left="720"/>
-      <w:contextualSpacing/>
-    </w:pPr>
-  </w:style>
-  <w:style w:type="paragraph" w:styleId="Textodeglobo">
-    <w:name w:val="Balloon Text"/>
-    <w:basedOn w:val="Normal"/>
-    <w:link w:val="TextodegloboCar"/>
-    <w:uiPriority w:val="99"/>
-    <w:semiHidden/>
-    <w:unhideWhenUsed/>
-    <w:rsid w:val="00620241"/>
-    <w:pPr>
-      <w:spacing w:line="240" w:lineRule="auto"/>
-    </w:pPr>
-    <w:rPr>
-      <w:rFonts w:ascii="Tahoma" w:hAnsi="Tahoma" w:cs="Tahoma"/>
-      <w:sz w:val="16"/>
-      <w:szCs w:val="16"/>
-    </w:rPr>
-  </w:style>
-  <w:style w:type="character" w:customStyle="1" w:styleId="TextodegloboCar">
-    <w:name w:val="Texto de globo Car"/>
-    <w:basedOn w:val="Fuentedeprrafopredeter"/>
-    <w:link w:val="Textodeglobo"/>
-    <w:uiPriority w:val="99"/>
-    <w:semiHidden/>
-    <w:rsid w:val="00620241"/>
-    <w:rPr>
-      <w:rFonts w:ascii="Tahoma" w:eastAsia="Arial" w:hAnsi="Tahoma" w:cs="Tahoma"/>
-      <w:sz w:val="16"/>
-      <w:szCs w:val="16"/>
-    </w:rPr>
-  </w:style>
-</w:styles>
-</file>
-
-<file path=word/stylesWithEffects.xml><?xml version="1.0" encoding="utf-8"?>
-<w:styles xmlns:wpc="http://schemas.microsoft.com/office/word/2010/wordprocessingCanvas" xmlns:mc="http://schemas.openxmlformats.org/markup-compatibility/2006" xmlns:o="urn:schemas-microsoft-com:office:office" xmlns:r="http://schemas.openxmlformats.org/officeDocument/2006/relationships" xmlns:m="http://schemas.openxmlformats.org/officeDocument/2006/math" xmlns:v="urn:schemas-microsoft-com:vml" xmlns:wp14="http://schemas.microsoft.com/office/word/2010/wordprocessingDrawing" xmlns:wp="http://schemas.openxmlformats.org/drawingml/2006/wordprocessingDrawing" xmlns:w10="urn:schemas-microsoft-com:office:word" xmlns:w="http://schemas.openxmlformats.org/wordprocessingml/2006/main" xmlns:w14="http://schemas.microsoft.com/office/word/2010/wordml" xmlns:wpg="http://schemas.microsoft.com/office/word/2010/wordprocessingGroup" xmlns:wpi="http://schemas.microsoft.com/office/word/2010/wordprocessingInk" xmlns:wne="http://schemas.microsoft.com/office/word/2006/wordml" xmlns:wps="http://schemas.microsoft.com/office/word/2010/wordprocessingShape" mc:Ignorable="w14 wp14">
-  <w:docDefaults>
-    <w:rPrDefault>
-      <w:rPr>
-        <w:rFonts w:asciiTheme="minorHAnsi" w:eastAsiaTheme="minorHAnsi" w:hAnsiTheme="minorHAnsi" w:cstheme="minorBidi"/>
-        <w:sz w:val="22"/>
-        <w:szCs w:val="22"/>
-        <w:lang w:val="es-ES" w:eastAsia="en-US" w:bidi="ar-SA"/>
-      </w:rPr>
-    </w:rPrDefault>
-    <w:pPrDefault>
-      <w:pPr>
-        <w:spacing w:after="160" w:line="259" w:lineRule="auto"/>
-      </w:pPr>
-    </w:pPrDefault>
-  </w:docDefaults>
-  <w:latentStyles w:defLockedState="0" w:defUIPriority="99" w:defSemiHidden="1" w:defUnhideWhenUsed="1" w:defQFormat="0" w:count="267">
-    <w:lsdException w:name="Normal" w:semiHidden="0" w:uiPriority="0" w:unhideWhenUsed="0" w:qFormat="1"/>
-    <w:lsdException w:name="heading 1" w:semiHidden="0" w:uiPriority="9" w:unhideWhenUsed="0" w:qFormat="1"/>
-    <w:lsdException w:name="heading 2" w:uiPriority="0" w:qFormat="1"/>
-    <w:lsdException w:name="heading 3" w:uiPriority="9" w:qFormat="1"/>
-    <w:lsdException w:name="heading 4" w:uiPriority="9" w:qFormat="1"/>
-    <w:lsdException w:name="heading 5" w:uiPriority="9" w:qFormat="1"/>
-    <w:lsdException w:name="heading 6" w:uiPriority="9" w:qFormat="1"/>
-    <w:lsdException w:name="heading 7" w:uiPriority="9" w:qFormat="1"/>
-    <w:lsdException w:name="heading 8" w:uiPriority="9" w:qFormat="1"/>
-    <w:lsdException w:name="heading 9" w:uiPriority="9" w:qFormat="1"/>
-    <w:lsdException w:name="toc 1" w:uiPriority="39"/>
-    <w:lsdException w:name="toc 2" w:uiPriority="39"/>
-    <w:lsdException w:name="toc 3" w:uiPriority="39"/>
-    <w:lsdException w:name="toc 4" w:uiPriority="39"/>
-    <w:lsdException w:name="toc 5" w:uiPriority="39"/>
-    <w:lsdException w:name="toc 6" w:uiPriority="39"/>
-    <w:lsdException w:name="toc 7" w:uiPriority="39"/>
-    <w:lsdException w:name="toc 8" w:uiPriority="39"/>
-    <w:lsdException w:name="toc 9" w:uiPriority="39"/>
-    <w:lsdException w:name="caption" w:uiPriority="35" w:qFormat="1"/>
-    <w:lsdException w:name="Title" w:semiHidden="0" w:uiPriority="10" w:unhideWhenUsed="0" w:qFormat="1"/>
-    <w:lsdException w:name="Default Paragraph Font" w:uiPriority="1"/>
-    <w:lsdException w:name="Subtitle" w:semiHidden="0" w:uiPriority="0" w:unhideWhenUsed="0" w:qFormat="1"/>
-    <w:lsdException w:name="Strong" w:semiHidden="0" w:uiPriority="22" w:unhideWhenUsed="0" w:qFormat="1"/>
-    <w:lsdException w:name="Emphasis" w:semiHidden="0" w:uiPriority="20" w:unhideWhenUsed="0" w:qFormat="1"/>
-    <w:lsdException w:name="Table Grid" w:semiHidden="0" w:uiPriority="39" w:unhideWhenUsed="0"/>
-    <w:lsdException w:name="Placeholder Text" w:unhideWhenUsed="0"/>
-    <w:lsdException w:name="No Spacing" w:semiHidden="0" w:uiPriority="1" w:unhideWhenUsed="0" w:qFormat="1"/>
-    <w:lsdException w:name="Light Shading" w:semiHidden="0" w:uiPriority="60" w:unhideWhenUsed="0"/>
-    <w:lsdException w:name="Light List" w:semiHidden="0" w:uiPriority="61" w:unhideWhenUsed="0"/>
-    <w:lsdException w:name="Light Grid" w:semiHidden="0" w:uiPriority="62" w:unhideWhenUsed="0"/>
-    <w:lsdException w:name="Medium Shading 1" w:semiHidden="0" w:uiPriority="63" w:unhideWhenUsed="0"/>
-    <w:lsdException w:name="Medium Shading 2" w:semiHidden="0" w:uiPriority="64" w:unhideWhenUsed="0"/>
-    <w:lsdException w:name="Medium List 1" w:semiHidden="0" w:uiPriority="65" w:unhideWhenUsed="0"/>
-    <w:lsdException w:name="Medium List 2" w:semiHidden="0" w:uiPriority="66" w:unhideWhenUsed="0"/>
-    <w:lsdException w:name="Medium Grid 1" w:semiHidden="0" w:uiPriority="67" w:unhideWhenUsed="0"/>
-    <w:lsdException w:name="Medium Grid 2" w:semiHidden="0" w:uiPriority="68" w:unhideWhenUsed="0"/>
-    <w:lsdException w:name="Medium Grid 3" w:semiHidden="0" w:uiPriority="69" w:unhideWhenUsed="0"/>
-    <w:lsdException w:name="Dark List" w:semiHidden="0" w:uiPriority="70" w:unhideWhenUsed="0"/>
-    <w:lsdException w:name="Colorful Shading" w:semiHidden="0" w:uiPriority="71" w:unhideWhenUsed="0"/>
-    <w:lsdException w:name="Colorful List" w:semiHidden="0" w:uiPriority="72" w:unhideWhenUsed="0"/>
-    <w:lsdException w:name="Colorful Grid" w:semiHidden="0" w:uiPriority="73" w:unhideWhenUsed="0"/>
-    <w:lsdException w:name="Light Shading Accent 1" w:semiHidden="0" w:uiPriority="60" w:unhideWhenUsed="0"/>
-    <w:lsdException w:name="Light List Accent 1" w:semiHidden="0" w:uiPriority="61" w:unhideWhenUsed="0"/>
-    <w:lsdException w:name="Light Grid Accent 1" w:semiHidden="0" w:uiPriority="62" w:unhideWhenUsed="0"/>
-    <w:lsdException w:name="Medium Shading 1 Accent 1" w:semiHidden="0" w:uiPriority="63" w:unhideWhenUsed="0"/>
-    <w:lsdException w:name="Medium Shading 2 Accent 1" w:semiHidden="0" w:uiPriority="64" w:unhideWhenUsed="0"/>
-    <w:lsdException w:name="Medium List 1 Accent 1" w:semiHidden="0" w:uiPriority="65" w:unhideWhenUsed="0"/>
-    <w:lsdException w:name="Revision" w:unhideWhenUsed="0"/>
-    <w:lsdException w:name="List Paragraph" w:semiHidden="0" w:uiPriority="34" w:unhideWhenUsed="0" w:qFormat="1"/>
-    <w:lsdException w:name="Quote" w:semiHidden="0" w:uiPriority="29" w:unhideWhenUsed="0" w:qFormat="1"/>
-    <w:lsdException w:name="Intense Quote" w:semiHidden="0" w:uiPriority="30" w:unhideWhenUsed="0" w:qFormat="1"/>
-    <w:lsdException w:name="Medium List 2 Accent 1" w:semiHidden="0" w:uiPriority="66" w:unhideWhenUsed="0"/>
-    <w:lsdException w:name="Medium Grid 1 Accent 1" w:semiHidden="0" w:uiPriority="67" w:unhideWhenUsed="0"/>
-    <w:lsdException w:name="Medium Grid 2 Accent 1" w:semiHidden="0" w:uiPriority="68" w:unhideWhenUsed="0"/>
-    <w:lsdException w:name="Medium Grid 3 Accent 1" w:semiHidden="0" w:uiPriority="69" w:unhideWhenUsed="0"/>
-    <w:lsdException w:name="Dark List Accent 1" w:semiHidden="0" w:uiPriority="70" w:unhideWhenUsed="0"/>
-    <w:lsdException w:name="Colorful Shading Accent 1" w:semiHidden="0" w:uiPriority="71" w:unhideWhenUsed="0"/>
-    <w:lsdException w:name="Colorful List Accent 1" w:semiHidden="0" w:uiPriority="72" w:unhideWhenUsed="0"/>
-    <w:lsdException w:name="Colorful Grid Accent 1" w:semiHidden="0" w:uiPriority="73" w:unhideWhenUsed="0"/>
-    <w:lsdException w:name="Light Shading Accent 2" w:semiHidden="0" w:uiPriority="60" w:unhideWhenUsed="0"/>
-    <w:lsdException w:name="Light List Accent 2" w:semiHidden="0" w:uiPriority="61" w:unhideWhenUsed="0"/>
-    <w:lsdException w:name="Light Grid Accent 2" w:semiHidden="0" w:uiPriority="62" w:unhideWhenUsed="0"/>
-    <w:lsdException w:name="Medium Shading 1 Accent 2" w:semiHidden="0" w:uiPriority="63" w:unhideWhenUsed="0"/>
-    <w:lsdException w:name="Medium Shading 2 Accent 2" w:semiHidden="0" w:uiPriority="64" w:unhideWhenUsed="0"/>
-    <w:lsdException w:name="Medium List 1 Accent 2" w:semiHidden="0" w:uiPriority="65" w:unhideWhenUsed="0"/>
-    <w:lsdException w:name="Medium List 2 Accent 2" w:semiHidden="0" w:uiPriority="66" w:unhideWhenUsed="0"/>
-    <w:lsdException w:name="Medium Grid 1 Accent 2" w:semiHidden="0" w:uiPriority="67" w:unhideWhenUsed="0"/>
-    <w:lsdException w:name="Medium Grid 2 Accent 2" w:semiHidden="0" w:uiPriority="68" w:unhideWhenUsed="0"/>
-    <w:lsdException w:name="Medium Grid 3 Accent 2" w:semiHidden="0" w:uiPriority="69" w:unhideWhenUsed="0"/>
-    <w:lsdException w:name="Dark List Accent 2" w:semiHidden="0" w:uiPriority="70" w:unhideWhenUsed="0"/>
-    <w:lsdException w:name="Colorful Shading Accent 2" w:semiHidden="0" w:uiPriority="71" w:unhideWhenUsed="0"/>
-    <w:lsdException w:name="Colorful List Accent 2" w:semiHidden="0" w:uiPriority="72" w:unhideWhenUsed="0"/>
-    <w:lsdException w:name="Colorful Grid Accent 2" w:semiHidden="0" w:uiPriority="73" w:unhideWhenUsed="0"/>
-    <w:lsdException w:name="Light Shading Accent 3" w:semiHidden="0" w:uiPriority="60" w:unhideWhenUsed="0"/>
-    <w:lsdException w:name="Light List Accent 3" w:semiHidden="0" w:uiPriority="61" w:unhideWhenUsed="0"/>
-    <w:lsdException w:name="Light Grid Accent 3" w:semiHidden="0" w:uiPriority="62" w:unhideWhenUsed="0"/>
-    <w:lsdException w:name="Medium Shading 1 Accent 3" w:semiHidden="0" w:uiPriority="63" w:unhideWhenUsed="0"/>
-    <w:lsdException w:name="Medium Shading 2 Accent 3" w:semiHidden="0" w:uiPriority="64" w:unhideWhenUsed="0"/>
-    <w:lsdException w:name="Medium List 1 Accent 3" w:semiHidden="0" w:uiPriority="65" w:unhideWhenUsed="0"/>
-    <w:lsdException w:name="Medium List 2 Accent 3" w:semiHidden="0" w:uiPriority="66" w:unhideWhenUsed="0"/>
-    <w:lsdException w:name="Medium Grid 1 Accent 3" w:semiHidden="0" w:uiPriority="67" w:unhideWhenUsed="0"/>
-    <w:lsdException w:name="Medium Grid 2 Accent 3" w:semiHidden="0" w:uiPriority="68" w:unhideWhenUsed="0"/>
-    <w:lsdException w:name="Medium Grid 3 Accent 3" w:semiHidden="0" w:uiPriority="69" w:unhideWhenUsed="0"/>
-    <w:lsdException w:name="Dark List Accent 3" w:semiHidden="0" w:uiPriority="70" w:unhideWhenUsed="0"/>
-    <w:lsdException w:name="Colorful Shading Accent 3" w:semiHidden="0" w:uiPriority="71" w:unhideWhenUsed="0"/>
-    <w:lsdException w:name="Colorful List Accent 3" w:semiHidden="0" w:uiPriority="72" w:unhideWhenUsed="0"/>
-    <w:lsdException w:name="Colorful Grid Accent 3" w:semiHidden="0" w:uiPriority="73" w:unhideWhenUsed="0"/>
-    <w:lsdException w:name="Light Shading Accent 4" w:semiHidden="0" w:uiPriority="60" w:unhideWhenUsed="0"/>
-    <w:lsdException w:name="Light List Accent 4" w:semiHidden="0" w:uiPriority="61" w:unhideWhenUsed="0"/>
-    <w:lsdException w:name="Light Grid Accent 4" w:semiHidden="0" w:uiPriority="62" w:unhideWhenUsed="0"/>
-    <w:lsdException w:name="Medium Shading 1 Accent 4" w:semiHidden="0" w:uiPriority="63" w:unhideWhenUsed="0"/>
-    <w:lsdException w:name="Medium Shading 2 Accent 4" w:semiHidden="0" w:uiPriority="64" w:unhideWhenUsed="0"/>
-    <w:lsdException w:name="Medium List 1 Accent 4" w:semiHidden="0" w:uiPriority="65" w:unhideWhenUsed="0"/>
-    <w:lsdException w:name="Medium List 2 Accent 4" w:semiHidden="0" w:uiPriority="66" w:unhideWhenUsed="0"/>
-    <w:lsdException w:name="Medium Grid 1 Accent 4" w:semiHidden="0" w:uiPriority="67" w:unhideWhenUsed="0"/>
-    <w:lsdException w:name="Medium Grid 2 Accent 4" w:semiHidden="0" w:uiPriority="68" w:unhideWhenUsed="0"/>
-    <w:lsdException w:name="Medium Grid 3 Accent 4" w:semiHidden="0" w:uiPriority="69" w:unhideWhenUsed="0"/>
-    <w:lsdException w:name="Dark List Accent 4" w:semiHidden="0" w:uiPriority="70" w:unhideWhenUsed="0"/>
-    <w:lsdException w:name="Colorful Shading Accent 4" w:semiHidden="0" w:uiPriority="71" w:unhideWhenUsed="0"/>
-    <w:lsdException w:name="Colorful List Accent 4" w:semiHidden="0" w:uiPriority="72" w:unhideWhenUsed="0"/>
-    <w:lsdException w:name="Colorful Grid Accent 4" w:semiHidden="0" w:uiPriority="73" w:unhideWhenUsed="0"/>
-    <w:lsdException w:name="Light Shading Accent 5" w:semiHidden="0" w:uiPriority="60" w:unhideWhenUsed="0"/>
-    <w:lsdException w:name="Light List Accent 5" w:semiHidden="0" w:uiPriority="61" w:unhideWhenUsed="0"/>
-    <w:lsdException w:name="Light Grid Accent 5" w:semiHidden="0" w:uiPriority="62" w:unhideWhenUsed="0"/>
-    <w:lsdException w:name="Medium Shading 1 Accent 5" w:semiHidden="0" w:uiPriority="63" w:unhideWhenUsed="0"/>
-    <w:lsdException w:name="Medium Shading 2 Accent 5" w:semiHidden="0" w:uiPriority="64" w:unhideWhenUsed="0"/>
-    <w:lsdException w:name="Medium List 1 Accent 5" w:semiHidden="0" w:uiPriority="65" w:unhideWhenUsed="0"/>
-    <w:lsdException w:name="Medium List 2 Accent 5" w:semiHidden="0" w:uiPriority="66" w:unhideWhenUsed="0"/>
-    <w:lsdException w:name="Medium Grid 1 Accent 5" w:semiHidden="0" w:uiPriority="67" w:unhideWhenUsed="0"/>
-    <w:lsdException w:name="Medium Grid 2 Accent 5" w:semiHidden="0" w:uiPriority="68" w:unhideWhenUsed="0"/>
-    <w:lsdException w:name="Medium Grid 3 Accent 5" w:semiHidden="0" w:uiPriority="69" w:unhideWhenUsed="0"/>
-    <w:lsdException w:name="Dark List Accent 5" w:semiHidden="0" w:uiPriority="70" w:unhideWhenUsed="0"/>
-    <w:lsdException w:name="Colorful Shading Accent 5" w:semiHidden="0" w:uiPriority="71" w:unhideWhenUsed="0"/>
-    <w:lsdException w:name="Colorful List Accent 5" w:semiHidden="0" w:uiPriority="72" w:unhideWhenUsed="0"/>
-    <w:lsdException w:name="Colorful Grid Accent 5" w:semiHidden="0" w:uiPriority="73" w:unhideWhenUsed="0"/>
-    <w:lsdException w:name="Light Shading Accent 6" w:semiHidden="0" w:uiPriority="60" w:unhideWhenUsed="0"/>
-    <w:lsdException w:name="Light List Accent 6" w:semiHidden="0" w:uiPriority="61" w:unhideWhenUsed="0"/>
-    <w:lsdException w:name="Light Grid Accent 6" w:semiHidden="0" w:uiPriority="62" w:unhideWhenUsed="0"/>
-    <w:lsdException w:name="Medium Shading 1 Accent 6" w:semiHidden="0" w:uiPriority="63" w:unhideWhenUsed="0"/>
-    <w:lsdException w:name="Medium Shading 2 Accent 6" w:semiHidden="0" w:uiPriority="64" w:unhideWhenUsed="0"/>
-    <w:lsdException w:name="Medium List 1 Accent 6" w:semiHidden="0" w:uiPriority="65" w:unhideWhenUsed="0"/>
-    <w:lsdException w:name="Medium List 2 Accent 6" w:semiHidden="0" w:uiPriority="66" w:unhideWhenUsed="0"/>
-    <w:lsdException w:name="Medium Grid 1 Accent 6" w:semiHidden="0" w:uiPriority="67" w:unhideWhenUsed="0"/>
-    <w:lsdException w:name="Medium Grid 2 Accent 6" w:semiHidden="0" w:uiPriority="68" w:unhideWhenUsed="0"/>
-    <w:lsdException w:name="Medium Grid 3 Accent 6" w:semiHidden="0" w:uiPriority="69" w:unhideWhenUsed="0"/>
-    <w:lsdException w:name="Dark List Accent 6" w:semiHidden="0" w:uiPriority="70" w:unhideWhenUsed="0"/>
-    <w:lsdException w:name="Colorful Shading Accent 6" w:semiHidden="0" w:uiPriority="71" w:unhideWhenUsed="0"/>
-    <w:lsdException w:name="Colorful List Accent 6" w:semiHidden="0" w:uiPriority="72" w:unhideWhenUsed="0"/>
-    <w:lsdException w:name="Colorful Grid Accent 6" w:semiHidden="0" w:uiPriority="73" w:unhideWhenUsed="0"/>
-    <w:lsdException w:name="Subtle Emphasis" w:semiHidden="0" w:uiPriority="19" w:unhideWhenUsed="0" w:qFormat="1"/>
-    <w:lsdException w:name="Intense Emphasis" w:semiHidden="0" w:uiPriority="21" w:unhideWhenUsed="0" w:qFormat="1"/>
-    <w:lsdException w:name="Subtle Reference" w:semiHidden="0" w:uiPriority="31" w:unhideWhenUsed="0" w:qFormat="1"/>
-    <w:lsdException w:name="Intense Reference" w:semiHidden="0" w:uiPriority="32" w:unhideWhenUsed="0" w:qFormat="1"/>
-    <w:lsdException w:name="Book Title" w:semiHidden="0" w:uiPriority="33" w:unhideWhenUsed="0" w:qFormat="1"/>
-    <w:lsdException w:name="Bibliography" w:uiPriority="37"/>
-    <w:lsdException w:name="TOC Heading" w:uiPriority="39" w:qFormat="1"/>
-  </w:latentStyles>
-  <w:style w:type="paragraph" w:default="1" w:styleId="Normal">
-    <w:name w:val="Normal"/>
-    <w:qFormat/>
-    <w:rsid w:val="00482E5D"/>
-    <w:pPr>
-      <w:spacing w:after="0" w:line="276" w:lineRule="auto"/>
-    </w:pPr>
-    <w:rPr>
-      <w:rFonts w:ascii="Arial" w:eastAsia="Arial" w:hAnsi="Arial" w:cs="Arial"/>
-    </w:rPr>
-  </w:style>
-  <w:style w:type="paragraph" w:styleId="Ttulo2">
-    <w:name w:val="heading 2"/>
-    <w:basedOn w:val="Normal"/>
-    <w:next w:val="Normal"/>
-    <w:link w:val="Ttulo2Car"/>
-    <w:semiHidden/>
-    <w:unhideWhenUsed/>
-    <w:qFormat/>
-    <w:rsid w:val="00482E5D"/>
-    <w:pPr>
-      <w:keepNext/>
-      <w:keepLines/>
-      <w:spacing w:before="360" w:after="120"/>
-      <w:outlineLvl w:val="1"/>
-    </w:pPr>
-    <w:rPr>
-      <w:rFonts w:eastAsia="Times New Roman"/>
-      <w:sz w:val="32"/>
-      <w:szCs w:val="32"/>
-    </w:rPr>
-  </w:style>
-  <w:style w:type="character" w:default="1" w:styleId="Fuentedeprrafopredeter">
-    <w:name w:val="Default Paragraph Font"/>
-    <w:uiPriority w:val="1"/>
-    <w:unhideWhenUsed/>
-  </w:style>
-  <w:style w:type="table" w:default="1" w:styleId="Tablanormal">
-    <w:name w:val="Normal Table"/>
-    <w:uiPriority w:val="99"/>
-    <w:semiHidden/>
-    <w:unhideWhenUsed/>
-    <w:tblPr>
-      <w:tblInd w:w="0" w:type="dxa"/>
-      <w:tblCellMar>
-        <w:top w:w="0" w:type="dxa"/>
-        <w:left w:w="108" w:type="dxa"/>
-        <w:bottom w:w="0" w:type="dxa"/>
-        <w:right w:w="108" w:type="dxa"/>
-      </w:tblCellMar>
-    </w:tblPr>
-  </w:style>
-  <w:style w:type="numbering" w:default="1" w:styleId="Sinlista">
-    <w:name w:val="No List"/>
-    <w:uiPriority w:val="99"/>
-    <w:semiHidden/>
-    <w:unhideWhenUsed/>
-  </w:style>
-  <w:style w:type="paragraph" w:styleId="Encabezado">
-    <w:name w:val="header"/>
-    <w:basedOn w:val="Normal"/>
-    <w:link w:val="EncabezadoCar"/>
-    <w:uiPriority w:val="99"/>
-    <w:unhideWhenUsed/>
-    <w:rsid w:val="00482E5D"/>
-    <w:pPr>
-      <w:tabs>
-        <w:tab w:val="center" w:pos="4252"/>
-        <w:tab w:val="right" w:pos="8504"/>
-      </w:tabs>
-      <w:spacing w:line="240" w:lineRule="auto"/>
-    </w:pPr>
-  </w:style>
-  <w:style w:type="character" w:customStyle="1" w:styleId="EncabezadoCar">
-    <w:name w:val="Encabezado Car"/>
-    <w:basedOn w:val="Fuentedeprrafopredeter"/>
-    <w:link w:val="Encabezado"/>
-    <w:uiPriority w:val="99"/>
-    <w:rsid w:val="00482E5D"/>
-  </w:style>
-  <w:style w:type="paragraph" w:styleId="Piedepgina">
-    <w:name w:val="footer"/>
-    <w:basedOn w:val="Normal"/>
-    <w:link w:val="PiedepginaCar"/>
-    <w:uiPriority w:val="99"/>
-    <w:unhideWhenUsed/>
-    <w:rsid w:val="00482E5D"/>
-    <w:pPr>
-      <w:tabs>
-        <w:tab w:val="center" w:pos="4252"/>
-        <w:tab w:val="right" w:pos="8504"/>
-      </w:tabs>
-      <w:spacing w:line="240" w:lineRule="auto"/>
-    </w:pPr>
-  </w:style>
-  <w:style w:type="character" w:customStyle="1" w:styleId="PiedepginaCar">
-    <w:name w:val="Pie de página Car"/>
-    <w:basedOn w:val="Fuentedeprrafopredeter"/>
-    <w:link w:val="Piedepgina"/>
-    <w:uiPriority w:val="99"/>
-    <w:rsid w:val="00482E5D"/>
-  </w:style>
-  <w:style w:type="character" w:styleId="Hipervnculo">
-    <w:name w:val="Hyperlink"/>
-    <w:basedOn w:val="Fuentedeprrafopredeter"/>
-    <w:uiPriority w:val="99"/>
-    <w:unhideWhenUsed/>
-    <w:rsid w:val="00482E5D"/>
-    <w:rPr>
-      <w:color w:val="0563C1" w:themeColor="hyperlink"/>
-      <w:u w:val="single"/>
-    </w:rPr>
-  </w:style>
-  <w:style w:type="character" w:customStyle="1" w:styleId="UnresolvedMention">
-    <w:name w:val="Unresolved Mention"/>
+  <w:style w:type="character" w:customStyle="1" w:styleId="Mencinsinresolver1">
+    <w:name w:val="Mención sin resolver1"/>
     <w:basedOn w:val="Fuentedeprrafopredeter"/>
     <w:uiPriority w:val="99"/>
     <w:semiHidden/>
@@ -12211,7 +11524,7 @@
   <a:extraClrSchemeLst/>
   <a:extLst>
     <a:ext uri="{05A4C25C-085E-4340-85A3-A5531E510DB2}">
-      <thm15:themeFamily xmlns:thm15="http://schemas.microsoft.com/office/thememl/2012/main" xmlns="" name="Office Theme" id="{62F939B6-93AF-4DB8-9C6B-D6C7DFDC589F}" vid="{4A3C46E8-61CC-4603-A589-7422A47A8E4A}"/>
+      <thm15:themeFamily xmlns:thm15="http://schemas.microsoft.com/office/thememl/2012/main" name="Office Theme" id="{62F939B6-93AF-4DB8-9C6B-D6C7DFDC589F}" vid="{4A3C46E8-61CC-4603-A589-7422A47A8E4A}"/>
     </a:ext>
   </a:extLst>
 </a:theme>

</xml_diff>

<commit_message>
Modificado alcance y cronograma
</commit_message>
<xml_diff>
--- a/Desarrollo/SGT/Gestión/SGT-PP.docx
+++ b/Desarrollo/SGT/Gestión/SGT-PP.docx
@@ -1,6 +1,6 @@
 
 <file path=word/document.xml><?xml version="1.0" encoding="utf-8"?>
-<w:document xmlns:wpc="http://schemas.microsoft.com/office/word/2010/wordprocessingCanvas" xmlns:cx="http://schemas.microsoft.com/office/drawing/2014/chartex" xmlns:cx1="http://schemas.microsoft.com/office/drawing/2015/9/8/chartex" xmlns:cx2="http://schemas.microsoft.com/office/drawing/2015/10/21/chartex" xmlns:cx3="http://schemas.microsoft.com/office/drawing/2016/5/9/chartex" xmlns:cx4="http://schemas.microsoft.com/office/drawing/2016/5/10/chartex" xmlns:cx5="http://schemas.microsoft.com/office/drawing/2016/5/11/chartex" xmlns:cx6="http://schemas.microsoft.com/office/drawing/2016/5/12/chartex" xmlns:cx7="http://schemas.microsoft.com/office/drawing/2016/5/13/chartex" xmlns:cx8="http://schemas.microsoft.com/office/drawing/2016/5/14/chartex" xmlns:mc="http://schemas.openxmlformats.org/markup-compatibility/2006" xmlns:aink="http://schemas.microsoft.com/office/drawing/2016/ink" xmlns:am3d="http://schemas.microsoft.com/office/drawing/2017/model3d" xmlns:o="urn:schemas-microsoft-com:office:office" xmlns:r="http://schemas.openxmlformats.org/officeDocument/2006/relationships" xmlns:m="http://schemas.openxmlformats.org/officeDocument/2006/math" xmlns:v="urn:schemas-microsoft-com:vml" xmlns:wp14="http://schemas.microsoft.com/office/word/2010/wordprocessingDrawing" xmlns:wp="http://schemas.openxmlformats.org/drawingml/2006/wordprocessingDrawing" xmlns:w10="urn:schemas-microsoft-com:office:word" xmlns:w="http://schemas.openxmlformats.org/wordprocessingml/2006/main" xmlns:w14="http://schemas.microsoft.com/office/word/2010/wordml" xmlns:w15="http://schemas.microsoft.com/office/word/2012/wordml" xmlns:w16cid="http://schemas.microsoft.com/office/word/2016/wordml/cid" xmlns:w16se="http://schemas.microsoft.com/office/word/2015/wordml/symex" xmlns:wpg="http://schemas.microsoft.com/office/word/2010/wordprocessingGroup" xmlns:wpi="http://schemas.microsoft.com/office/word/2010/wordprocessingInk" xmlns:wne="http://schemas.microsoft.com/office/word/2006/wordml" xmlns:wps="http://schemas.microsoft.com/office/word/2010/wordprocessingShape" mc:Ignorable="w14 w15 w16se w16cid wp14">
+<w:document xmlns:wpc="http://schemas.microsoft.com/office/word/2010/wordprocessingCanvas" xmlns:mc="http://schemas.openxmlformats.org/markup-compatibility/2006" xmlns:o="urn:schemas-microsoft-com:office:office" xmlns:r="http://schemas.openxmlformats.org/officeDocument/2006/relationships" xmlns:m="http://schemas.openxmlformats.org/officeDocument/2006/math" xmlns:v="urn:schemas-microsoft-com:vml" xmlns:wp14="http://schemas.microsoft.com/office/word/2010/wordprocessingDrawing" xmlns:wp="http://schemas.openxmlformats.org/drawingml/2006/wordprocessingDrawing" xmlns:w10="urn:schemas-microsoft-com:office:word" xmlns:w="http://schemas.openxmlformats.org/wordprocessingml/2006/main" xmlns:w14="http://schemas.microsoft.com/office/word/2010/wordml" xmlns:wpg="http://schemas.microsoft.com/office/word/2010/wordprocessingGroup" xmlns:wpi="http://schemas.microsoft.com/office/word/2010/wordprocessingInk" xmlns:wne="http://schemas.microsoft.com/office/word/2006/wordml" xmlns:wps="http://schemas.microsoft.com/office/word/2010/wordprocessingShape" mc:Ignorable="w14 wp14">
   <w:body>
     <w:p>
       <w:pPr>
@@ -154,16 +154,7 @@
           <w:sz w:val="24"/>
           <w:szCs w:val="24"/>
         </w:rPr>
-        <w:t>3</w:t>
-      </w:r>
-      <w:r>
-        <w:rPr>
-          <w:rFonts w:ascii="Times New Roman" w:eastAsia="Times New Roman" w:hAnsi="Times New Roman" w:cs="Times New Roman"/>
-          <w:b/>
-          <w:sz w:val="24"/>
-          <w:szCs w:val="24"/>
-        </w:rPr>
-        <w:t>.0</w:t>
+        <w:t>3.1</w:t>
       </w:r>
     </w:p>
     <w:p>
@@ -592,7 +583,7 @@
             <w:tcBorders>
               <w:top w:val="nil"/>
               <w:left w:val="single" w:sz="8" w:space="0" w:color="000000"/>
-              <w:bottom w:val="single" w:sz="8" w:space="0" w:color="000000"/>
+              <w:bottom w:val="nil"/>
               <w:right w:val="single" w:sz="8" w:space="0" w:color="000000"/>
             </w:tcBorders>
             <w:tcMar>
@@ -619,7 +610,7 @@
             <w:tcBorders>
               <w:top w:val="nil"/>
               <w:left w:val="nil"/>
-              <w:bottom w:val="single" w:sz="8" w:space="0" w:color="000000"/>
+              <w:bottom w:val="nil"/>
               <w:right w:val="single" w:sz="8" w:space="0" w:color="000000"/>
             </w:tcBorders>
             <w:tcMar>
@@ -649,7 +640,7 @@
             <w:tcBorders>
               <w:top w:val="nil"/>
               <w:left w:val="nil"/>
-              <w:bottom w:val="single" w:sz="8" w:space="0" w:color="000000"/>
+              <w:bottom w:val="nil"/>
               <w:right w:val="single" w:sz="8" w:space="0" w:color="000000"/>
             </w:tcBorders>
             <w:tcMar>
@@ -679,7 +670,7 @@
             <w:tcBorders>
               <w:top w:val="nil"/>
               <w:left w:val="nil"/>
-              <w:bottom w:val="single" w:sz="8" w:space="0" w:color="000000"/>
+              <w:bottom w:val="nil"/>
               <w:right w:val="single" w:sz="8" w:space="0" w:color="000000"/>
             </w:tcBorders>
             <w:tcMar>
@@ -693,13 +684,135 @@
           <w:p>
             <w:pPr>
               <w:spacing w:before="240" w:after="240"/>
-              <w:jc w:val="both"/>
-            </w:pPr>
-            <w:r>
-              <w:t xml:space="preserve"> Ivonne Stephany Soldevilla Pacheco</w:t>
-            </w:r>
+              <w:jc w:val="center"/>
+            </w:pPr>
+            <w:r>
+              <w:t xml:space="preserve">Ivonne </w:t>
+            </w:r>
+            <w:proofErr w:type="spellStart"/>
+            <w:r>
+              <w:t>Stephany</w:t>
+            </w:r>
+            <w:proofErr w:type="spellEnd"/>
             <w:r>
               <w:t xml:space="preserve"> </w:t>
+            </w:r>
+            <w:proofErr w:type="spellStart"/>
+            <w:r>
+              <w:t>Soldevilla</w:t>
+            </w:r>
+            <w:proofErr w:type="spellEnd"/>
+            <w:r>
+              <w:t xml:space="preserve"> Pacheco</w:t>
+            </w:r>
+          </w:p>
+        </w:tc>
+      </w:tr>
+      <w:tr>
+        <w:trPr>
+          <w:trHeight w:val="500"/>
+        </w:trPr>
+        <w:tc>
+          <w:tcPr>
+            <w:tcW w:w="2190" w:type="dxa"/>
+            <w:tcBorders>
+              <w:top w:val="nil"/>
+              <w:left w:val="single" w:sz="8" w:space="0" w:color="000000"/>
+              <w:bottom w:val="single" w:sz="8" w:space="0" w:color="000000"/>
+              <w:right w:val="single" w:sz="8" w:space="0" w:color="000000"/>
+            </w:tcBorders>
+            <w:tcMar>
+              <w:top w:w="0" w:type="dxa"/>
+              <w:left w:w="0" w:type="dxa"/>
+              <w:bottom w:w="0" w:type="dxa"/>
+              <w:right w:w="0" w:type="dxa"/>
+            </w:tcMar>
+          </w:tcPr>
+          <w:p>
+            <w:pPr>
+              <w:spacing w:before="240" w:after="240"/>
+              <w:jc w:val="center"/>
+            </w:pPr>
+            <w:r>
+              <w:t>9/12/2019</w:t>
+            </w:r>
+          </w:p>
+        </w:tc>
+        <w:tc>
+          <w:tcPr>
+            <w:tcW w:w="1275" w:type="dxa"/>
+            <w:tcBorders>
+              <w:top w:val="nil"/>
+              <w:left w:val="nil"/>
+              <w:bottom w:val="single" w:sz="8" w:space="0" w:color="000000"/>
+              <w:right w:val="single" w:sz="8" w:space="0" w:color="000000"/>
+            </w:tcBorders>
+            <w:tcMar>
+              <w:top w:w="0" w:type="dxa"/>
+              <w:left w:w="0" w:type="dxa"/>
+              <w:bottom w:w="0" w:type="dxa"/>
+              <w:right w:w="0" w:type="dxa"/>
+            </w:tcMar>
+          </w:tcPr>
+          <w:p>
+            <w:pPr>
+              <w:spacing w:before="240" w:after="240"/>
+              <w:jc w:val="center"/>
+            </w:pPr>
+            <w:r>
+              <w:t xml:space="preserve"> 3.1</w:t>
+            </w:r>
+          </w:p>
+        </w:tc>
+        <w:tc>
+          <w:tcPr>
+            <w:tcW w:w="3300" w:type="dxa"/>
+            <w:tcBorders>
+              <w:top w:val="nil"/>
+              <w:left w:val="nil"/>
+              <w:bottom w:val="single" w:sz="8" w:space="0" w:color="000000"/>
+              <w:right w:val="single" w:sz="8" w:space="0" w:color="000000"/>
+            </w:tcBorders>
+            <w:tcMar>
+              <w:top w:w="0" w:type="dxa"/>
+              <w:left w:w="0" w:type="dxa"/>
+              <w:bottom w:w="0" w:type="dxa"/>
+              <w:right w:w="0" w:type="dxa"/>
+            </w:tcMar>
+          </w:tcPr>
+          <w:p>
+            <w:pPr>
+              <w:spacing w:before="240" w:after="240"/>
+              <w:jc w:val="center"/>
+            </w:pPr>
+            <w:r>
+              <w:t xml:space="preserve">Modificación de Alcance y Cronograma del Proyecto </w:t>
+            </w:r>
+          </w:p>
+        </w:tc>
+        <w:tc>
+          <w:tcPr>
+            <w:tcW w:w="2115" w:type="dxa"/>
+            <w:tcBorders>
+              <w:top w:val="nil"/>
+              <w:left w:val="nil"/>
+              <w:bottom w:val="single" w:sz="8" w:space="0" w:color="000000"/>
+              <w:right w:val="single" w:sz="8" w:space="0" w:color="000000"/>
+            </w:tcBorders>
+            <w:tcMar>
+              <w:top w:w="0" w:type="dxa"/>
+              <w:left w:w="0" w:type="dxa"/>
+              <w:bottom w:w="0" w:type="dxa"/>
+              <w:right w:w="0" w:type="dxa"/>
+            </w:tcMar>
+          </w:tcPr>
+          <w:p>
+            <w:pPr>
+              <w:spacing w:before="240" w:after="240"/>
+              <w:jc w:val="center"/>
+            </w:pPr>
+            <w:r>
+              <w:t>Willians Vargas Márquez</w:t>
             </w:r>
           </w:p>
         </w:tc>
@@ -854,7 +967,16 @@
                 <w:rStyle w:val="Hipervnculo"/>
                 <w:noProof/>
               </w:rPr>
-              <w:t>Cronograma del Proyecto</w:t>
+              <w:t>Cronograma del</w:t>
+            </w:r>
+            <w:bookmarkStart w:id="0" w:name="_GoBack"/>
+            <w:bookmarkEnd w:id="0"/>
+            <w:r>
+              <w:rPr>
+                <w:rStyle w:val="Hipervnculo"/>
+                <w:noProof/>
+              </w:rPr>
+              <w:t xml:space="preserve"> Proyecto</w:t>
             </w:r>
             <w:r>
               <w:rPr>
@@ -965,7 +1087,7 @@
                 <w:noProof/>
                 <w:webHidden/>
               </w:rPr>
-              <w:t>8</w:t>
+              <w:t>7</w:t>
             </w:r>
             <w:r>
               <w:rPr>
@@ -994,8 +1116,6 @@
       <w:pPr>
         <w:jc w:val="both"/>
       </w:pPr>
-      <w:bookmarkStart w:id="0" w:name="_GoBack"/>
-      <w:bookmarkEnd w:id="0"/>
     </w:p>
     <w:p>
       <w:pPr>
@@ -1640,15 +1760,7 @@
               <w:t>E</w:t>
             </w:r>
             <w:r>
-              <w:t xml:space="preserve">s por ello </w:t>
-            </w:r>
-            <w:proofErr w:type="gramStart"/>
-            <w:r>
-              <w:t>que</w:t>
-            </w:r>
-            <w:proofErr w:type="gramEnd"/>
-            <w:r>
-              <w:t xml:space="preserve"> implementaremos este sistema para que </w:t>
+              <w:t xml:space="preserve">s por ello que implementaremos este sistema para que </w:t>
             </w:r>
             <w:r>
               <w:t>de esta manera los</w:t>
@@ -1918,12 +2030,10 @@
       </w:pPr>
       <w:bookmarkStart w:id="5" w:name="_j977gfdo34xm"/>
       <w:bookmarkEnd w:id="5"/>
-      <w:proofErr w:type="gramStart"/>
       <w:r>
         <w:lastRenderedPageBreak/>
         <w:t>Entregables clave</w:t>
       </w:r>
-      <w:proofErr w:type="gramEnd"/>
     </w:p>
     <w:tbl>
       <w:tblPr>
@@ -2595,23 +2705,16 @@
               <w:jc w:val="both"/>
             </w:pPr>
             <w:r>
-              <w:t xml:space="preserve">Realizar un sistema web de fácil acceso que permite visualizar tesis y revistas científicas por una búsqueda personalizada, con una serie de filtros, además el usuario </w:t>
-            </w:r>
-            <w:r>
-              <w:lastRenderedPageBreak/>
-              <w:t>podrá guardar sus tesis</w:t>
-            </w:r>
-            <w:r>
-              <w:t xml:space="preserve"> y artículos científicos</w:t>
-            </w:r>
-            <w:r>
-              <w:t xml:space="preserve"> favorit</w:t>
-            </w:r>
-            <w:r>
-              <w:t>os</w:t>
-            </w:r>
-            <w:r>
-              <w:t>, así mismo recibir notificaciones mediante correo sobre las nuevas tesis.</w:t>
+              <w:t xml:space="preserve">Realizar un sistema web de fácil acceso que permite visualizar tesis </w:t>
+            </w:r>
+            <w:r>
+              <w:t xml:space="preserve">por una búsqueda personalizada </w:t>
+            </w:r>
+            <w:r>
+              <w:t>con una serie de filtros</w:t>
+            </w:r>
+            <w:r>
+              <w:t>.</w:t>
             </w:r>
           </w:p>
         </w:tc>
@@ -2633,14 +2736,80 @@
               <w:jc w:val="both"/>
             </w:pPr>
             <w:r>
+              <w:t>El software</w:t>
+            </w:r>
+            <w:r>
+              <w:t xml:space="preserve"> estará desplegado para su fácil acceso</w:t>
+            </w:r>
+            <w:r>
+              <w:t>.</w:t>
+            </w:r>
+          </w:p>
+          <w:p>
+            <w:pPr>
+              <w:widowControl w:val="0"/>
+              <w:spacing w:line="240" w:lineRule="auto"/>
+              <w:jc w:val="both"/>
+            </w:pPr>
+          </w:p>
+        </w:tc>
+      </w:tr>
+      <w:tr>
+        <w:tc>
+          <w:tcPr>
+            <w:tcW w:w="4514" w:type="dxa"/>
+            <w:tcBorders>
+              <w:top w:val="single" w:sz="8" w:space="0" w:color="000000"/>
+              <w:left w:val="single" w:sz="8" w:space="0" w:color="000000"/>
+              <w:bottom w:val="single" w:sz="8" w:space="0" w:color="000000"/>
+              <w:right w:val="single" w:sz="8" w:space="0" w:color="000000"/>
+            </w:tcBorders>
+          </w:tcPr>
+          <w:p>
+            <w:pPr>
+              <w:widowControl w:val="0"/>
+              <w:spacing w:line="240" w:lineRule="auto"/>
+              <w:jc w:val="both"/>
+            </w:pPr>
+            <w:r>
               <w:lastRenderedPageBreak/>
-              <w:t>El software</w:t>
-            </w:r>
-            <w:r>
-              <w:t xml:space="preserve"> estará desplegado para su fácil acceso</w:t>
-            </w:r>
-            <w:r>
-              <w:t>.</w:t>
+              <w:t>Para una segunda versión: E</w:t>
+            </w:r>
+            <w:r>
+              <w:t>l usuario podrá guardar sus tesis</w:t>
+            </w:r>
+            <w:r>
+              <w:t xml:space="preserve"> favoritas</w:t>
+            </w:r>
+            <w:r>
+              <w:t>, así mismo recibir notificaciones mediante correo sobre las nuevas tesis.</w:t>
+            </w:r>
+          </w:p>
+        </w:tc>
+        <w:tc>
+          <w:tcPr>
+            <w:tcW w:w="4514" w:type="dxa"/>
+            <w:tcBorders>
+              <w:top w:val="single" w:sz="8" w:space="0" w:color="000000"/>
+              <w:left w:val="single" w:sz="8" w:space="0" w:color="000000"/>
+              <w:bottom w:val="single" w:sz="8" w:space="0" w:color="000000"/>
+              <w:right w:val="single" w:sz="8" w:space="0" w:color="000000"/>
+            </w:tcBorders>
+          </w:tcPr>
+          <w:p>
+            <w:pPr>
+              <w:widowControl w:val="0"/>
+              <w:spacing w:line="240" w:lineRule="auto"/>
+              <w:jc w:val="both"/>
+            </w:pPr>
+            <w:r>
+              <w:t xml:space="preserve">La lista de </w:t>
+            </w:r>
+            <w:r>
+              <w:t>favorita</w:t>
+            </w:r>
+            <w:r>
+              <w:t>s no tendrá límite.</w:t>
             </w:r>
           </w:p>
           <w:p>
@@ -2651,20 +2820,6 @@
             </w:pPr>
             <w:r>
               <w:t>Las notificaciones se enviarán por medio de correo electrónico brindado por el usuario.</w:t>
-            </w:r>
-          </w:p>
-          <w:p>
-            <w:pPr>
-              <w:widowControl w:val="0"/>
-              <w:spacing w:line="240" w:lineRule="auto"/>
-              <w:jc w:val="both"/>
-            </w:pPr>
-            <w:r>
-              <w:lastRenderedPageBreak/>
-              <w:t>La lista de tesis y artículos científicos favoritos no tendrá</w:t>
-            </w:r>
-            <w:r>
-              <w:t xml:space="preserve"> límite.</w:t>
             </w:r>
           </w:p>
         </w:tc>
@@ -3559,7 +3714,7 @@
               <w:jc w:val="both"/>
             </w:pPr>
             <w:r>
-              <w:t>16/11/2019</w:t>
+              <w:t>7/12/2019</w:t>
             </w:r>
           </w:p>
         </w:tc>
@@ -3600,7 +3755,12 @@
           </w:tcPr>
           <w:p>
             <w:pPr>
-              <w:widowControl w:val="0"/>
+              <w:pStyle w:val="Prrafodelista"/>
+              <w:widowControl w:val="0"/>
+              <w:numPr>
+                <w:ilvl w:val="0"/>
+                <w:numId w:val="11"/>
+              </w:numPr>
               <w:spacing w:line="240" w:lineRule="auto"/>
             </w:pPr>
             <w:r>
@@ -3614,6 +3774,20 @@
             </w:r>
             <w:r>
               <w:t xml:space="preserve"> sistema</w:t>
+            </w:r>
+          </w:p>
+          <w:p>
+            <w:pPr>
+              <w:pStyle w:val="Prrafodelista"/>
+              <w:widowControl w:val="0"/>
+              <w:numPr>
+                <w:ilvl w:val="0"/>
+                <w:numId w:val="11"/>
+              </w:numPr>
+              <w:spacing w:line="240" w:lineRule="auto"/>
+            </w:pPr>
+            <w:r>
+              <w:t>Manual de usuario</w:t>
             </w:r>
           </w:p>
         </w:tc>
@@ -3635,7 +3809,10 @@
               <w:jc w:val="both"/>
             </w:pPr>
             <w:r>
-              <w:t>23/11/2019</w:t>
+              <w:t>8/12</w:t>
+            </w:r>
+            <w:r>
+              <w:t>/2019</w:t>
             </w:r>
           </w:p>
         </w:tc>
@@ -3674,30 +3851,11 @@
           </w:tcPr>
           <w:p>
             <w:pPr>
-              <w:pStyle w:val="Prrafodelista"/>
-              <w:widowControl w:val="0"/>
-              <w:numPr>
-                <w:ilvl w:val="0"/>
-                <w:numId w:val="9"/>
-              </w:numPr>
+              <w:widowControl w:val="0"/>
               <w:spacing w:line="240" w:lineRule="auto"/>
             </w:pPr>
             <w:r>
               <w:t>Despliegue del sistema</w:t>
-            </w:r>
-          </w:p>
-          <w:p>
-            <w:pPr>
-              <w:pStyle w:val="Prrafodelista"/>
-              <w:widowControl w:val="0"/>
-              <w:numPr>
-                <w:ilvl w:val="0"/>
-                <w:numId w:val="9"/>
-              </w:numPr>
-              <w:spacing w:line="240" w:lineRule="auto"/>
-            </w:pPr>
-            <w:r>
-              <w:t>Manual de usuario</w:t>
             </w:r>
           </w:p>
         </w:tc>
@@ -3718,7 +3876,10 @@
               <w:jc w:val="both"/>
             </w:pPr>
             <w:r>
-              <w:t>30/11/2019</w:t>
+              <w:t>9/12</w:t>
+            </w:r>
+            <w:r>
+              <w:t>/2019</w:t>
             </w:r>
           </w:p>
         </w:tc>
@@ -3791,54 +3952,8 @@
       </w:r>
     </w:p>
     <w:p>
-      <w:pPr>
-        <w:ind w:left="-1276"/>
-      </w:pPr>
       <w:r>
-        <w:rPr>
-          <w:noProof/>
-        </w:rPr>
-        <w:drawing>
-          <wp:inline distT="0" distB="0" distL="0" distR="0" wp14:anchorId="3953974E" wp14:editId="2DE8DFD9">
-            <wp:extent cx="7138416" cy="3767311"/>
-            <wp:effectExtent l="0" t="0" r="5715" b="5080"/>
-            <wp:docPr id="4" name="Imagen 4" descr="Imagen que contiene texto, mapa&#10;&#10;Descripción generada automáticamente"/>
-            <wp:cNvGraphicFramePr>
-              <a:graphicFrameLocks xmlns:a="http://schemas.openxmlformats.org/drawingml/2006/main" noChangeAspect="1"/>
-            </wp:cNvGraphicFramePr>
-            <a:graphic xmlns:a="http://schemas.openxmlformats.org/drawingml/2006/main">
-              <a:graphicData uri="http://schemas.openxmlformats.org/drawingml/2006/picture">
-                <pic:pic xmlns:pic="http://schemas.openxmlformats.org/drawingml/2006/picture">
-                  <pic:nvPicPr>
-                    <pic:cNvPr id="4" name="97C87EC.tmp"/>
-                    <pic:cNvPicPr/>
-                  </pic:nvPicPr>
-                  <pic:blipFill>
-                    <a:blip r:embed="rId7">
-                      <a:extLst>
-                        <a:ext uri="{28A0092B-C50C-407E-A947-70E740481C1C}">
-                          <a14:useLocalDpi xmlns:a14="http://schemas.microsoft.com/office/drawing/2010/main" val="0"/>
-                        </a:ext>
-                      </a:extLst>
-                    </a:blip>
-                    <a:stretch>
-                      <a:fillRect/>
-                    </a:stretch>
-                  </pic:blipFill>
-                  <pic:spPr>
-                    <a:xfrm>
-                      <a:off x="0" y="0"/>
-                      <a:ext cx="7200976" cy="3800327"/>
-                    </a:xfrm>
-                    <a:prstGeom prst="rect">
-                      <a:avLst/>
-                    </a:prstGeom>
-                  </pic:spPr>
-                </pic:pic>
-              </a:graphicData>
-            </a:graphic>
-          </wp:inline>
-        </w:drawing>
+        <w:t>El cronograma se adjunta en el documento SGT-C</w:t>
       </w:r>
     </w:p>
     <w:p/>
@@ -3946,7 +4061,6 @@
         <w:rPr>
           <w:rFonts w:eastAsia="Arial"/>
         </w:rPr>
-        <w:lastRenderedPageBreak/>
         <w:t>Organización del Proyecto</w:t>
       </w:r>
       <w:bookmarkEnd w:id="13"/>
@@ -4279,6 +4393,7 @@
       <w:bookmarkStart w:id="15" w:name="_cny1s4f2lmur"/>
       <w:bookmarkEnd w:id="15"/>
       <w:r>
+        <w:lastRenderedPageBreak/>
         <w:t>Roles del equipo</w:t>
       </w:r>
     </w:p>
@@ -4782,7 +4897,7 @@
 </file>
 
 <file path=word/endnotes.xml><?xml version="1.0" encoding="utf-8"?>
-<w:endnotes xmlns:wpc="http://schemas.microsoft.com/office/word/2010/wordprocessingCanvas" xmlns:cx="http://schemas.microsoft.com/office/drawing/2014/chartex" xmlns:cx1="http://schemas.microsoft.com/office/drawing/2015/9/8/chartex" xmlns:cx2="http://schemas.microsoft.com/office/drawing/2015/10/21/chartex" xmlns:cx3="http://schemas.microsoft.com/office/drawing/2016/5/9/chartex" xmlns:cx4="http://schemas.microsoft.com/office/drawing/2016/5/10/chartex" xmlns:cx5="http://schemas.microsoft.com/office/drawing/2016/5/11/chartex" xmlns:cx6="http://schemas.microsoft.com/office/drawing/2016/5/12/chartex" xmlns:cx7="http://schemas.microsoft.com/office/drawing/2016/5/13/chartex" xmlns:cx8="http://schemas.microsoft.com/office/drawing/2016/5/14/chartex" xmlns:mc="http://schemas.openxmlformats.org/markup-compatibility/2006" xmlns:aink="http://schemas.microsoft.com/office/drawing/2016/ink" xmlns:am3d="http://schemas.microsoft.com/office/drawing/2017/model3d" xmlns:o="urn:schemas-microsoft-com:office:office" xmlns:r="http://schemas.openxmlformats.org/officeDocument/2006/relationships" xmlns:m="http://schemas.openxmlformats.org/officeDocument/2006/math" xmlns:v="urn:schemas-microsoft-com:vml" xmlns:wp14="http://schemas.microsoft.com/office/word/2010/wordprocessingDrawing" xmlns:wp="http://schemas.openxmlformats.org/drawingml/2006/wordprocessingDrawing" xmlns:w10="urn:schemas-microsoft-com:office:word" xmlns:w="http://schemas.openxmlformats.org/wordprocessingml/2006/main" xmlns:w14="http://schemas.microsoft.com/office/word/2010/wordml" xmlns:w15="http://schemas.microsoft.com/office/word/2012/wordml" xmlns:w16cid="http://schemas.microsoft.com/office/word/2016/wordml/cid" xmlns:w16se="http://schemas.microsoft.com/office/word/2015/wordml/symex" xmlns:wpg="http://schemas.microsoft.com/office/word/2010/wordprocessingGroup" xmlns:wpi="http://schemas.microsoft.com/office/word/2010/wordprocessingInk" xmlns:wne="http://schemas.microsoft.com/office/word/2006/wordml" xmlns:wps="http://schemas.microsoft.com/office/word/2010/wordprocessingShape" mc:Ignorable="w14 w15 w16se w16cid wp14">
+<w:endnotes xmlns:wpc="http://schemas.microsoft.com/office/word/2010/wordprocessingCanvas" xmlns:mc="http://schemas.openxmlformats.org/markup-compatibility/2006" xmlns:o="urn:schemas-microsoft-com:office:office" xmlns:r="http://schemas.openxmlformats.org/officeDocument/2006/relationships" xmlns:m="http://schemas.openxmlformats.org/officeDocument/2006/math" xmlns:v="urn:schemas-microsoft-com:vml" xmlns:wp14="http://schemas.microsoft.com/office/word/2010/wordprocessingDrawing" xmlns:wp="http://schemas.openxmlformats.org/drawingml/2006/wordprocessingDrawing" xmlns:w10="urn:schemas-microsoft-com:office:word" xmlns:w="http://schemas.openxmlformats.org/wordprocessingml/2006/main" xmlns:w14="http://schemas.microsoft.com/office/word/2010/wordml" xmlns:wpg="http://schemas.microsoft.com/office/word/2010/wordprocessingGroup" xmlns:wpi="http://schemas.microsoft.com/office/word/2010/wordprocessingInk" xmlns:wne="http://schemas.microsoft.com/office/word/2006/wordml" xmlns:wps="http://schemas.microsoft.com/office/word/2010/wordprocessingShape" mc:Ignorable="w14 wp14">
   <w:endnote w:type="separator" w:id="-1">
     <w:p>
       <w:pPr>
@@ -4807,7 +4922,7 @@
 </file>
 
 <file path=word/footnotes.xml><?xml version="1.0" encoding="utf-8"?>
-<w:footnotes xmlns:wpc="http://schemas.microsoft.com/office/word/2010/wordprocessingCanvas" xmlns:cx="http://schemas.microsoft.com/office/drawing/2014/chartex" xmlns:cx1="http://schemas.microsoft.com/office/drawing/2015/9/8/chartex" xmlns:cx2="http://schemas.microsoft.com/office/drawing/2015/10/21/chartex" xmlns:cx3="http://schemas.microsoft.com/office/drawing/2016/5/9/chartex" xmlns:cx4="http://schemas.microsoft.com/office/drawing/2016/5/10/chartex" xmlns:cx5="http://schemas.microsoft.com/office/drawing/2016/5/11/chartex" xmlns:cx6="http://schemas.microsoft.com/office/drawing/2016/5/12/chartex" xmlns:cx7="http://schemas.microsoft.com/office/drawing/2016/5/13/chartex" xmlns:cx8="http://schemas.microsoft.com/office/drawing/2016/5/14/chartex" xmlns:mc="http://schemas.openxmlformats.org/markup-compatibility/2006" xmlns:aink="http://schemas.microsoft.com/office/drawing/2016/ink" xmlns:am3d="http://schemas.microsoft.com/office/drawing/2017/model3d" xmlns:o="urn:schemas-microsoft-com:office:office" xmlns:r="http://schemas.openxmlformats.org/officeDocument/2006/relationships" xmlns:m="http://schemas.openxmlformats.org/officeDocument/2006/math" xmlns:v="urn:schemas-microsoft-com:vml" xmlns:wp14="http://schemas.microsoft.com/office/word/2010/wordprocessingDrawing" xmlns:wp="http://schemas.openxmlformats.org/drawingml/2006/wordprocessingDrawing" xmlns:w10="urn:schemas-microsoft-com:office:word" xmlns:w="http://schemas.openxmlformats.org/wordprocessingml/2006/main" xmlns:w14="http://schemas.microsoft.com/office/word/2010/wordml" xmlns:w15="http://schemas.microsoft.com/office/word/2012/wordml" xmlns:w16cid="http://schemas.microsoft.com/office/word/2016/wordml/cid" xmlns:w16se="http://schemas.microsoft.com/office/word/2015/wordml/symex" xmlns:wpg="http://schemas.microsoft.com/office/word/2010/wordprocessingGroup" xmlns:wpi="http://schemas.microsoft.com/office/word/2010/wordprocessingInk" xmlns:wne="http://schemas.microsoft.com/office/word/2006/wordml" xmlns:wps="http://schemas.microsoft.com/office/word/2010/wordprocessingShape" mc:Ignorable="w14 w15 w16se w16cid wp14">
+<w:footnotes xmlns:wpc="http://schemas.microsoft.com/office/word/2010/wordprocessingCanvas" xmlns:mc="http://schemas.openxmlformats.org/markup-compatibility/2006" xmlns:o="urn:schemas-microsoft-com:office:office" xmlns:r="http://schemas.openxmlformats.org/officeDocument/2006/relationships" xmlns:m="http://schemas.openxmlformats.org/officeDocument/2006/math" xmlns:v="urn:schemas-microsoft-com:vml" xmlns:wp14="http://schemas.microsoft.com/office/word/2010/wordprocessingDrawing" xmlns:wp="http://schemas.openxmlformats.org/drawingml/2006/wordprocessingDrawing" xmlns:w10="urn:schemas-microsoft-com:office:word" xmlns:w="http://schemas.openxmlformats.org/wordprocessingml/2006/main" xmlns:w14="http://schemas.microsoft.com/office/word/2010/wordml" xmlns:wpg="http://schemas.microsoft.com/office/word/2010/wordprocessingGroup" xmlns:wpi="http://schemas.microsoft.com/office/word/2010/wordprocessingInk" xmlns:wne="http://schemas.microsoft.com/office/word/2006/wordml" xmlns:wps="http://schemas.microsoft.com/office/word/2010/wordprocessingShape" mc:Ignorable="w14 wp14">
   <w:footnote w:type="separator" w:id="-1">
     <w:p>
       <w:pPr>
@@ -4832,7 +4947,7 @@
 </file>
 
 <file path=word/header1.xml><?xml version="1.0" encoding="utf-8"?>
-<w:hdr xmlns:wpc="http://schemas.microsoft.com/office/word/2010/wordprocessingCanvas" xmlns:cx="http://schemas.microsoft.com/office/drawing/2014/chartex" xmlns:cx1="http://schemas.microsoft.com/office/drawing/2015/9/8/chartex" xmlns:cx2="http://schemas.microsoft.com/office/drawing/2015/10/21/chartex" xmlns:cx3="http://schemas.microsoft.com/office/drawing/2016/5/9/chartex" xmlns:cx4="http://schemas.microsoft.com/office/drawing/2016/5/10/chartex" xmlns:cx5="http://schemas.microsoft.com/office/drawing/2016/5/11/chartex" xmlns:cx6="http://schemas.microsoft.com/office/drawing/2016/5/12/chartex" xmlns:cx7="http://schemas.microsoft.com/office/drawing/2016/5/13/chartex" xmlns:cx8="http://schemas.microsoft.com/office/drawing/2016/5/14/chartex" xmlns:mc="http://schemas.openxmlformats.org/markup-compatibility/2006" xmlns:aink="http://schemas.microsoft.com/office/drawing/2016/ink" xmlns:am3d="http://schemas.microsoft.com/office/drawing/2017/model3d" xmlns:o="urn:schemas-microsoft-com:office:office" xmlns:r="http://schemas.openxmlformats.org/officeDocument/2006/relationships" xmlns:m="http://schemas.openxmlformats.org/officeDocument/2006/math" xmlns:v="urn:schemas-microsoft-com:vml" xmlns:wp14="http://schemas.microsoft.com/office/word/2010/wordprocessingDrawing" xmlns:wp="http://schemas.openxmlformats.org/drawingml/2006/wordprocessingDrawing" xmlns:w10="urn:schemas-microsoft-com:office:word" xmlns:w="http://schemas.openxmlformats.org/wordprocessingml/2006/main" xmlns:w14="http://schemas.microsoft.com/office/word/2010/wordml" xmlns:w15="http://schemas.microsoft.com/office/word/2012/wordml" xmlns:w16cid="http://schemas.microsoft.com/office/word/2016/wordml/cid" xmlns:w16se="http://schemas.microsoft.com/office/word/2015/wordml/symex" xmlns:wpg="http://schemas.microsoft.com/office/word/2010/wordprocessingGroup" xmlns:wpi="http://schemas.microsoft.com/office/word/2010/wordprocessingInk" xmlns:wne="http://schemas.microsoft.com/office/word/2006/wordml" xmlns:wps="http://schemas.microsoft.com/office/word/2010/wordprocessingShape" mc:Ignorable="w14 w15 w16se w16cid wp14">
+<w:hdr xmlns:wpc="http://schemas.microsoft.com/office/word/2010/wordprocessingCanvas" xmlns:mc="http://schemas.openxmlformats.org/markup-compatibility/2006" xmlns:o="urn:schemas-microsoft-com:office:office" xmlns:r="http://schemas.openxmlformats.org/officeDocument/2006/relationships" xmlns:m="http://schemas.openxmlformats.org/officeDocument/2006/math" xmlns:v="urn:schemas-microsoft-com:vml" xmlns:wp14="http://schemas.microsoft.com/office/word/2010/wordprocessingDrawing" xmlns:wp="http://schemas.openxmlformats.org/drawingml/2006/wordprocessingDrawing" xmlns:w10="urn:schemas-microsoft-com:office:word" xmlns:w="http://schemas.openxmlformats.org/wordprocessingml/2006/main" xmlns:w14="http://schemas.microsoft.com/office/word/2010/wordml" xmlns:wpg="http://schemas.microsoft.com/office/word/2010/wordprocessingGroup" xmlns:wpi="http://schemas.microsoft.com/office/word/2010/wordprocessingInk" xmlns:wne="http://schemas.microsoft.com/office/word/2006/wordml" xmlns:wps="http://schemas.microsoft.com/office/word/2010/wordprocessingShape" mc:Ignorable="w14 wp14">
   <w:p>
     <w:pPr>
       <w:pStyle w:val="Encabezado"/>
@@ -4881,8 +4996,8 @@
 </file>
 
 <file path=word/numbering.xml><?xml version="1.0" encoding="utf-8"?>
-<w:numbering xmlns:wpc="http://schemas.microsoft.com/office/word/2010/wordprocessingCanvas" xmlns:cx="http://schemas.microsoft.com/office/drawing/2014/chartex" xmlns:cx1="http://schemas.microsoft.com/office/drawing/2015/9/8/chartex" xmlns:cx2="http://schemas.microsoft.com/office/drawing/2015/10/21/chartex" xmlns:cx3="http://schemas.microsoft.com/office/drawing/2016/5/9/chartex" xmlns:cx4="http://schemas.microsoft.com/office/drawing/2016/5/10/chartex" xmlns:cx5="http://schemas.microsoft.com/office/drawing/2016/5/11/chartex" xmlns:cx6="http://schemas.microsoft.com/office/drawing/2016/5/12/chartex" xmlns:cx7="http://schemas.microsoft.com/office/drawing/2016/5/13/chartex" xmlns:cx8="http://schemas.microsoft.com/office/drawing/2016/5/14/chartex" xmlns:mc="http://schemas.openxmlformats.org/markup-compatibility/2006" xmlns:aink="http://schemas.microsoft.com/office/drawing/2016/ink" xmlns:am3d="http://schemas.microsoft.com/office/drawing/2017/model3d" xmlns:o="urn:schemas-microsoft-com:office:office" xmlns:r="http://schemas.openxmlformats.org/officeDocument/2006/relationships" xmlns:m="http://schemas.openxmlformats.org/officeDocument/2006/math" xmlns:v="urn:schemas-microsoft-com:vml" xmlns:wp14="http://schemas.microsoft.com/office/word/2010/wordprocessingDrawing" xmlns:wp="http://schemas.openxmlformats.org/drawingml/2006/wordprocessingDrawing" xmlns:w10="urn:schemas-microsoft-com:office:word" xmlns:w="http://schemas.openxmlformats.org/wordprocessingml/2006/main" xmlns:w14="http://schemas.microsoft.com/office/word/2010/wordml" xmlns:w15="http://schemas.microsoft.com/office/word/2012/wordml" xmlns:w16cid="http://schemas.microsoft.com/office/word/2016/wordml/cid" xmlns:w16se="http://schemas.microsoft.com/office/word/2015/wordml/symex" xmlns:wpg="http://schemas.microsoft.com/office/word/2010/wordprocessingGroup" xmlns:wpi="http://schemas.microsoft.com/office/word/2010/wordprocessingInk" xmlns:wne="http://schemas.microsoft.com/office/word/2006/wordml" xmlns:wps="http://schemas.microsoft.com/office/word/2010/wordprocessingShape" mc:Ignorable="w14 w15 w16se w16cid wp14">
-  <w:abstractNum w:abstractNumId="0" w15:restartNumberingAfterBreak="0">
+<w:numbering xmlns:wpc="http://schemas.microsoft.com/office/word/2010/wordprocessingCanvas" xmlns:mc="http://schemas.openxmlformats.org/markup-compatibility/2006" xmlns:o="urn:schemas-microsoft-com:office:office" xmlns:r="http://schemas.openxmlformats.org/officeDocument/2006/relationships" xmlns:m="http://schemas.openxmlformats.org/officeDocument/2006/math" xmlns:v="urn:schemas-microsoft-com:vml" xmlns:wp14="http://schemas.microsoft.com/office/word/2010/wordprocessingDrawing" xmlns:wp="http://schemas.openxmlformats.org/drawingml/2006/wordprocessingDrawing" xmlns:w10="urn:schemas-microsoft-com:office:word" xmlns:w="http://schemas.openxmlformats.org/wordprocessingml/2006/main" xmlns:w14="http://schemas.microsoft.com/office/word/2010/wordml" xmlns:wpg="http://schemas.microsoft.com/office/word/2010/wordprocessingGroup" xmlns:wpi="http://schemas.microsoft.com/office/word/2010/wordprocessingInk" xmlns:wne="http://schemas.microsoft.com/office/word/2006/wordml" xmlns:wps="http://schemas.microsoft.com/office/word/2010/wordprocessingShape" mc:Ignorable="w14 wp14">
+  <w:abstractNum w:abstractNumId="0">
     <w:nsid w:val="055944EC"/>
     <w:multiLevelType w:val="hybridMultilevel"/>
     <w:tmpl w:val="A01CD54C"/>
@@ -4995,7 +5110,7 @@
       </w:rPr>
     </w:lvl>
   </w:abstractNum>
-  <w:abstractNum w:abstractNumId="1" w15:restartNumberingAfterBreak="0">
+  <w:abstractNum w:abstractNumId="1">
     <w:nsid w:val="083C12F3"/>
     <w:multiLevelType w:val="multilevel"/>
     <w:tmpl w:val="388A50D0"/>
@@ -5135,7 +5250,7 @@
       </w:rPr>
     </w:lvl>
   </w:abstractNum>
-  <w:abstractNum w:abstractNumId="2" w15:restartNumberingAfterBreak="0">
+  <w:abstractNum w:abstractNumId="2">
     <w:nsid w:val="111758D5"/>
     <w:multiLevelType w:val="multilevel"/>
     <w:tmpl w:val="353CA066"/>
@@ -5275,7 +5390,7 @@
       </w:rPr>
     </w:lvl>
   </w:abstractNum>
-  <w:abstractNum w:abstractNumId="3" w15:restartNumberingAfterBreak="0">
+  <w:abstractNum w:abstractNumId="3">
     <w:nsid w:val="2EA8172D"/>
     <w:multiLevelType w:val="multilevel"/>
     <w:tmpl w:val="8A125CC2"/>
@@ -5415,7 +5530,93 @@
       </w:rPr>
     </w:lvl>
   </w:abstractNum>
-  <w:abstractNum w:abstractNumId="4" w15:restartNumberingAfterBreak="0">
+  <w:abstractNum w:abstractNumId="4">
+    <w:nsid w:val="358C0C88"/>
+    <w:multiLevelType w:val="hybridMultilevel"/>
+    <w:tmpl w:val="EACAF62A"/>
+    <w:lvl w:ilvl="0" w:tplc="280A000F">
+      <w:start w:val="1"/>
+      <w:numFmt w:val="decimal"/>
+      <w:lvlText w:val="%1."/>
+      <w:lvlJc w:val="left"/>
+      <w:pPr>
+        <w:ind w:left="720" w:hanging="360"/>
+      </w:pPr>
+    </w:lvl>
+    <w:lvl w:ilvl="1" w:tplc="280A0019" w:tentative="1">
+      <w:start w:val="1"/>
+      <w:numFmt w:val="lowerLetter"/>
+      <w:lvlText w:val="%2."/>
+      <w:lvlJc w:val="left"/>
+      <w:pPr>
+        <w:ind w:left="1440" w:hanging="360"/>
+      </w:pPr>
+    </w:lvl>
+    <w:lvl w:ilvl="2" w:tplc="280A001B" w:tentative="1">
+      <w:start w:val="1"/>
+      <w:numFmt w:val="lowerRoman"/>
+      <w:lvlText w:val="%3."/>
+      <w:lvlJc w:val="right"/>
+      <w:pPr>
+        <w:ind w:left="2160" w:hanging="180"/>
+      </w:pPr>
+    </w:lvl>
+    <w:lvl w:ilvl="3" w:tplc="280A000F" w:tentative="1">
+      <w:start w:val="1"/>
+      <w:numFmt w:val="decimal"/>
+      <w:lvlText w:val="%4."/>
+      <w:lvlJc w:val="left"/>
+      <w:pPr>
+        <w:ind w:left="2880" w:hanging="360"/>
+      </w:pPr>
+    </w:lvl>
+    <w:lvl w:ilvl="4" w:tplc="280A0019" w:tentative="1">
+      <w:start w:val="1"/>
+      <w:numFmt w:val="lowerLetter"/>
+      <w:lvlText w:val="%5."/>
+      <w:lvlJc w:val="left"/>
+      <w:pPr>
+        <w:ind w:left="3600" w:hanging="360"/>
+      </w:pPr>
+    </w:lvl>
+    <w:lvl w:ilvl="5" w:tplc="280A001B" w:tentative="1">
+      <w:start w:val="1"/>
+      <w:numFmt w:val="lowerRoman"/>
+      <w:lvlText w:val="%6."/>
+      <w:lvlJc w:val="right"/>
+      <w:pPr>
+        <w:ind w:left="4320" w:hanging="180"/>
+      </w:pPr>
+    </w:lvl>
+    <w:lvl w:ilvl="6" w:tplc="280A000F" w:tentative="1">
+      <w:start w:val="1"/>
+      <w:numFmt w:val="decimal"/>
+      <w:lvlText w:val="%7."/>
+      <w:lvlJc w:val="left"/>
+      <w:pPr>
+        <w:ind w:left="5040" w:hanging="360"/>
+      </w:pPr>
+    </w:lvl>
+    <w:lvl w:ilvl="7" w:tplc="280A0019" w:tentative="1">
+      <w:start w:val="1"/>
+      <w:numFmt w:val="lowerLetter"/>
+      <w:lvlText w:val="%8."/>
+      <w:lvlJc w:val="left"/>
+      <w:pPr>
+        <w:ind w:left="5760" w:hanging="360"/>
+      </w:pPr>
+    </w:lvl>
+    <w:lvl w:ilvl="8" w:tplc="280A001B" w:tentative="1">
+      <w:start w:val="1"/>
+      <w:numFmt w:val="lowerRoman"/>
+      <w:lvlText w:val="%9."/>
+      <w:lvlJc w:val="right"/>
+      <w:pPr>
+        <w:ind w:left="6480" w:hanging="180"/>
+      </w:pPr>
+    </w:lvl>
+  </w:abstractNum>
+  <w:abstractNum w:abstractNumId="5">
     <w:nsid w:val="51F15FDA"/>
     <w:multiLevelType w:val="multilevel"/>
     <w:tmpl w:val="148699F2"/>
@@ -5555,7 +5756,7 @@
       </w:rPr>
     </w:lvl>
   </w:abstractNum>
-  <w:abstractNum w:abstractNumId="5" w15:restartNumberingAfterBreak="0">
+  <w:abstractNum w:abstractNumId="6">
     <w:nsid w:val="61331A4E"/>
     <w:multiLevelType w:val="multilevel"/>
     <w:tmpl w:val="B19A0E58"/>
@@ -5695,7 +5896,7 @@
       </w:rPr>
     </w:lvl>
   </w:abstractNum>
-  <w:abstractNum w:abstractNumId="6" w15:restartNumberingAfterBreak="0">
+  <w:abstractNum w:abstractNumId="7">
     <w:nsid w:val="6E5911E4"/>
     <w:multiLevelType w:val="hybridMultilevel"/>
     <w:tmpl w:val="FE44FBE0"/>
@@ -5808,7 +6009,96 @@
       </w:rPr>
     </w:lvl>
   </w:abstractNum>
-  <w:abstractNum w:abstractNumId="7" w15:restartNumberingAfterBreak="0">
+  <w:abstractNum w:abstractNumId="8">
+    <w:nsid w:val="6FFD1044"/>
+    <w:multiLevelType w:val="hybridMultilevel"/>
+    <w:tmpl w:val="8B5CD34A"/>
+    <w:lvl w:ilvl="0" w:tplc="280A0001">
+      <w:start w:val="1"/>
+      <w:numFmt w:val="bullet"/>
+      <w:lvlText w:val=""/>
+      <w:lvlJc w:val="left"/>
+      <w:pPr>
+        <w:ind w:left="720" w:hanging="360"/>
+      </w:pPr>
+      <w:rPr>
+        <w:rFonts w:ascii="Symbol" w:hAnsi="Symbol" w:hint="default"/>
+      </w:rPr>
+    </w:lvl>
+    <w:lvl w:ilvl="1" w:tplc="280A0019" w:tentative="1">
+      <w:start w:val="1"/>
+      <w:numFmt w:val="lowerLetter"/>
+      <w:lvlText w:val="%2."/>
+      <w:lvlJc w:val="left"/>
+      <w:pPr>
+        <w:ind w:left="1440" w:hanging="360"/>
+      </w:pPr>
+    </w:lvl>
+    <w:lvl w:ilvl="2" w:tplc="280A001B" w:tentative="1">
+      <w:start w:val="1"/>
+      <w:numFmt w:val="lowerRoman"/>
+      <w:lvlText w:val="%3."/>
+      <w:lvlJc w:val="right"/>
+      <w:pPr>
+        <w:ind w:left="2160" w:hanging="180"/>
+      </w:pPr>
+    </w:lvl>
+    <w:lvl w:ilvl="3" w:tplc="280A000F" w:tentative="1">
+      <w:start w:val="1"/>
+      <w:numFmt w:val="decimal"/>
+      <w:lvlText w:val="%4."/>
+      <w:lvlJc w:val="left"/>
+      <w:pPr>
+        <w:ind w:left="2880" w:hanging="360"/>
+      </w:pPr>
+    </w:lvl>
+    <w:lvl w:ilvl="4" w:tplc="280A0019" w:tentative="1">
+      <w:start w:val="1"/>
+      <w:numFmt w:val="lowerLetter"/>
+      <w:lvlText w:val="%5."/>
+      <w:lvlJc w:val="left"/>
+      <w:pPr>
+        <w:ind w:left="3600" w:hanging="360"/>
+      </w:pPr>
+    </w:lvl>
+    <w:lvl w:ilvl="5" w:tplc="280A001B" w:tentative="1">
+      <w:start w:val="1"/>
+      <w:numFmt w:val="lowerRoman"/>
+      <w:lvlText w:val="%6."/>
+      <w:lvlJc w:val="right"/>
+      <w:pPr>
+        <w:ind w:left="4320" w:hanging="180"/>
+      </w:pPr>
+    </w:lvl>
+    <w:lvl w:ilvl="6" w:tplc="280A000F" w:tentative="1">
+      <w:start w:val="1"/>
+      <w:numFmt w:val="decimal"/>
+      <w:lvlText w:val="%7."/>
+      <w:lvlJc w:val="left"/>
+      <w:pPr>
+        <w:ind w:left="5040" w:hanging="360"/>
+      </w:pPr>
+    </w:lvl>
+    <w:lvl w:ilvl="7" w:tplc="280A0019" w:tentative="1">
+      <w:start w:val="1"/>
+      <w:numFmt w:val="lowerLetter"/>
+      <w:lvlText w:val="%8."/>
+      <w:lvlJc w:val="left"/>
+      <w:pPr>
+        <w:ind w:left="5760" w:hanging="360"/>
+      </w:pPr>
+    </w:lvl>
+    <w:lvl w:ilvl="8" w:tplc="280A001B" w:tentative="1">
+      <w:start w:val="1"/>
+      <w:numFmt w:val="lowerRoman"/>
+      <w:lvlText w:val="%9."/>
+      <w:lvlJc w:val="right"/>
+      <w:pPr>
+        <w:ind w:left="6480" w:hanging="180"/>
+      </w:pPr>
+    </w:lvl>
+  </w:abstractNum>
+  <w:abstractNum w:abstractNumId="9">
     <w:nsid w:val="756A3C31"/>
     <w:multiLevelType w:val="hybridMultilevel"/>
     <w:tmpl w:val="D24C49CC"/>
@@ -5921,7 +6211,7 @@
       </w:rPr>
     </w:lvl>
   </w:abstractNum>
-  <w:abstractNum w:abstractNumId="8" w15:restartNumberingAfterBreak="0">
+  <w:abstractNum w:abstractNumId="10">
     <w:nsid w:val="7B233588"/>
     <w:multiLevelType w:val="multilevel"/>
     <w:tmpl w:val="D7DEEACE"/>
@@ -6072,10 +6362,10 @@
     <w:abstractNumId w:val="1"/>
   </w:num>
   <w:num w:numId="4">
-    <w:abstractNumId w:val="5"/>
+    <w:abstractNumId w:val="6"/>
   </w:num>
   <w:num w:numId="5">
-    <w:abstractNumId w:val="4"/>
+    <w:abstractNumId w:val="5"/>
     <w:lvlOverride w:ilvl="0">
       <w:startOverride w:val="1"/>
     </w:lvlOverride>
@@ -6105,7 +6395,7 @@
     </w:lvlOverride>
   </w:num>
   <w:num w:numId="6">
-    <w:abstractNumId w:val="8"/>
+    <w:abstractNumId w:val="10"/>
     <w:lvlOverride w:ilvl="0">
       <w:startOverride w:val="1"/>
     </w:lvlOverride>
@@ -6135,19 +6425,25 @@
     </w:lvlOverride>
   </w:num>
   <w:num w:numId="7">
-    <w:abstractNumId w:val="7"/>
+    <w:abstractNumId w:val="9"/>
   </w:num>
   <w:num w:numId="8">
     <w:abstractNumId w:val="0"/>
   </w:num>
   <w:num w:numId="9">
-    <w:abstractNumId w:val="6"/>
+    <w:abstractNumId w:val="7"/>
+  </w:num>
+  <w:num w:numId="10">
+    <w:abstractNumId w:val="4"/>
+  </w:num>
+  <w:num w:numId="11">
+    <w:abstractNumId w:val="8"/>
   </w:num>
 </w:numbering>
 </file>
 
 <file path=word/styles.xml><?xml version="1.0" encoding="utf-8"?>
-<w:styles xmlns:mc="http://schemas.openxmlformats.org/markup-compatibility/2006" xmlns:r="http://schemas.openxmlformats.org/officeDocument/2006/relationships" xmlns:w="http://schemas.openxmlformats.org/wordprocessingml/2006/main" xmlns:w14="http://schemas.microsoft.com/office/word/2010/wordml" xmlns:w15="http://schemas.microsoft.com/office/word/2012/wordml" xmlns:w16cid="http://schemas.microsoft.com/office/word/2016/wordml/cid" xmlns:w16se="http://schemas.microsoft.com/office/word/2015/wordml/symex" mc:Ignorable="w14 w15 w16se w16cid">
+<w:styles xmlns:mc="http://schemas.openxmlformats.org/markup-compatibility/2006" xmlns:r="http://schemas.openxmlformats.org/officeDocument/2006/relationships" xmlns:w="http://schemas.openxmlformats.org/wordprocessingml/2006/main" xmlns:w14="http://schemas.microsoft.com/office/word/2010/wordml" mc:Ignorable="w14">
   <w:docDefaults>
     <w:rPrDefault>
       <w:rPr>
@@ -6163,383 +6459,900 @@
       </w:pPr>
     </w:pPrDefault>
   </w:docDefaults>
-  <w:latentStyles w:defLockedState="0" w:defUIPriority="99" w:defSemiHidden="0" w:defUnhideWhenUsed="0" w:defQFormat="0" w:count="376">
-    <w:lsdException w:name="Normal" w:uiPriority="0" w:qFormat="1"/>
-    <w:lsdException w:name="heading 1" w:uiPriority="9" w:qFormat="1"/>
-    <w:lsdException w:name="heading 2" w:semiHidden="1" w:uiPriority="0" w:unhideWhenUsed="1" w:qFormat="1"/>
-    <w:lsdException w:name="heading 3" w:semiHidden="1" w:uiPriority="9" w:unhideWhenUsed="1" w:qFormat="1"/>
-    <w:lsdException w:name="heading 4" w:semiHidden="1" w:uiPriority="9" w:unhideWhenUsed="1" w:qFormat="1"/>
-    <w:lsdException w:name="heading 5" w:semiHidden="1" w:uiPriority="9" w:unhideWhenUsed="1" w:qFormat="1"/>
-    <w:lsdException w:name="heading 6" w:semiHidden="1" w:uiPriority="9" w:unhideWhenUsed="1" w:qFormat="1"/>
-    <w:lsdException w:name="heading 7" w:semiHidden="1" w:uiPriority="9" w:unhideWhenUsed="1" w:qFormat="1"/>
-    <w:lsdException w:name="heading 8" w:semiHidden="1" w:uiPriority="9" w:unhideWhenUsed="1" w:qFormat="1"/>
-    <w:lsdException w:name="heading 9" w:semiHidden="1" w:uiPriority="9" w:unhideWhenUsed="1" w:qFormat="1"/>
-    <w:lsdException w:name="index 1" w:semiHidden="1" w:unhideWhenUsed="1"/>
-    <w:lsdException w:name="index 2" w:semiHidden="1" w:unhideWhenUsed="1"/>
-    <w:lsdException w:name="index 3" w:semiHidden="1" w:unhideWhenUsed="1"/>
-    <w:lsdException w:name="index 4" w:semiHidden="1" w:unhideWhenUsed="1"/>
-    <w:lsdException w:name="index 5" w:semiHidden="1" w:unhideWhenUsed="1"/>
-    <w:lsdException w:name="index 6" w:semiHidden="1" w:unhideWhenUsed="1"/>
-    <w:lsdException w:name="index 7" w:semiHidden="1" w:unhideWhenUsed="1"/>
-    <w:lsdException w:name="index 8" w:semiHidden="1" w:unhideWhenUsed="1"/>
-    <w:lsdException w:name="index 9" w:semiHidden="1" w:unhideWhenUsed="1"/>
-    <w:lsdException w:name="toc 1" w:semiHidden="1" w:uiPriority="39" w:unhideWhenUsed="1"/>
-    <w:lsdException w:name="toc 2" w:semiHidden="1" w:uiPriority="39" w:unhideWhenUsed="1"/>
-    <w:lsdException w:name="toc 3" w:semiHidden="1" w:uiPriority="39" w:unhideWhenUsed="1"/>
-    <w:lsdException w:name="toc 4" w:semiHidden="1" w:uiPriority="39" w:unhideWhenUsed="1"/>
-    <w:lsdException w:name="toc 5" w:semiHidden="1" w:uiPriority="39" w:unhideWhenUsed="1"/>
-    <w:lsdException w:name="toc 6" w:semiHidden="1" w:uiPriority="39" w:unhideWhenUsed="1"/>
-    <w:lsdException w:name="toc 7" w:semiHidden="1" w:uiPriority="39" w:unhideWhenUsed="1"/>
-    <w:lsdException w:name="toc 8" w:semiHidden="1" w:uiPriority="39" w:unhideWhenUsed="1"/>
-    <w:lsdException w:name="toc 9" w:semiHidden="1" w:uiPriority="39" w:unhideWhenUsed="1"/>
-    <w:lsdException w:name="Normal Indent" w:semiHidden="1" w:unhideWhenUsed="1"/>
-    <w:lsdException w:name="footnote text" w:semiHidden="1" w:unhideWhenUsed="1"/>
-    <w:lsdException w:name="annotation text" w:semiHidden="1" w:unhideWhenUsed="1"/>
-    <w:lsdException w:name="header" w:semiHidden="1" w:unhideWhenUsed="1"/>
-    <w:lsdException w:name="footer" w:semiHidden="1" w:unhideWhenUsed="1"/>
-    <w:lsdException w:name="index heading" w:semiHidden="1" w:unhideWhenUsed="1"/>
-    <w:lsdException w:name="caption" w:semiHidden="1" w:uiPriority="35" w:unhideWhenUsed="1" w:qFormat="1"/>
-    <w:lsdException w:name="table of figures" w:semiHidden="1" w:unhideWhenUsed="1"/>
-    <w:lsdException w:name="envelope address" w:semiHidden="1" w:unhideWhenUsed="1"/>
-    <w:lsdException w:name="envelope return" w:semiHidden="1" w:unhideWhenUsed="1"/>
-    <w:lsdException w:name="footnote reference" w:semiHidden="1" w:unhideWhenUsed="1"/>
-    <w:lsdException w:name="annotation reference" w:semiHidden="1" w:unhideWhenUsed="1"/>
-    <w:lsdException w:name="line number" w:semiHidden="1" w:unhideWhenUsed="1"/>
-    <w:lsdException w:name="page number" w:semiHidden="1" w:unhideWhenUsed="1"/>
-    <w:lsdException w:name="endnote reference" w:semiHidden="1" w:unhideWhenUsed="1"/>
-    <w:lsdException w:name="endnote text" w:semiHidden="1" w:unhideWhenUsed="1"/>
-    <w:lsdException w:name="table of authorities" w:semiHidden="1" w:unhideWhenUsed="1"/>
-    <w:lsdException w:name="macro" w:semiHidden="1" w:unhideWhenUsed="1"/>
-    <w:lsdException w:name="toa heading" w:semiHidden="1" w:unhideWhenUsed="1"/>
-    <w:lsdException w:name="List" w:semiHidden="1" w:unhideWhenUsed="1"/>
-    <w:lsdException w:name="List Bullet" w:semiHidden="1" w:unhideWhenUsed="1"/>
-    <w:lsdException w:name="List Number" w:semiHidden="1" w:unhideWhenUsed="1"/>
-    <w:lsdException w:name="List 2" w:semiHidden="1" w:unhideWhenUsed="1"/>
-    <w:lsdException w:name="List 3" w:semiHidden="1" w:unhideWhenUsed="1"/>
-    <w:lsdException w:name="List 4" w:semiHidden="1" w:unhideWhenUsed="1"/>
-    <w:lsdException w:name="List 5" w:semiHidden="1" w:unhideWhenUsed="1"/>
-    <w:lsdException w:name="List Bullet 2" w:semiHidden="1" w:unhideWhenUsed="1"/>
-    <w:lsdException w:name="List Bullet 3" w:semiHidden="1" w:unhideWhenUsed="1"/>
-    <w:lsdException w:name="List Bullet 4" w:semiHidden="1" w:unhideWhenUsed="1"/>
-    <w:lsdException w:name="List Bullet 5" w:semiHidden="1" w:unhideWhenUsed="1"/>
-    <w:lsdException w:name="List Number 2" w:semiHidden="1" w:unhideWhenUsed="1"/>
-    <w:lsdException w:name="List Number 3" w:semiHidden="1" w:unhideWhenUsed="1"/>
-    <w:lsdException w:name="List Number 4" w:semiHidden="1" w:unhideWhenUsed="1"/>
-    <w:lsdException w:name="List Number 5" w:semiHidden="1" w:unhideWhenUsed="1"/>
-    <w:lsdException w:name="Title" w:uiPriority="10" w:qFormat="1"/>
-    <w:lsdException w:name="Closing" w:semiHidden="1" w:unhideWhenUsed="1"/>
-    <w:lsdException w:name="Signature" w:semiHidden="1" w:unhideWhenUsed="1"/>
-    <w:lsdException w:name="Default Paragraph Font" w:semiHidden="1" w:uiPriority="1" w:unhideWhenUsed="1"/>
-    <w:lsdException w:name="Body Text" w:semiHidden="1" w:unhideWhenUsed="1"/>
-    <w:lsdException w:name="Body Text Indent" w:semiHidden="1" w:unhideWhenUsed="1"/>
-    <w:lsdException w:name="List Continue" w:semiHidden="1" w:unhideWhenUsed="1"/>
-    <w:lsdException w:name="List Continue 2" w:semiHidden="1" w:unhideWhenUsed="1"/>
-    <w:lsdException w:name="List Continue 3" w:semiHidden="1" w:unhideWhenUsed="1"/>
-    <w:lsdException w:name="List Continue 4" w:semiHidden="1" w:unhideWhenUsed="1"/>
-    <w:lsdException w:name="List Continue 5" w:semiHidden="1" w:unhideWhenUsed="1"/>
-    <w:lsdException w:name="Message Header" w:semiHidden="1" w:unhideWhenUsed="1"/>
-    <w:lsdException w:name="Subtitle" w:uiPriority="0" w:qFormat="1"/>
-    <w:lsdException w:name="Salutation" w:semiHidden="1" w:unhideWhenUsed="1"/>
-    <w:lsdException w:name="Date" w:semiHidden="1" w:unhideWhenUsed="1"/>
-    <w:lsdException w:name="Body Text First Indent" w:semiHidden="1" w:unhideWhenUsed="1"/>
-    <w:lsdException w:name="Body Text First Indent 2" w:semiHidden="1" w:unhideWhenUsed="1"/>
-    <w:lsdException w:name="Note Heading" w:semiHidden="1" w:unhideWhenUsed="1"/>
-    <w:lsdException w:name="Body Text 2" w:semiHidden="1" w:unhideWhenUsed="1"/>
-    <w:lsdException w:name="Body Text 3" w:semiHidden="1" w:unhideWhenUsed="1"/>
-    <w:lsdException w:name="Body Text Indent 2" w:semiHidden="1" w:unhideWhenUsed="1"/>
-    <w:lsdException w:name="Body Text Indent 3" w:semiHidden="1" w:unhideWhenUsed="1"/>
-    <w:lsdException w:name="Block Text" w:semiHidden="1" w:unhideWhenUsed="1"/>
-    <w:lsdException w:name="Hyperlink" w:semiHidden="1" w:unhideWhenUsed="1"/>
-    <w:lsdException w:name="FollowedHyperlink" w:semiHidden="1" w:unhideWhenUsed="1"/>
-    <w:lsdException w:name="Strong" w:uiPriority="22" w:qFormat="1"/>
-    <w:lsdException w:name="Emphasis" w:uiPriority="20" w:qFormat="1"/>
-    <w:lsdException w:name="Document Map" w:semiHidden="1" w:unhideWhenUsed="1"/>
-    <w:lsdException w:name="Plain Text" w:semiHidden="1" w:unhideWhenUsed="1"/>
-    <w:lsdException w:name="E-mail Signature" w:semiHidden="1" w:unhideWhenUsed="1"/>
-    <w:lsdException w:name="HTML Top of Form" w:semiHidden="1" w:unhideWhenUsed="1"/>
-    <w:lsdException w:name="HTML Bottom of Form" w:semiHidden="1" w:unhideWhenUsed="1"/>
-    <w:lsdException w:name="Normal (Web)" w:semiHidden="1" w:unhideWhenUsed="1"/>
-    <w:lsdException w:name="HTML Acronym" w:semiHidden="1" w:unhideWhenUsed="1"/>
-    <w:lsdException w:name="HTML Address" w:semiHidden="1" w:unhideWhenUsed="1"/>
-    <w:lsdException w:name="HTML Cite" w:semiHidden="1" w:unhideWhenUsed="1"/>
-    <w:lsdException w:name="HTML Code" w:semiHidden="1" w:unhideWhenUsed="1"/>
-    <w:lsdException w:name="HTML Definition" w:semiHidden="1" w:unhideWhenUsed="1"/>
-    <w:lsdException w:name="HTML Keyboard" w:semiHidden="1" w:unhideWhenUsed="1"/>
-    <w:lsdException w:name="HTML Preformatted" w:semiHidden="1" w:unhideWhenUsed="1"/>
-    <w:lsdException w:name="HTML Sample" w:semiHidden="1" w:unhideWhenUsed="1"/>
-    <w:lsdException w:name="HTML Typewriter" w:semiHidden="1" w:unhideWhenUsed="1"/>
-    <w:lsdException w:name="HTML Variable" w:semiHidden="1" w:unhideWhenUsed="1"/>
-    <w:lsdException w:name="Normal Table" w:semiHidden="1" w:unhideWhenUsed="1"/>
-    <w:lsdException w:name="annotation subject" w:semiHidden="1" w:unhideWhenUsed="1"/>
-    <w:lsdException w:name="No List" w:semiHidden="1" w:unhideWhenUsed="1"/>
-    <w:lsdException w:name="Outline List 1" w:semiHidden="1" w:unhideWhenUsed="1"/>
-    <w:lsdException w:name="Outline List 2" w:semiHidden="1" w:unhideWhenUsed="1"/>
-    <w:lsdException w:name="Outline List 3" w:semiHidden="1" w:unhideWhenUsed="1"/>
-    <w:lsdException w:name="Table Simple 1" w:semiHidden="1" w:unhideWhenUsed="1"/>
-    <w:lsdException w:name="Table Simple 2" w:semiHidden="1" w:unhideWhenUsed="1"/>
-    <w:lsdException w:name="Table Simple 3" w:semiHidden="1" w:unhideWhenUsed="1"/>
-    <w:lsdException w:name="Table Classic 1" w:semiHidden="1" w:unhideWhenUsed="1"/>
-    <w:lsdException w:name="Table Classic 2" w:semiHidden="1" w:unhideWhenUsed="1"/>
-    <w:lsdException w:name="Table Classic 3" w:semiHidden="1" w:unhideWhenUsed="1"/>
-    <w:lsdException w:name="Table Classic 4" w:semiHidden="1" w:unhideWhenUsed="1"/>
-    <w:lsdException w:name="Table Colorful 1" w:semiHidden="1" w:unhideWhenUsed="1"/>
-    <w:lsdException w:name="Table Colorful 2" w:semiHidden="1" w:unhideWhenUsed="1"/>
-    <w:lsdException w:name="Table Colorful 3" w:semiHidden="1" w:unhideWhenUsed="1"/>
-    <w:lsdException w:name="Table Columns 1" w:semiHidden="1" w:unhideWhenUsed="1"/>
-    <w:lsdException w:name="Table Columns 2" w:semiHidden="1" w:unhideWhenUsed="1"/>
-    <w:lsdException w:name="Table Columns 3" w:semiHidden="1" w:unhideWhenUsed="1"/>
-    <w:lsdException w:name="Table Columns 4" w:semiHidden="1" w:unhideWhenUsed="1"/>
-    <w:lsdException w:name="Table Columns 5" w:semiHidden="1" w:unhideWhenUsed="1"/>
-    <w:lsdException w:name="Table Grid 1" w:semiHidden="1" w:unhideWhenUsed="1"/>
-    <w:lsdException w:name="Table Grid 2" w:semiHidden="1" w:unhideWhenUsed="1"/>
-    <w:lsdException w:name="Table Grid 3" w:semiHidden="1" w:unhideWhenUsed="1"/>
-    <w:lsdException w:name="Table Grid 4" w:semiHidden="1" w:unhideWhenUsed="1"/>
-    <w:lsdException w:name="Table Grid 5" w:semiHidden="1" w:unhideWhenUsed="1"/>
-    <w:lsdException w:name="Table Grid 6" w:semiHidden="1" w:unhideWhenUsed="1"/>
-    <w:lsdException w:name="Table Grid 7" w:semiHidden="1" w:unhideWhenUsed="1"/>
-    <w:lsdException w:name="Table Grid 8" w:semiHidden="1" w:unhideWhenUsed="1"/>
-    <w:lsdException w:name="Table List 1" w:semiHidden="1" w:unhideWhenUsed="1"/>
-    <w:lsdException w:name="Table List 2" w:semiHidden="1" w:unhideWhenUsed="1"/>
-    <w:lsdException w:name="Table List 3" w:semiHidden="1" w:unhideWhenUsed="1"/>
-    <w:lsdException w:name="Table List 4" w:semiHidden="1" w:unhideWhenUsed="1"/>
-    <w:lsdException w:name="Table List 5" w:semiHidden="1" w:unhideWhenUsed="1"/>
-    <w:lsdException w:name="Table List 6" w:semiHidden="1" w:unhideWhenUsed="1"/>
-    <w:lsdException w:name="Table List 7" w:semiHidden="1" w:unhideWhenUsed="1"/>
-    <w:lsdException w:name="Table List 8" w:semiHidden="1" w:unhideWhenUsed="1"/>
-    <w:lsdException w:name="Table 3D effects 1" w:semiHidden="1" w:unhideWhenUsed="1"/>
-    <w:lsdException w:name="Table 3D effects 2" w:semiHidden="1" w:unhideWhenUsed="1"/>
-    <w:lsdException w:name="Table 3D effects 3" w:semiHidden="1" w:unhideWhenUsed="1"/>
-    <w:lsdException w:name="Table Contemporary" w:semiHidden="1" w:unhideWhenUsed="1"/>
-    <w:lsdException w:name="Table Elegant" w:semiHidden="1" w:unhideWhenUsed="1"/>
-    <w:lsdException w:name="Table Professional" w:semiHidden="1" w:unhideWhenUsed="1"/>
-    <w:lsdException w:name="Table Subtle 1" w:semiHidden="1" w:unhideWhenUsed="1"/>
-    <w:lsdException w:name="Table Subtle 2" w:semiHidden="1" w:unhideWhenUsed="1"/>
-    <w:lsdException w:name="Table Web 1" w:semiHidden="1" w:unhideWhenUsed="1"/>
-    <w:lsdException w:name="Table Web 2" w:semiHidden="1" w:unhideWhenUsed="1"/>
-    <w:lsdException w:name="Table Web 3" w:semiHidden="1" w:unhideWhenUsed="1"/>
-    <w:lsdException w:name="Balloon Text" w:semiHidden="1" w:unhideWhenUsed="1"/>
-    <w:lsdException w:name="Table Grid" w:uiPriority="39"/>
-    <w:lsdException w:name="Table Theme" w:semiHidden="1" w:unhideWhenUsed="1"/>
-    <w:lsdException w:name="Placeholder Text" w:semiHidden="1"/>
-    <w:lsdException w:name="No Spacing" w:uiPriority="1" w:qFormat="1"/>
-    <w:lsdException w:name="Light Shading" w:uiPriority="60"/>
-    <w:lsdException w:name="Light List" w:uiPriority="61"/>
-    <w:lsdException w:name="Light Grid" w:uiPriority="62"/>
-    <w:lsdException w:name="Medium Shading 1" w:uiPriority="63"/>
-    <w:lsdException w:name="Medium Shading 2" w:uiPriority="64"/>
-    <w:lsdException w:name="Medium List 1" w:uiPriority="65"/>
-    <w:lsdException w:name="Medium List 2" w:uiPriority="66"/>
-    <w:lsdException w:name="Medium Grid 1" w:uiPriority="67"/>
-    <w:lsdException w:name="Medium Grid 2" w:uiPriority="68"/>
-    <w:lsdException w:name="Medium Grid 3" w:uiPriority="69"/>
-    <w:lsdException w:name="Dark List" w:uiPriority="70"/>
-    <w:lsdException w:name="Colorful Shading" w:uiPriority="71"/>
-    <w:lsdException w:name="Colorful List" w:uiPriority="72"/>
-    <w:lsdException w:name="Colorful Grid" w:uiPriority="73"/>
-    <w:lsdException w:name="Light Shading Accent 1" w:uiPriority="60"/>
-    <w:lsdException w:name="Light List Accent 1" w:uiPriority="61"/>
-    <w:lsdException w:name="Light Grid Accent 1" w:uiPriority="62"/>
-    <w:lsdException w:name="Medium Shading 1 Accent 1" w:uiPriority="63"/>
-    <w:lsdException w:name="Medium Shading 2 Accent 1" w:uiPriority="64"/>
-    <w:lsdException w:name="Medium List 1 Accent 1" w:uiPriority="65"/>
-    <w:lsdException w:name="Revision" w:semiHidden="1"/>
-    <w:lsdException w:name="List Paragraph" w:uiPriority="34" w:qFormat="1"/>
-    <w:lsdException w:name="Quote" w:uiPriority="29" w:qFormat="1"/>
-    <w:lsdException w:name="Intense Quote" w:uiPriority="30" w:qFormat="1"/>
-    <w:lsdException w:name="Medium List 2 Accent 1" w:uiPriority="66"/>
-    <w:lsdException w:name="Medium Grid 1 Accent 1" w:uiPriority="67"/>
-    <w:lsdException w:name="Medium Grid 2 Accent 1" w:uiPriority="68"/>
-    <w:lsdException w:name="Medium Grid 3 Accent 1" w:uiPriority="69"/>
-    <w:lsdException w:name="Dark List Accent 1" w:uiPriority="70"/>
-    <w:lsdException w:name="Colorful Shading Accent 1" w:uiPriority="71"/>
-    <w:lsdException w:name="Colorful List Accent 1" w:uiPriority="72"/>
-    <w:lsdException w:name="Colorful Grid Accent 1" w:uiPriority="73"/>
-    <w:lsdException w:name="Light Shading Accent 2" w:uiPriority="60"/>
-    <w:lsdException w:name="Light List Accent 2" w:uiPriority="61"/>
-    <w:lsdException w:name="Light Grid Accent 2" w:uiPriority="62"/>
-    <w:lsdException w:name="Medium Shading 1 Accent 2" w:uiPriority="63"/>
-    <w:lsdException w:name="Medium Shading 2 Accent 2" w:uiPriority="64"/>
-    <w:lsdException w:name="Medium List 1 Accent 2" w:uiPriority="65"/>
-    <w:lsdException w:name="Medium List 2 Accent 2" w:uiPriority="66"/>
-    <w:lsdException w:name="Medium Grid 1 Accent 2" w:uiPriority="67"/>
-    <w:lsdException w:name="Medium Grid 2 Accent 2" w:uiPriority="68"/>
-    <w:lsdException w:name="Medium Grid 3 Accent 2" w:uiPriority="69"/>
-    <w:lsdException w:name="Dark List Accent 2" w:uiPriority="70"/>
-    <w:lsdException w:name="Colorful Shading Accent 2" w:uiPriority="71"/>
-    <w:lsdException w:name="Colorful List Accent 2" w:uiPriority="72"/>
-    <w:lsdException w:name="Colorful Grid Accent 2" w:uiPriority="73"/>
-    <w:lsdException w:name="Light Shading Accent 3" w:uiPriority="60"/>
-    <w:lsdException w:name="Light List Accent 3" w:uiPriority="61"/>
-    <w:lsdException w:name="Light Grid Accent 3" w:uiPriority="62"/>
-    <w:lsdException w:name="Medium Shading 1 Accent 3" w:uiPriority="63"/>
-    <w:lsdException w:name="Medium Shading 2 Accent 3" w:uiPriority="64"/>
-    <w:lsdException w:name="Medium List 1 Accent 3" w:uiPriority="65"/>
-    <w:lsdException w:name="Medium List 2 Accent 3" w:uiPriority="66"/>
-    <w:lsdException w:name="Medium Grid 1 Accent 3" w:uiPriority="67"/>
-    <w:lsdException w:name="Medium Grid 2 Accent 3" w:uiPriority="68"/>
-    <w:lsdException w:name="Medium Grid 3 Accent 3" w:uiPriority="69"/>
-    <w:lsdException w:name="Dark List Accent 3" w:uiPriority="70"/>
-    <w:lsdException w:name="Colorful Shading Accent 3" w:uiPriority="71"/>
-    <w:lsdException w:name="Colorful List Accent 3" w:uiPriority="72"/>
-    <w:lsdException w:name="Colorful Grid Accent 3" w:uiPriority="73"/>
-    <w:lsdException w:name="Light Shading Accent 4" w:uiPriority="60"/>
-    <w:lsdException w:name="Light List Accent 4" w:uiPriority="61"/>
-    <w:lsdException w:name="Light Grid Accent 4" w:uiPriority="62"/>
-    <w:lsdException w:name="Medium Shading 1 Accent 4" w:uiPriority="63"/>
-    <w:lsdException w:name="Medium Shading 2 Accent 4" w:uiPriority="64"/>
-    <w:lsdException w:name="Medium List 1 Accent 4" w:uiPriority="65"/>
-    <w:lsdException w:name="Medium List 2 Accent 4" w:uiPriority="66"/>
-    <w:lsdException w:name="Medium Grid 1 Accent 4" w:uiPriority="67"/>
-    <w:lsdException w:name="Medium Grid 2 Accent 4" w:uiPriority="68"/>
-    <w:lsdException w:name="Medium Grid 3 Accent 4" w:uiPriority="69"/>
-    <w:lsdException w:name="Dark List Accent 4" w:uiPriority="70"/>
-    <w:lsdException w:name="Colorful Shading Accent 4" w:uiPriority="71"/>
-    <w:lsdException w:name="Colorful List Accent 4" w:uiPriority="72"/>
-    <w:lsdException w:name="Colorful Grid Accent 4" w:uiPriority="73"/>
-    <w:lsdException w:name="Light Shading Accent 5" w:uiPriority="60"/>
-    <w:lsdException w:name="Light List Accent 5" w:uiPriority="61"/>
-    <w:lsdException w:name="Light Grid Accent 5" w:uiPriority="62"/>
-    <w:lsdException w:name="Medium Shading 1 Accent 5" w:uiPriority="63"/>
-    <w:lsdException w:name="Medium Shading 2 Accent 5" w:uiPriority="64"/>
-    <w:lsdException w:name="Medium List 1 Accent 5" w:uiPriority="65"/>
-    <w:lsdException w:name="Medium List 2 Accent 5" w:uiPriority="66"/>
-    <w:lsdException w:name="Medium Grid 1 Accent 5" w:uiPriority="67"/>
-    <w:lsdException w:name="Medium Grid 2 Accent 5" w:uiPriority="68"/>
-    <w:lsdException w:name="Medium Grid 3 Accent 5" w:uiPriority="69"/>
-    <w:lsdException w:name="Dark List Accent 5" w:uiPriority="70"/>
-    <w:lsdException w:name="Colorful Shading Accent 5" w:uiPriority="71"/>
-    <w:lsdException w:name="Colorful List Accent 5" w:uiPriority="72"/>
-    <w:lsdException w:name="Colorful Grid Accent 5" w:uiPriority="73"/>
-    <w:lsdException w:name="Light Shading Accent 6" w:uiPriority="60"/>
-    <w:lsdException w:name="Light List Accent 6" w:uiPriority="61"/>
-    <w:lsdException w:name="Light Grid Accent 6" w:uiPriority="62"/>
-    <w:lsdException w:name="Medium Shading 1 Accent 6" w:uiPriority="63"/>
-    <w:lsdException w:name="Medium Shading 2 Accent 6" w:uiPriority="64"/>
-    <w:lsdException w:name="Medium List 1 Accent 6" w:uiPriority="65"/>
-    <w:lsdException w:name="Medium List 2 Accent 6" w:uiPriority="66"/>
-    <w:lsdException w:name="Medium Grid 1 Accent 6" w:uiPriority="67"/>
-    <w:lsdException w:name="Medium Grid 2 Accent 6" w:uiPriority="68"/>
-    <w:lsdException w:name="Medium Grid 3 Accent 6" w:uiPriority="69"/>
-    <w:lsdException w:name="Dark List Accent 6" w:uiPriority="70"/>
-    <w:lsdException w:name="Colorful Shading Accent 6" w:uiPriority="71"/>
-    <w:lsdException w:name="Colorful List Accent 6" w:uiPriority="72"/>
-    <w:lsdException w:name="Colorful Grid Accent 6" w:uiPriority="73"/>
-    <w:lsdException w:name="Subtle Emphasis" w:uiPriority="19" w:qFormat="1"/>
-    <w:lsdException w:name="Intense Emphasis" w:uiPriority="21" w:qFormat="1"/>
-    <w:lsdException w:name="Subtle Reference" w:uiPriority="31" w:qFormat="1"/>
-    <w:lsdException w:name="Intense Reference" w:uiPriority="32" w:qFormat="1"/>
-    <w:lsdException w:name="Book Title" w:uiPriority="33" w:qFormat="1"/>
-    <w:lsdException w:name="Bibliography" w:semiHidden="1" w:uiPriority="37" w:unhideWhenUsed="1"/>
-    <w:lsdException w:name="TOC Heading" w:semiHidden="1" w:uiPriority="39" w:unhideWhenUsed="1" w:qFormat="1"/>
-    <w:lsdException w:name="Plain Table 1" w:uiPriority="41"/>
-    <w:lsdException w:name="Plain Table 2" w:uiPriority="42"/>
-    <w:lsdException w:name="Plain Table 3" w:uiPriority="43"/>
-    <w:lsdException w:name="Plain Table 4" w:uiPriority="44"/>
-    <w:lsdException w:name="Plain Table 5" w:uiPriority="45"/>
-    <w:lsdException w:name="Grid Table Light" w:uiPriority="40"/>
-    <w:lsdException w:name="Grid Table 1 Light" w:uiPriority="46"/>
-    <w:lsdException w:name="Grid Table 2" w:uiPriority="47"/>
-    <w:lsdException w:name="Grid Table 3" w:uiPriority="48"/>
-    <w:lsdException w:name="Grid Table 4" w:uiPriority="49"/>
-    <w:lsdException w:name="Grid Table 5 Dark" w:uiPriority="50"/>
-    <w:lsdException w:name="Grid Table 6 Colorful" w:uiPriority="51"/>
-    <w:lsdException w:name="Grid Table 7 Colorful" w:uiPriority="52"/>
-    <w:lsdException w:name="Grid Table 1 Light Accent 1" w:uiPriority="46"/>
-    <w:lsdException w:name="Grid Table 2 Accent 1" w:uiPriority="47"/>
-    <w:lsdException w:name="Grid Table 3 Accent 1" w:uiPriority="48"/>
-    <w:lsdException w:name="Grid Table 4 Accent 1" w:uiPriority="49"/>
-    <w:lsdException w:name="Grid Table 5 Dark Accent 1" w:uiPriority="50"/>
-    <w:lsdException w:name="Grid Table 6 Colorful Accent 1" w:uiPriority="51"/>
-    <w:lsdException w:name="Grid Table 7 Colorful Accent 1" w:uiPriority="52"/>
-    <w:lsdException w:name="Grid Table 1 Light Accent 2" w:uiPriority="46"/>
-    <w:lsdException w:name="Grid Table 2 Accent 2" w:uiPriority="47"/>
-    <w:lsdException w:name="Grid Table 3 Accent 2" w:uiPriority="48"/>
-    <w:lsdException w:name="Grid Table 4 Accent 2" w:uiPriority="49"/>
-    <w:lsdException w:name="Grid Table 5 Dark Accent 2" w:uiPriority="50"/>
-    <w:lsdException w:name="Grid Table 6 Colorful Accent 2" w:uiPriority="51"/>
-    <w:lsdException w:name="Grid Table 7 Colorful Accent 2" w:uiPriority="52"/>
-    <w:lsdException w:name="Grid Table 1 Light Accent 3" w:uiPriority="46"/>
-    <w:lsdException w:name="Grid Table 2 Accent 3" w:uiPriority="47"/>
-    <w:lsdException w:name="Grid Table 3 Accent 3" w:uiPriority="48"/>
-    <w:lsdException w:name="Grid Table 4 Accent 3" w:uiPriority="49"/>
-    <w:lsdException w:name="Grid Table 5 Dark Accent 3" w:uiPriority="50"/>
-    <w:lsdException w:name="Grid Table 6 Colorful Accent 3" w:uiPriority="51"/>
-    <w:lsdException w:name="Grid Table 7 Colorful Accent 3" w:uiPriority="52"/>
-    <w:lsdException w:name="Grid Table 1 Light Accent 4" w:uiPriority="46"/>
-    <w:lsdException w:name="Grid Table 2 Accent 4" w:uiPriority="47"/>
-    <w:lsdException w:name="Grid Table 3 Accent 4" w:uiPriority="48"/>
-    <w:lsdException w:name="Grid Table 4 Accent 4" w:uiPriority="49"/>
-    <w:lsdException w:name="Grid Table 5 Dark Accent 4" w:uiPriority="50"/>
-    <w:lsdException w:name="Grid Table 6 Colorful Accent 4" w:uiPriority="51"/>
-    <w:lsdException w:name="Grid Table 7 Colorful Accent 4" w:uiPriority="52"/>
-    <w:lsdException w:name="Grid Table 1 Light Accent 5" w:uiPriority="46"/>
-    <w:lsdException w:name="Grid Table 2 Accent 5" w:uiPriority="47"/>
-    <w:lsdException w:name="Grid Table 3 Accent 5" w:uiPriority="48"/>
-    <w:lsdException w:name="Grid Table 4 Accent 5" w:uiPriority="49"/>
-    <w:lsdException w:name="Grid Table 5 Dark Accent 5" w:uiPriority="50"/>
-    <w:lsdException w:name="Grid Table 6 Colorful Accent 5" w:uiPriority="51"/>
-    <w:lsdException w:name="Grid Table 7 Colorful Accent 5" w:uiPriority="52"/>
-    <w:lsdException w:name="Grid Table 1 Light Accent 6" w:uiPriority="46"/>
-    <w:lsdException w:name="Grid Table 2 Accent 6" w:uiPriority="47"/>
-    <w:lsdException w:name="Grid Table 3 Accent 6" w:uiPriority="48"/>
-    <w:lsdException w:name="Grid Table 4 Accent 6" w:uiPriority="49"/>
-    <w:lsdException w:name="Grid Table 5 Dark Accent 6" w:uiPriority="50"/>
-    <w:lsdException w:name="Grid Table 6 Colorful Accent 6" w:uiPriority="51"/>
-    <w:lsdException w:name="Grid Table 7 Colorful Accent 6" w:uiPriority="52"/>
-    <w:lsdException w:name="List Table 1 Light" w:uiPriority="46"/>
-    <w:lsdException w:name="List Table 2" w:uiPriority="47"/>
-    <w:lsdException w:name="List Table 3" w:uiPriority="48"/>
-    <w:lsdException w:name="List Table 4" w:uiPriority="49"/>
-    <w:lsdException w:name="List Table 5 Dark" w:uiPriority="50"/>
-    <w:lsdException w:name="List Table 6 Colorful" w:uiPriority="51"/>
-    <w:lsdException w:name="List Table 7 Colorful" w:uiPriority="52"/>
-    <w:lsdException w:name="List Table 1 Light Accent 1" w:uiPriority="46"/>
-    <w:lsdException w:name="List Table 2 Accent 1" w:uiPriority="47"/>
-    <w:lsdException w:name="List Table 3 Accent 1" w:uiPriority="48"/>
-    <w:lsdException w:name="List Table 4 Accent 1" w:uiPriority="49"/>
-    <w:lsdException w:name="List Table 5 Dark Accent 1" w:uiPriority="50"/>
-    <w:lsdException w:name="List Table 6 Colorful Accent 1" w:uiPriority="51"/>
-    <w:lsdException w:name="List Table 7 Colorful Accent 1" w:uiPriority="52"/>
-    <w:lsdException w:name="List Table 1 Light Accent 2" w:uiPriority="46"/>
-    <w:lsdException w:name="List Table 2 Accent 2" w:uiPriority="47"/>
-    <w:lsdException w:name="List Table 3 Accent 2" w:uiPriority="48"/>
-    <w:lsdException w:name="List Table 4 Accent 2" w:uiPriority="49"/>
-    <w:lsdException w:name="List Table 5 Dark Accent 2" w:uiPriority="50"/>
-    <w:lsdException w:name="List Table 6 Colorful Accent 2" w:uiPriority="51"/>
-    <w:lsdException w:name="List Table 7 Colorful Accent 2" w:uiPriority="52"/>
-    <w:lsdException w:name="List Table 1 Light Accent 3" w:uiPriority="46"/>
-    <w:lsdException w:name="List Table 2 Accent 3" w:uiPriority="47"/>
-    <w:lsdException w:name="List Table 3 Accent 3" w:uiPriority="48"/>
-    <w:lsdException w:name="List Table 4 Accent 3" w:uiPriority="49"/>
-    <w:lsdException w:name="List Table 5 Dark Accent 3" w:uiPriority="50"/>
-    <w:lsdException w:name="List Table 6 Colorful Accent 3" w:uiPriority="51"/>
-    <w:lsdException w:name="List Table 7 Colorful Accent 3" w:uiPriority="52"/>
-    <w:lsdException w:name="List Table 1 Light Accent 4" w:uiPriority="46"/>
-    <w:lsdException w:name="List Table 2 Accent 4" w:uiPriority="47"/>
-    <w:lsdException w:name="List Table 3 Accent 4" w:uiPriority="48"/>
-    <w:lsdException w:name="List Table 4 Accent 4" w:uiPriority="49"/>
-    <w:lsdException w:name="List Table 5 Dark Accent 4" w:uiPriority="50"/>
-    <w:lsdException w:name="List Table 6 Colorful Accent 4" w:uiPriority="51"/>
-    <w:lsdException w:name="List Table 7 Colorful Accent 4" w:uiPriority="52"/>
-    <w:lsdException w:name="List Table 1 Light Accent 5" w:uiPriority="46"/>
-    <w:lsdException w:name="List Table 2 Accent 5" w:uiPriority="47"/>
-    <w:lsdException w:name="List Table 3 Accent 5" w:uiPriority="48"/>
-    <w:lsdException w:name="List Table 4 Accent 5" w:uiPriority="49"/>
-    <w:lsdException w:name="List Table 5 Dark Accent 5" w:uiPriority="50"/>
-    <w:lsdException w:name="List Table 6 Colorful Accent 5" w:uiPriority="51"/>
-    <w:lsdException w:name="List Table 7 Colorful Accent 5" w:uiPriority="52"/>
-    <w:lsdException w:name="List Table 1 Light Accent 6" w:uiPriority="46"/>
-    <w:lsdException w:name="List Table 2 Accent 6" w:uiPriority="47"/>
-    <w:lsdException w:name="List Table 3 Accent 6" w:uiPriority="48"/>
-    <w:lsdException w:name="List Table 4 Accent 6" w:uiPriority="49"/>
-    <w:lsdException w:name="List Table 5 Dark Accent 6" w:uiPriority="50"/>
-    <w:lsdException w:name="List Table 6 Colorful Accent 6" w:uiPriority="51"/>
-    <w:lsdException w:name="List Table 7 Colorful Accent 6" w:uiPriority="52"/>
-    <w:lsdException w:name="Mention" w:semiHidden="1" w:unhideWhenUsed="1"/>
-    <w:lsdException w:name="Smart Hyperlink" w:semiHidden="1" w:unhideWhenUsed="1"/>
-    <w:lsdException w:name="Hashtag" w:semiHidden="1" w:unhideWhenUsed="1"/>
-    <w:lsdException w:name="Unresolved Mention" w:semiHidden="1" w:unhideWhenUsed="1"/>
-    <w:lsdException w:name="Smart Link" w:semiHidden="1" w:unhideWhenUsed="1"/>
+  <w:latentStyles w:defLockedState="0" w:defUIPriority="99" w:defSemiHidden="1" w:defUnhideWhenUsed="1" w:defQFormat="0" w:count="267">
+    <w:lsdException w:name="Normal" w:semiHidden="0" w:uiPriority="0" w:unhideWhenUsed="0" w:qFormat="1"/>
+    <w:lsdException w:name="heading 1" w:semiHidden="0" w:uiPriority="9" w:unhideWhenUsed="0" w:qFormat="1"/>
+    <w:lsdException w:name="heading 2" w:uiPriority="0" w:qFormat="1"/>
+    <w:lsdException w:name="heading 3" w:uiPriority="9" w:qFormat="1"/>
+    <w:lsdException w:name="heading 4" w:uiPriority="9" w:qFormat="1"/>
+    <w:lsdException w:name="heading 5" w:uiPriority="9" w:qFormat="1"/>
+    <w:lsdException w:name="heading 6" w:uiPriority="9" w:qFormat="1"/>
+    <w:lsdException w:name="heading 7" w:uiPriority="9" w:qFormat="1"/>
+    <w:lsdException w:name="heading 8" w:uiPriority="9" w:qFormat="1"/>
+    <w:lsdException w:name="heading 9" w:uiPriority="9" w:qFormat="1"/>
+    <w:lsdException w:name="toc 1" w:uiPriority="39"/>
+    <w:lsdException w:name="toc 2" w:uiPriority="39"/>
+    <w:lsdException w:name="toc 3" w:uiPriority="39"/>
+    <w:lsdException w:name="toc 4" w:uiPriority="39"/>
+    <w:lsdException w:name="toc 5" w:uiPriority="39"/>
+    <w:lsdException w:name="toc 6" w:uiPriority="39"/>
+    <w:lsdException w:name="toc 7" w:uiPriority="39"/>
+    <w:lsdException w:name="toc 8" w:uiPriority="39"/>
+    <w:lsdException w:name="toc 9" w:uiPriority="39"/>
+    <w:lsdException w:name="caption" w:uiPriority="35" w:qFormat="1"/>
+    <w:lsdException w:name="Title" w:semiHidden="0" w:uiPriority="10" w:unhideWhenUsed="0" w:qFormat="1"/>
+    <w:lsdException w:name="Default Paragraph Font" w:uiPriority="1"/>
+    <w:lsdException w:name="Subtitle" w:semiHidden="0" w:uiPriority="0" w:unhideWhenUsed="0" w:qFormat="1"/>
+    <w:lsdException w:name="Strong" w:semiHidden="0" w:uiPriority="22" w:unhideWhenUsed="0" w:qFormat="1"/>
+    <w:lsdException w:name="Emphasis" w:semiHidden="0" w:uiPriority="20" w:unhideWhenUsed="0" w:qFormat="1"/>
+    <w:lsdException w:name="Table Grid" w:semiHidden="0" w:uiPriority="39" w:unhideWhenUsed="0"/>
+    <w:lsdException w:name="Placeholder Text" w:unhideWhenUsed="0"/>
+    <w:lsdException w:name="No Spacing" w:semiHidden="0" w:uiPriority="1" w:unhideWhenUsed="0" w:qFormat="1"/>
+    <w:lsdException w:name="Light Shading" w:semiHidden="0" w:uiPriority="60" w:unhideWhenUsed="0"/>
+    <w:lsdException w:name="Light List" w:semiHidden="0" w:uiPriority="61" w:unhideWhenUsed="0"/>
+    <w:lsdException w:name="Light Grid" w:semiHidden="0" w:uiPriority="62" w:unhideWhenUsed="0"/>
+    <w:lsdException w:name="Medium Shading 1" w:semiHidden="0" w:uiPriority="63" w:unhideWhenUsed="0"/>
+    <w:lsdException w:name="Medium Shading 2" w:semiHidden="0" w:uiPriority="64" w:unhideWhenUsed="0"/>
+    <w:lsdException w:name="Medium List 1" w:semiHidden="0" w:uiPriority="65" w:unhideWhenUsed="0"/>
+    <w:lsdException w:name="Medium List 2" w:semiHidden="0" w:uiPriority="66" w:unhideWhenUsed="0"/>
+    <w:lsdException w:name="Medium Grid 1" w:semiHidden="0" w:uiPriority="67" w:unhideWhenUsed="0"/>
+    <w:lsdException w:name="Medium Grid 2" w:semiHidden="0" w:uiPriority="68" w:unhideWhenUsed="0"/>
+    <w:lsdException w:name="Medium Grid 3" w:semiHidden="0" w:uiPriority="69" w:unhideWhenUsed="0"/>
+    <w:lsdException w:name="Dark List" w:semiHidden="0" w:uiPriority="70" w:unhideWhenUsed="0"/>
+    <w:lsdException w:name="Colorful Shading" w:semiHidden="0" w:uiPriority="71" w:unhideWhenUsed="0"/>
+    <w:lsdException w:name="Colorful List" w:semiHidden="0" w:uiPriority="72" w:unhideWhenUsed="0"/>
+    <w:lsdException w:name="Colorful Grid" w:semiHidden="0" w:uiPriority="73" w:unhideWhenUsed="0"/>
+    <w:lsdException w:name="Light Shading Accent 1" w:semiHidden="0" w:uiPriority="60" w:unhideWhenUsed="0"/>
+    <w:lsdException w:name="Light List Accent 1" w:semiHidden="0" w:uiPriority="61" w:unhideWhenUsed="0"/>
+    <w:lsdException w:name="Light Grid Accent 1" w:semiHidden="0" w:uiPriority="62" w:unhideWhenUsed="0"/>
+    <w:lsdException w:name="Medium Shading 1 Accent 1" w:semiHidden="0" w:uiPriority="63" w:unhideWhenUsed="0"/>
+    <w:lsdException w:name="Medium Shading 2 Accent 1" w:semiHidden="0" w:uiPriority="64" w:unhideWhenUsed="0"/>
+    <w:lsdException w:name="Medium List 1 Accent 1" w:semiHidden="0" w:uiPriority="65" w:unhideWhenUsed="0"/>
+    <w:lsdException w:name="Revision" w:unhideWhenUsed="0"/>
+    <w:lsdException w:name="List Paragraph" w:semiHidden="0" w:uiPriority="34" w:unhideWhenUsed="0" w:qFormat="1"/>
+    <w:lsdException w:name="Quote" w:semiHidden="0" w:uiPriority="29" w:unhideWhenUsed="0" w:qFormat="1"/>
+    <w:lsdException w:name="Intense Quote" w:semiHidden="0" w:uiPriority="30" w:unhideWhenUsed="0" w:qFormat="1"/>
+    <w:lsdException w:name="Medium List 2 Accent 1" w:semiHidden="0" w:uiPriority="66" w:unhideWhenUsed="0"/>
+    <w:lsdException w:name="Medium Grid 1 Accent 1" w:semiHidden="0" w:uiPriority="67" w:unhideWhenUsed="0"/>
+    <w:lsdException w:name="Medium Grid 2 Accent 1" w:semiHidden="0" w:uiPriority="68" w:unhideWhenUsed="0"/>
+    <w:lsdException w:name="Medium Grid 3 Accent 1" w:semiHidden="0" w:uiPriority="69" w:unhideWhenUsed="0"/>
+    <w:lsdException w:name="Dark List Accent 1" w:semiHidden="0" w:uiPriority="70" w:unhideWhenUsed="0"/>
+    <w:lsdException w:name="Colorful Shading Accent 1" w:semiHidden="0" w:uiPriority="71" w:unhideWhenUsed="0"/>
+    <w:lsdException w:name="Colorful List Accent 1" w:semiHidden="0" w:uiPriority="72" w:unhideWhenUsed="0"/>
+    <w:lsdException w:name="Colorful Grid Accent 1" w:semiHidden="0" w:uiPriority="73" w:unhideWhenUsed="0"/>
+    <w:lsdException w:name="Light Shading Accent 2" w:semiHidden="0" w:uiPriority="60" w:unhideWhenUsed="0"/>
+    <w:lsdException w:name="Light List Accent 2" w:semiHidden="0" w:uiPriority="61" w:unhideWhenUsed="0"/>
+    <w:lsdException w:name="Light Grid Accent 2" w:semiHidden="0" w:uiPriority="62" w:unhideWhenUsed="0"/>
+    <w:lsdException w:name="Medium Shading 1 Accent 2" w:semiHidden="0" w:uiPriority="63" w:unhideWhenUsed="0"/>
+    <w:lsdException w:name="Medium Shading 2 Accent 2" w:semiHidden="0" w:uiPriority="64" w:unhideWhenUsed="0"/>
+    <w:lsdException w:name="Medium List 1 Accent 2" w:semiHidden="0" w:uiPriority="65" w:unhideWhenUsed="0"/>
+    <w:lsdException w:name="Medium List 2 Accent 2" w:semiHidden="0" w:uiPriority="66" w:unhideWhenUsed="0"/>
+    <w:lsdException w:name="Medium Grid 1 Accent 2" w:semiHidden="0" w:uiPriority="67" w:unhideWhenUsed="0"/>
+    <w:lsdException w:name="Medium Grid 2 Accent 2" w:semiHidden="0" w:uiPriority="68" w:unhideWhenUsed="0"/>
+    <w:lsdException w:name="Medium Grid 3 Accent 2" w:semiHidden="0" w:uiPriority="69" w:unhideWhenUsed="0"/>
+    <w:lsdException w:name="Dark List Accent 2" w:semiHidden="0" w:uiPriority="70" w:unhideWhenUsed="0"/>
+    <w:lsdException w:name="Colorful Shading Accent 2" w:semiHidden="0" w:uiPriority="71" w:unhideWhenUsed="0"/>
+    <w:lsdException w:name="Colorful List Accent 2" w:semiHidden="0" w:uiPriority="72" w:unhideWhenUsed="0"/>
+    <w:lsdException w:name="Colorful Grid Accent 2" w:semiHidden="0" w:uiPriority="73" w:unhideWhenUsed="0"/>
+    <w:lsdException w:name="Light Shading Accent 3" w:semiHidden="0" w:uiPriority="60" w:unhideWhenUsed="0"/>
+    <w:lsdException w:name="Light List Accent 3" w:semiHidden="0" w:uiPriority="61" w:unhideWhenUsed="0"/>
+    <w:lsdException w:name="Light Grid Accent 3" w:semiHidden="0" w:uiPriority="62" w:unhideWhenUsed="0"/>
+    <w:lsdException w:name="Medium Shading 1 Accent 3" w:semiHidden="0" w:uiPriority="63" w:unhideWhenUsed="0"/>
+    <w:lsdException w:name="Medium Shading 2 Accent 3" w:semiHidden="0" w:uiPriority="64" w:unhideWhenUsed="0"/>
+    <w:lsdException w:name="Medium List 1 Accent 3" w:semiHidden="0" w:uiPriority="65" w:unhideWhenUsed="0"/>
+    <w:lsdException w:name="Medium List 2 Accent 3" w:semiHidden="0" w:uiPriority="66" w:unhideWhenUsed="0"/>
+    <w:lsdException w:name="Medium Grid 1 Accent 3" w:semiHidden="0" w:uiPriority="67" w:unhideWhenUsed="0"/>
+    <w:lsdException w:name="Medium Grid 2 Accent 3" w:semiHidden="0" w:uiPriority="68" w:unhideWhenUsed="0"/>
+    <w:lsdException w:name="Medium Grid 3 Accent 3" w:semiHidden="0" w:uiPriority="69" w:unhideWhenUsed="0"/>
+    <w:lsdException w:name="Dark List Accent 3" w:semiHidden="0" w:uiPriority="70" w:unhideWhenUsed="0"/>
+    <w:lsdException w:name="Colorful Shading Accent 3" w:semiHidden="0" w:uiPriority="71" w:unhideWhenUsed="0"/>
+    <w:lsdException w:name="Colorful List Accent 3" w:semiHidden="0" w:uiPriority="72" w:unhideWhenUsed="0"/>
+    <w:lsdException w:name="Colorful Grid Accent 3" w:semiHidden="0" w:uiPriority="73" w:unhideWhenUsed="0"/>
+    <w:lsdException w:name="Light Shading Accent 4" w:semiHidden="0" w:uiPriority="60" w:unhideWhenUsed="0"/>
+    <w:lsdException w:name="Light List Accent 4" w:semiHidden="0" w:uiPriority="61" w:unhideWhenUsed="0"/>
+    <w:lsdException w:name="Light Grid Accent 4" w:semiHidden="0" w:uiPriority="62" w:unhideWhenUsed="0"/>
+    <w:lsdException w:name="Medium Shading 1 Accent 4" w:semiHidden="0" w:uiPriority="63" w:unhideWhenUsed="0"/>
+    <w:lsdException w:name="Medium Shading 2 Accent 4" w:semiHidden="0" w:uiPriority="64" w:unhideWhenUsed="0"/>
+    <w:lsdException w:name="Medium List 1 Accent 4" w:semiHidden="0" w:uiPriority="65" w:unhideWhenUsed="0"/>
+    <w:lsdException w:name="Medium List 2 Accent 4" w:semiHidden="0" w:uiPriority="66" w:unhideWhenUsed="0"/>
+    <w:lsdException w:name="Medium Grid 1 Accent 4" w:semiHidden="0" w:uiPriority="67" w:unhideWhenUsed="0"/>
+    <w:lsdException w:name="Medium Grid 2 Accent 4" w:semiHidden="0" w:uiPriority="68" w:unhideWhenUsed="0"/>
+    <w:lsdException w:name="Medium Grid 3 Accent 4" w:semiHidden="0" w:uiPriority="69" w:unhideWhenUsed="0"/>
+    <w:lsdException w:name="Dark List Accent 4" w:semiHidden="0" w:uiPriority="70" w:unhideWhenUsed="0"/>
+    <w:lsdException w:name="Colorful Shading Accent 4" w:semiHidden="0" w:uiPriority="71" w:unhideWhenUsed="0"/>
+    <w:lsdException w:name="Colorful List Accent 4" w:semiHidden="0" w:uiPriority="72" w:unhideWhenUsed="0"/>
+    <w:lsdException w:name="Colorful Grid Accent 4" w:semiHidden="0" w:uiPriority="73" w:unhideWhenUsed="0"/>
+    <w:lsdException w:name="Light Shading Accent 5" w:semiHidden="0" w:uiPriority="60" w:unhideWhenUsed="0"/>
+    <w:lsdException w:name="Light List Accent 5" w:semiHidden="0" w:uiPriority="61" w:unhideWhenUsed="0"/>
+    <w:lsdException w:name="Light Grid Accent 5" w:semiHidden="0" w:uiPriority="62" w:unhideWhenUsed="0"/>
+    <w:lsdException w:name="Medium Shading 1 Accent 5" w:semiHidden="0" w:uiPriority="63" w:unhideWhenUsed="0"/>
+    <w:lsdException w:name="Medium Shading 2 Accent 5" w:semiHidden="0" w:uiPriority="64" w:unhideWhenUsed="0"/>
+    <w:lsdException w:name="Medium List 1 Accent 5" w:semiHidden="0" w:uiPriority="65" w:unhideWhenUsed="0"/>
+    <w:lsdException w:name="Medium List 2 Accent 5" w:semiHidden="0" w:uiPriority="66" w:unhideWhenUsed="0"/>
+    <w:lsdException w:name="Medium Grid 1 Accent 5" w:semiHidden="0" w:uiPriority="67" w:unhideWhenUsed="0"/>
+    <w:lsdException w:name="Medium Grid 2 Accent 5" w:semiHidden="0" w:uiPriority="68" w:unhideWhenUsed="0"/>
+    <w:lsdException w:name="Medium Grid 3 Accent 5" w:semiHidden="0" w:uiPriority="69" w:unhideWhenUsed="0"/>
+    <w:lsdException w:name="Dark List Accent 5" w:semiHidden="0" w:uiPriority="70" w:unhideWhenUsed="0"/>
+    <w:lsdException w:name="Colorful Shading Accent 5" w:semiHidden="0" w:uiPriority="71" w:unhideWhenUsed="0"/>
+    <w:lsdException w:name="Colorful List Accent 5" w:semiHidden="0" w:uiPriority="72" w:unhideWhenUsed="0"/>
+    <w:lsdException w:name="Colorful Grid Accent 5" w:semiHidden="0" w:uiPriority="73" w:unhideWhenUsed="0"/>
+    <w:lsdException w:name="Light Shading Accent 6" w:semiHidden="0" w:uiPriority="60" w:unhideWhenUsed="0"/>
+    <w:lsdException w:name="Light List Accent 6" w:semiHidden="0" w:uiPriority="61" w:unhideWhenUsed="0"/>
+    <w:lsdException w:name="Light Grid Accent 6" w:semiHidden="0" w:uiPriority="62" w:unhideWhenUsed="0"/>
+    <w:lsdException w:name="Medium Shading 1 Accent 6" w:semiHidden="0" w:uiPriority="63" w:unhideWhenUsed="0"/>
+    <w:lsdException w:name="Medium Shading 2 Accent 6" w:semiHidden="0" w:uiPriority="64" w:unhideWhenUsed="0"/>
+    <w:lsdException w:name="Medium List 1 Accent 6" w:semiHidden="0" w:uiPriority="65" w:unhideWhenUsed="0"/>
+    <w:lsdException w:name="Medium List 2 Accent 6" w:semiHidden="0" w:uiPriority="66" w:unhideWhenUsed="0"/>
+    <w:lsdException w:name="Medium Grid 1 Accent 6" w:semiHidden="0" w:uiPriority="67" w:unhideWhenUsed="0"/>
+    <w:lsdException w:name="Medium Grid 2 Accent 6" w:semiHidden="0" w:uiPriority="68" w:unhideWhenUsed="0"/>
+    <w:lsdException w:name="Medium Grid 3 Accent 6" w:semiHidden="0" w:uiPriority="69" w:unhideWhenUsed="0"/>
+    <w:lsdException w:name="Dark List Accent 6" w:semiHidden="0" w:uiPriority="70" w:unhideWhenUsed="0"/>
+    <w:lsdException w:name="Colorful Shading Accent 6" w:semiHidden="0" w:uiPriority="71" w:unhideWhenUsed="0"/>
+    <w:lsdException w:name="Colorful List Accent 6" w:semiHidden="0" w:uiPriority="72" w:unhideWhenUsed="0"/>
+    <w:lsdException w:name="Colorful Grid Accent 6" w:semiHidden="0" w:uiPriority="73" w:unhideWhenUsed="0"/>
+    <w:lsdException w:name="Subtle Emphasis" w:semiHidden="0" w:uiPriority="19" w:unhideWhenUsed="0" w:qFormat="1"/>
+    <w:lsdException w:name="Intense Emphasis" w:semiHidden="0" w:uiPriority="21" w:unhideWhenUsed="0" w:qFormat="1"/>
+    <w:lsdException w:name="Subtle Reference" w:semiHidden="0" w:uiPriority="31" w:unhideWhenUsed="0" w:qFormat="1"/>
+    <w:lsdException w:name="Intense Reference" w:semiHidden="0" w:uiPriority="32" w:unhideWhenUsed="0" w:qFormat="1"/>
+    <w:lsdException w:name="Book Title" w:semiHidden="0" w:uiPriority="33" w:unhideWhenUsed="0" w:qFormat="1"/>
+    <w:lsdException w:name="Bibliography" w:uiPriority="37"/>
+    <w:lsdException w:name="TOC Heading" w:uiPriority="39" w:qFormat="1"/>
+  </w:latentStyles>
+  <w:style w:type="paragraph" w:default="1" w:styleId="Normal">
+    <w:name w:val="Normal"/>
+    <w:qFormat/>
+    <w:rsid w:val="00482E5D"/>
+    <w:pPr>
+      <w:spacing w:after="0" w:line="276" w:lineRule="auto"/>
+    </w:pPr>
+    <w:rPr>
+      <w:rFonts w:ascii="Arial" w:eastAsia="Arial" w:hAnsi="Arial" w:cs="Arial"/>
+    </w:rPr>
+  </w:style>
+  <w:style w:type="paragraph" w:styleId="Ttulo2">
+    <w:name w:val="heading 2"/>
+    <w:basedOn w:val="Normal"/>
+    <w:next w:val="Normal"/>
+    <w:link w:val="Ttulo2Car"/>
+    <w:semiHidden/>
+    <w:unhideWhenUsed/>
+    <w:qFormat/>
+    <w:rsid w:val="00482E5D"/>
+    <w:pPr>
+      <w:keepNext/>
+      <w:keepLines/>
+      <w:spacing w:before="360" w:after="120"/>
+      <w:outlineLvl w:val="1"/>
+    </w:pPr>
+    <w:rPr>
+      <w:rFonts w:eastAsia="Times New Roman"/>
+      <w:sz w:val="32"/>
+      <w:szCs w:val="32"/>
+    </w:rPr>
+  </w:style>
+  <w:style w:type="character" w:default="1" w:styleId="Fuentedeprrafopredeter">
+    <w:name w:val="Default Paragraph Font"/>
+    <w:uiPriority w:val="1"/>
+    <w:semiHidden/>
+    <w:unhideWhenUsed/>
+  </w:style>
+  <w:style w:type="table" w:default="1" w:styleId="Tablanormal">
+    <w:name w:val="Normal Table"/>
+    <w:uiPriority w:val="99"/>
+    <w:semiHidden/>
+    <w:unhideWhenUsed/>
+    <w:tblPr>
+      <w:tblInd w:w="0" w:type="dxa"/>
+      <w:tblCellMar>
+        <w:top w:w="0" w:type="dxa"/>
+        <w:left w:w="108" w:type="dxa"/>
+        <w:bottom w:w="0" w:type="dxa"/>
+        <w:right w:w="108" w:type="dxa"/>
+      </w:tblCellMar>
+    </w:tblPr>
+  </w:style>
+  <w:style w:type="numbering" w:default="1" w:styleId="Sinlista">
+    <w:name w:val="No List"/>
+    <w:uiPriority w:val="99"/>
+    <w:semiHidden/>
+    <w:unhideWhenUsed/>
+  </w:style>
+  <w:style w:type="paragraph" w:styleId="Encabezado">
+    <w:name w:val="header"/>
+    <w:basedOn w:val="Normal"/>
+    <w:link w:val="EncabezadoCar"/>
+    <w:uiPriority w:val="99"/>
+    <w:unhideWhenUsed/>
+    <w:rsid w:val="00482E5D"/>
+    <w:pPr>
+      <w:tabs>
+        <w:tab w:val="center" w:pos="4252"/>
+        <w:tab w:val="right" w:pos="8504"/>
+      </w:tabs>
+      <w:spacing w:line="240" w:lineRule="auto"/>
+    </w:pPr>
+  </w:style>
+  <w:style w:type="character" w:customStyle="1" w:styleId="EncabezadoCar">
+    <w:name w:val="Encabezado Car"/>
+    <w:basedOn w:val="Fuentedeprrafopredeter"/>
+    <w:link w:val="Encabezado"/>
+    <w:uiPriority w:val="99"/>
+    <w:rsid w:val="00482E5D"/>
+  </w:style>
+  <w:style w:type="paragraph" w:styleId="Piedepgina">
+    <w:name w:val="footer"/>
+    <w:basedOn w:val="Normal"/>
+    <w:link w:val="PiedepginaCar"/>
+    <w:uiPriority w:val="99"/>
+    <w:unhideWhenUsed/>
+    <w:rsid w:val="00482E5D"/>
+    <w:pPr>
+      <w:tabs>
+        <w:tab w:val="center" w:pos="4252"/>
+        <w:tab w:val="right" w:pos="8504"/>
+      </w:tabs>
+      <w:spacing w:line="240" w:lineRule="auto"/>
+    </w:pPr>
+  </w:style>
+  <w:style w:type="character" w:customStyle="1" w:styleId="PiedepginaCar">
+    <w:name w:val="Pie de página Car"/>
+    <w:basedOn w:val="Fuentedeprrafopredeter"/>
+    <w:link w:val="Piedepgina"/>
+    <w:uiPriority w:val="99"/>
+    <w:rsid w:val="00482E5D"/>
+  </w:style>
+  <w:style w:type="character" w:styleId="Hipervnculo">
+    <w:name w:val="Hyperlink"/>
+    <w:basedOn w:val="Fuentedeprrafopredeter"/>
+    <w:uiPriority w:val="99"/>
+    <w:unhideWhenUsed/>
+    <w:rsid w:val="00482E5D"/>
+    <w:rPr>
+      <w:color w:val="0563C1" w:themeColor="hyperlink"/>
+      <w:u w:val="single"/>
+    </w:rPr>
+  </w:style>
+  <w:style w:type="character" w:customStyle="1" w:styleId="Mencinsinresolver1">
+    <w:name w:val="Mención sin resolver1"/>
+    <w:basedOn w:val="Fuentedeprrafopredeter"/>
+    <w:uiPriority w:val="99"/>
+    <w:semiHidden/>
+    <w:unhideWhenUsed/>
+    <w:rsid w:val="00482E5D"/>
+    <w:rPr>
+      <w:color w:val="605E5C"/>
+      <w:shd w:val="clear" w:color="auto" w:fill="E1DFDD"/>
+    </w:rPr>
+  </w:style>
+  <w:style w:type="character" w:customStyle="1" w:styleId="Ttulo2Car">
+    <w:name w:val="Título 2 Car"/>
+    <w:basedOn w:val="Fuentedeprrafopredeter"/>
+    <w:link w:val="Ttulo2"/>
+    <w:semiHidden/>
+    <w:rsid w:val="00482E5D"/>
+    <w:rPr>
+      <w:rFonts w:ascii="Arial" w:eastAsia="Times New Roman" w:hAnsi="Arial" w:cs="Arial"/>
+      <w:sz w:val="32"/>
+      <w:szCs w:val="32"/>
+    </w:rPr>
+  </w:style>
+  <w:style w:type="paragraph" w:styleId="Subttulo">
+    <w:name w:val="Subtitle"/>
+    <w:basedOn w:val="Normal"/>
+    <w:next w:val="Normal"/>
+    <w:link w:val="SubttuloCar"/>
+    <w:qFormat/>
+    <w:rsid w:val="00482E5D"/>
+    <w:pPr>
+      <w:keepNext/>
+      <w:keepLines/>
+      <w:spacing w:after="320"/>
+    </w:pPr>
+    <w:rPr>
+      <w:color w:val="666666"/>
+      <w:sz w:val="30"/>
+      <w:szCs w:val="30"/>
+    </w:rPr>
+  </w:style>
+  <w:style w:type="character" w:customStyle="1" w:styleId="SubttuloCar">
+    <w:name w:val="Subtítulo Car"/>
+    <w:basedOn w:val="Fuentedeprrafopredeter"/>
+    <w:link w:val="Subttulo"/>
+    <w:rsid w:val="00482E5D"/>
+    <w:rPr>
+      <w:rFonts w:ascii="Arial" w:eastAsia="Arial" w:hAnsi="Arial" w:cs="Arial"/>
+      <w:color w:val="666666"/>
+      <w:sz w:val="30"/>
+      <w:szCs w:val="30"/>
+    </w:rPr>
+  </w:style>
+  <w:style w:type="table" w:styleId="Tablaconcuadrcula">
+    <w:name w:val="Table Grid"/>
+    <w:basedOn w:val="Tablanormal"/>
+    <w:uiPriority w:val="39"/>
+    <w:rsid w:val="00482E5D"/>
+    <w:pPr>
+      <w:spacing w:after="0" w:line="240" w:lineRule="auto"/>
+    </w:pPr>
+    <w:rPr>
+      <w:rFonts w:ascii="Arial" w:eastAsia="Arial" w:hAnsi="Arial" w:cs="Arial"/>
+    </w:rPr>
+    <w:tblPr>
+      <w:tblInd w:w="0" w:type="nil"/>
+      <w:tblBorders>
+        <w:top w:val="single" w:sz="4" w:space="0" w:color="auto"/>
+        <w:left w:val="single" w:sz="4" w:space="0" w:color="auto"/>
+        <w:bottom w:val="single" w:sz="4" w:space="0" w:color="auto"/>
+        <w:right w:val="single" w:sz="4" w:space="0" w:color="auto"/>
+        <w:insideH w:val="single" w:sz="4" w:space="0" w:color="auto"/>
+        <w:insideV w:val="single" w:sz="4" w:space="0" w:color="auto"/>
+      </w:tblBorders>
+    </w:tblPr>
+  </w:style>
+  <w:style w:type="table" w:customStyle="1" w:styleId="23">
+    <w:name w:val="23"/>
+    <w:basedOn w:val="Tablanormal"/>
+    <w:rsid w:val="00482E5D"/>
+    <w:pPr>
+      <w:spacing w:after="0" w:line="276" w:lineRule="auto"/>
+    </w:pPr>
+    <w:rPr>
+      <w:rFonts w:ascii="Arial" w:eastAsia="Arial" w:hAnsi="Arial" w:cs="Arial"/>
+    </w:rPr>
+    <w:tblPr>
+      <w:tblStyleRowBandSize w:val="1"/>
+      <w:tblStyleColBandSize w:val="1"/>
+      <w:tblInd w:w="0" w:type="nil"/>
+      <w:tblCellMar>
+        <w:top w:w="100" w:type="dxa"/>
+        <w:left w:w="100" w:type="dxa"/>
+        <w:bottom w:w="100" w:type="dxa"/>
+        <w:right w:w="100" w:type="dxa"/>
+      </w:tblCellMar>
+    </w:tblPr>
+  </w:style>
+  <w:style w:type="table" w:customStyle="1" w:styleId="22">
+    <w:name w:val="22"/>
+    <w:basedOn w:val="Tablanormal"/>
+    <w:rsid w:val="00482E5D"/>
+    <w:pPr>
+      <w:spacing w:after="0" w:line="276" w:lineRule="auto"/>
+    </w:pPr>
+    <w:rPr>
+      <w:rFonts w:ascii="Arial" w:eastAsia="Arial" w:hAnsi="Arial" w:cs="Arial"/>
+    </w:rPr>
+    <w:tblPr>
+      <w:tblStyleRowBandSize w:val="1"/>
+      <w:tblStyleColBandSize w:val="1"/>
+      <w:tblInd w:w="0" w:type="nil"/>
+      <w:tblCellMar>
+        <w:top w:w="100" w:type="dxa"/>
+        <w:left w:w="100" w:type="dxa"/>
+        <w:bottom w:w="100" w:type="dxa"/>
+        <w:right w:w="100" w:type="dxa"/>
+      </w:tblCellMar>
+    </w:tblPr>
+  </w:style>
+  <w:style w:type="table" w:customStyle="1" w:styleId="21">
+    <w:name w:val="21"/>
+    <w:basedOn w:val="Tablanormal"/>
+    <w:rsid w:val="00482E5D"/>
+    <w:pPr>
+      <w:spacing w:after="0" w:line="276" w:lineRule="auto"/>
+    </w:pPr>
+    <w:rPr>
+      <w:rFonts w:ascii="Arial" w:eastAsia="Arial" w:hAnsi="Arial" w:cs="Arial"/>
+    </w:rPr>
+    <w:tblPr>
+      <w:tblStyleRowBandSize w:val="1"/>
+      <w:tblStyleColBandSize w:val="1"/>
+      <w:tblInd w:w="0" w:type="nil"/>
+      <w:tblCellMar>
+        <w:top w:w="100" w:type="dxa"/>
+        <w:left w:w="100" w:type="dxa"/>
+        <w:bottom w:w="100" w:type="dxa"/>
+        <w:right w:w="100" w:type="dxa"/>
+      </w:tblCellMar>
+    </w:tblPr>
+  </w:style>
+  <w:style w:type="table" w:customStyle="1" w:styleId="20">
+    <w:name w:val="20"/>
+    <w:basedOn w:val="Tablanormal"/>
+    <w:rsid w:val="00482E5D"/>
+    <w:pPr>
+      <w:spacing w:after="0" w:line="276" w:lineRule="auto"/>
+    </w:pPr>
+    <w:rPr>
+      <w:rFonts w:ascii="Arial" w:eastAsia="Arial" w:hAnsi="Arial" w:cs="Arial"/>
+    </w:rPr>
+    <w:tblPr>
+      <w:tblStyleRowBandSize w:val="1"/>
+      <w:tblStyleColBandSize w:val="1"/>
+      <w:tblInd w:w="0" w:type="nil"/>
+      <w:tblCellMar>
+        <w:top w:w="100" w:type="dxa"/>
+        <w:left w:w="100" w:type="dxa"/>
+        <w:bottom w:w="100" w:type="dxa"/>
+        <w:right w:w="100" w:type="dxa"/>
+      </w:tblCellMar>
+    </w:tblPr>
+  </w:style>
+  <w:style w:type="table" w:customStyle="1" w:styleId="19">
+    <w:name w:val="19"/>
+    <w:basedOn w:val="Tablanormal"/>
+    <w:rsid w:val="00482E5D"/>
+    <w:pPr>
+      <w:spacing w:after="0" w:line="276" w:lineRule="auto"/>
+    </w:pPr>
+    <w:rPr>
+      <w:rFonts w:ascii="Arial" w:eastAsia="Arial" w:hAnsi="Arial" w:cs="Arial"/>
+    </w:rPr>
+    <w:tblPr>
+      <w:tblStyleRowBandSize w:val="1"/>
+      <w:tblStyleColBandSize w:val="1"/>
+      <w:tblInd w:w="0" w:type="nil"/>
+      <w:tblCellMar>
+        <w:top w:w="100" w:type="dxa"/>
+        <w:left w:w="100" w:type="dxa"/>
+        <w:bottom w:w="100" w:type="dxa"/>
+        <w:right w:w="100" w:type="dxa"/>
+      </w:tblCellMar>
+    </w:tblPr>
+  </w:style>
+  <w:style w:type="table" w:customStyle="1" w:styleId="18">
+    <w:name w:val="18"/>
+    <w:basedOn w:val="Tablanormal"/>
+    <w:rsid w:val="00482E5D"/>
+    <w:pPr>
+      <w:spacing w:after="0" w:line="276" w:lineRule="auto"/>
+    </w:pPr>
+    <w:rPr>
+      <w:rFonts w:ascii="Arial" w:eastAsia="Arial" w:hAnsi="Arial" w:cs="Arial"/>
+    </w:rPr>
+    <w:tblPr>
+      <w:tblStyleRowBandSize w:val="1"/>
+      <w:tblStyleColBandSize w:val="1"/>
+      <w:tblInd w:w="0" w:type="nil"/>
+      <w:tblCellMar>
+        <w:top w:w="100" w:type="dxa"/>
+        <w:left w:w="100" w:type="dxa"/>
+        <w:bottom w:w="100" w:type="dxa"/>
+        <w:right w:w="100" w:type="dxa"/>
+      </w:tblCellMar>
+    </w:tblPr>
+  </w:style>
+  <w:style w:type="table" w:customStyle="1" w:styleId="17">
+    <w:name w:val="17"/>
+    <w:basedOn w:val="Tablanormal"/>
+    <w:rsid w:val="00482E5D"/>
+    <w:pPr>
+      <w:spacing w:after="0" w:line="276" w:lineRule="auto"/>
+    </w:pPr>
+    <w:rPr>
+      <w:rFonts w:ascii="Arial" w:eastAsia="Arial" w:hAnsi="Arial" w:cs="Arial"/>
+    </w:rPr>
+    <w:tblPr>
+      <w:tblStyleRowBandSize w:val="1"/>
+      <w:tblStyleColBandSize w:val="1"/>
+      <w:tblInd w:w="0" w:type="nil"/>
+      <w:tblCellMar>
+        <w:top w:w="100" w:type="dxa"/>
+        <w:left w:w="100" w:type="dxa"/>
+        <w:bottom w:w="100" w:type="dxa"/>
+        <w:right w:w="100" w:type="dxa"/>
+      </w:tblCellMar>
+    </w:tblPr>
+  </w:style>
+  <w:style w:type="table" w:customStyle="1" w:styleId="16">
+    <w:name w:val="16"/>
+    <w:basedOn w:val="Tablanormal"/>
+    <w:rsid w:val="00482E5D"/>
+    <w:pPr>
+      <w:spacing w:after="0" w:line="276" w:lineRule="auto"/>
+    </w:pPr>
+    <w:rPr>
+      <w:rFonts w:ascii="Arial" w:eastAsia="Arial" w:hAnsi="Arial" w:cs="Arial"/>
+    </w:rPr>
+    <w:tblPr>
+      <w:tblStyleRowBandSize w:val="1"/>
+      <w:tblStyleColBandSize w:val="1"/>
+      <w:tblInd w:w="0" w:type="nil"/>
+      <w:tblCellMar>
+        <w:top w:w="100" w:type="dxa"/>
+        <w:left w:w="100" w:type="dxa"/>
+        <w:bottom w:w="100" w:type="dxa"/>
+        <w:right w:w="100" w:type="dxa"/>
+      </w:tblCellMar>
+    </w:tblPr>
+  </w:style>
+  <w:style w:type="table" w:customStyle="1" w:styleId="15">
+    <w:name w:val="15"/>
+    <w:basedOn w:val="Tablanormal"/>
+    <w:rsid w:val="00482E5D"/>
+    <w:pPr>
+      <w:spacing w:after="0" w:line="276" w:lineRule="auto"/>
+    </w:pPr>
+    <w:rPr>
+      <w:rFonts w:ascii="Arial" w:eastAsia="Arial" w:hAnsi="Arial" w:cs="Arial"/>
+    </w:rPr>
+    <w:tblPr>
+      <w:tblStyleRowBandSize w:val="1"/>
+      <w:tblStyleColBandSize w:val="1"/>
+      <w:tblInd w:w="0" w:type="nil"/>
+      <w:tblCellMar>
+        <w:top w:w="100" w:type="dxa"/>
+        <w:left w:w="100" w:type="dxa"/>
+        <w:bottom w:w="100" w:type="dxa"/>
+        <w:right w:w="100" w:type="dxa"/>
+      </w:tblCellMar>
+    </w:tblPr>
+  </w:style>
+  <w:style w:type="table" w:customStyle="1" w:styleId="14">
+    <w:name w:val="14"/>
+    <w:basedOn w:val="Tablanormal"/>
+    <w:rsid w:val="00482E5D"/>
+    <w:pPr>
+      <w:spacing w:after="0" w:line="276" w:lineRule="auto"/>
+    </w:pPr>
+    <w:rPr>
+      <w:rFonts w:ascii="Arial" w:eastAsia="Arial" w:hAnsi="Arial" w:cs="Arial"/>
+    </w:rPr>
+    <w:tblPr>
+      <w:tblStyleRowBandSize w:val="1"/>
+      <w:tblStyleColBandSize w:val="1"/>
+      <w:tblInd w:w="0" w:type="nil"/>
+      <w:tblCellMar>
+        <w:top w:w="100" w:type="dxa"/>
+        <w:left w:w="100" w:type="dxa"/>
+        <w:bottom w:w="100" w:type="dxa"/>
+        <w:right w:w="100" w:type="dxa"/>
+      </w:tblCellMar>
+    </w:tblPr>
+  </w:style>
+  <w:style w:type="table" w:customStyle="1" w:styleId="13">
+    <w:name w:val="13"/>
+    <w:basedOn w:val="Tablanormal"/>
+    <w:rsid w:val="00482E5D"/>
+    <w:pPr>
+      <w:spacing w:after="0" w:line="276" w:lineRule="auto"/>
+    </w:pPr>
+    <w:rPr>
+      <w:rFonts w:ascii="Arial" w:eastAsia="Arial" w:hAnsi="Arial" w:cs="Arial"/>
+    </w:rPr>
+    <w:tblPr>
+      <w:tblStyleRowBandSize w:val="1"/>
+      <w:tblStyleColBandSize w:val="1"/>
+      <w:tblInd w:w="0" w:type="nil"/>
+      <w:tblCellMar>
+        <w:top w:w="100" w:type="dxa"/>
+        <w:left w:w="100" w:type="dxa"/>
+        <w:bottom w:w="100" w:type="dxa"/>
+        <w:right w:w="100" w:type="dxa"/>
+      </w:tblCellMar>
+    </w:tblPr>
+  </w:style>
+  <w:style w:type="table" w:customStyle="1" w:styleId="12">
+    <w:name w:val="12"/>
+    <w:basedOn w:val="Tablanormal"/>
+    <w:rsid w:val="00482E5D"/>
+    <w:pPr>
+      <w:spacing w:after="0" w:line="276" w:lineRule="auto"/>
+    </w:pPr>
+    <w:rPr>
+      <w:rFonts w:ascii="Arial" w:eastAsia="Arial" w:hAnsi="Arial" w:cs="Arial"/>
+    </w:rPr>
+    <w:tblPr>
+      <w:tblStyleRowBandSize w:val="1"/>
+      <w:tblStyleColBandSize w:val="1"/>
+      <w:tblInd w:w="0" w:type="nil"/>
+      <w:tblCellMar>
+        <w:top w:w="100" w:type="dxa"/>
+        <w:left w:w="100" w:type="dxa"/>
+        <w:bottom w:w="100" w:type="dxa"/>
+        <w:right w:w="100" w:type="dxa"/>
+      </w:tblCellMar>
+    </w:tblPr>
+  </w:style>
+  <w:style w:type="table" w:customStyle="1" w:styleId="11">
+    <w:name w:val="11"/>
+    <w:basedOn w:val="Tablanormal"/>
+    <w:rsid w:val="00482E5D"/>
+    <w:pPr>
+      <w:spacing w:after="0" w:line="276" w:lineRule="auto"/>
+    </w:pPr>
+    <w:rPr>
+      <w:rFonts w:ascii="Arial" w:eastAsia="Arial" w:hAnsi="Arial" w:cs="Arial"/>
+    </w:rPr>
+    <w:tblPr>
+      <w:tblStyleRowBandSize w:val="1"/>
+      <w:tblStyleColBandSize w:val="1"/>
+      <w:tblInd w:w="0" w:type="nil"/>
+      <w:tblCellMar>
+        <w:top w:w="100" w:type="dxa"/>
+        <w:left w:w="100" w:type="dxa"/>
+        <w:bottom w:w="100" w:type="dxa"/>
+        <w:right w:w="100" w:type="dxa"/>
+      </w:tblCellMar>
+    </w:tblPr>
+  </w:style>
+  <w:style w:type="table" w:customStyle="1" w:styleId="10">
+    <w:name w:val="10"/>
+    <w:basedOn w:val="Tablanormal"/>
+    <w:rsid w:val="00482E5D"/>
+    <w:pPr>
+      <w:spacing w:after="0" w:line="276" w:lineRule="auto"/>
+    </w:pPr>
+    <w:rPr>
+      <w:rFonts w:ascii="Arial" w:eastAsia="Arial" w:hAnsi="Arial" w:cs="Arial"/>
+    </w:rPr>
+    <w:tblPr>
+      <w:tblStyleRowBandSize w:val="1"/>
+      <w:tblStyleColBandSize w:val="1"/>
+      <w:tblInd w:w="0" w:type="nil"/>
+      <w:tblCellMar>
+        <w:top w:w="100" w:type="dxa"/>
+        <w:left w:w="100" w:type="dxa"/>
+        <w:bottom w:w="100" w:type="dxa"/>
+        <w:right w:w="100" w:type="dxa"/>
+      </w:tblCellMar>
+    </w:tblPr>
+  </w:style>
+  <w:style w:type="table" w:customStyle="1" w:styleId="9">
+    <w:name w:val="9"/>
+    <w:basedOn w:val="Tablanormal"/>
+    <w:rsid w:val="00482E5D"/>
+    <w:pPr>
+      <w:spacing w:after="0" w:line="276" w:lineRule="auto"/>
+    </w:pPr>
+    <w:rPr>
+      <w:rFonts w:ascii="Arial" w:eastAsia="Arial" w:hAnsi="Arial" w:cs="Arial"/>
+    </w:rPr>
+    <w:tblPr>
+      <w:tblStyleRowBandSize w:val="1"/>
+      <w:tblStyleColBandSize w:val="1"/>
+      <w:tblInd w:w="0" w:type="nil"/>
+      <w:tblCellMar>
+        <w:top w:w="100" w:type="dxa"/>
+        <w:left w:w="100" w:type="dxa"/>
+        <w:bottom w:w="100" w:type="dxa"/>
+        <w:right w:w="100" w:type="dxa"/>
+      </w:tblCellMar>
+    </w:tblPr>
+  </w:style>
+  <w:style w:type="table" w:customStyle="1" w:styleId="8">
+    <w:name w:val="8"/>
+    <w:basedOn w:val="Tablanormal"/>
+    <w:rsid w:val="00482E5D"/>
+    <w:pPr>
+      <w:spacing w:after="0" w:line="276" w:lineRule="auto"/>
+    </w:pPr>
+    <w:rPr>
+      <w:rFonts w:ascii="Arial" w:eastAsia="Arial" w:hAnsi="Arial" w:cs="Arial"/>
+    </w:rPr>
+    <w:tblPr>
+      <w:tblStyleRowBandSize w:val="1"/>
+      <w:tblStyleColBandSize w:val="1"/>
+      <w:tblInd w:w="0" w:type="nil"/>
+      <w:tblCellMar>
+        <w:top w:w="100" w:type="dxa"/>
+        <w:left w:w="100" w:type="dxa"/>
+        <w:bottom w:w="100" w:type="dxa"/>
+        <w:right w:w="100" w:type="dxa"/>
+      </w:tblCellMar>
+    </w:tblPr>
+  </w:style>
+  <w:style w:type="paragraph" w:styleId="TDC2">
+    <w:name w:val="toc 2"/>
+    <w:basedOn w:val="Normal"/>
+    <w:next w:val="Normal"/>
+    <w:autoRedefine/>
+    <w:uiPriority w:val="39"/>
+    <w:unhideWhenUsed/>
+    <w:rsid w:val="00FE50AB"/>
+    <w:pPr>
+      <w:spacing w:after="100"/>
+      <w:ind w:left="220"/>
+    </w:pPr>
+  </w:style>
+  <w:style w:type="paragraph" w:styleId="Prrafodelista">
+    <w:name w:val="List Paragraph"/>
+    <w:basedOn w:val="Normal"/>
+    <w:uiPriority w:val="34"/>
+    <w:qFormat/>
+    <w:rsid w:val="00285886"/>
+    <w:pPr>
+      <w:ind w:left="720"/>
+      <w:contextualSpacing/>
+    </w:pPr>
+  </w:style>
+  <w:style w:type="paragraph" w:styleId="Textodeglobo">
+    <w:name w:val="Balloon Text"/>
+    <w:basedOn w:val="Normal"/>
+    <w:link w:val="TextodegloboCar"/>
+    <w:uiPriority w:val="99"/>
+    <w:semiHidden/>
+    <w:unhideWhenUsed/>
+    <w:rsid w:val="00620241"/>
+    <w:pPr>
+      <w:spacing w:line="240" w:lineRule="auto"/>
+    </w:pPr>
+    <w:rPr>
+      <w:rFonts w:ascii="Tahoma" w:hAnsi="Tahoma" w:cs="Tahoma"/>
+      <w:sz w:val="16"/>
+      <w:szCs w:val="16"/>
+    </w:rPr>
+  </w:style>
+  <w:style w:type="character" w:customStyle="1" w:styleId="TextodegloboCar">
+    <w:name w:val="Texto de globo Car"/>
+    <w:basedOn w:val="Fuentedeprrafopredeter"/>
+    <w:link w:val="Textodeglobo"/>
+    <w:uiPriority w:val="99"/>
+    <w:semiHidden/>
+    <w:rsid w:val="00620241"/>
+    <w:rPr>
+      <w:rFonts w:ascii="Tahoma" w:eastAsia="Arial" w:hAnsi="Tahoma" w:cs="Tahoma"/>
+      <w:sz w:val="16"/>
+      <w:szCs w:val="16"/>
+    </w:rPr>
+  </w:style>
+</w:styles>
+</file>
+
+<file path=word/stylesWithEffects.xml><?xml version="1.0" encoding="utf-8"?>
+<w:styles xmlns:wpc="http://schemas.microsoft.com/office/word/2010/wordprocessingCanvas" xmlns:mc="http://schemas.openxmlformats.org/markup-compatibility/2006" xmlns:o="urn:schemas-microsoft-com:office:office" xmlns:r="http://schemas.openxmlformats.org/officeDocument/2006/relationships" xmlns:m="http://schemas.openxmlformats.org/officeDocument/2006/math" xmlns:v="urn:schemas-microsoft-com:vml" xmlns:wp14="http://schemas.microsoft.com/office/word/2010/wordprocessingDrawing" xmlns:wp="http://schemas.openxmlformats.org/drawingml/2006/wordprocessingDrawing" xmlns:w10="urn:schemas-microsoft-com:office:word" xmlns:w="http://schemas.openxmlformats.org/wordprocessingml/2006/main" xmlns:w14="http://schemas.microsoft.com/office/word/2010/wordml" xmlns:wpg="http://schemas.microsoft.com/office/word/2010/wordprocessingGroup" xmlns:wpi="http://schemas.microsoft.com/office/word/2010/wordprocessingInk" xmlns:wne="http://schemas.microsoft.com/office/word/2006/wordml" xmlns:wps="http://schemas.microsoft.com/office/word/2010/wordprocessingShape" mc:Ignorable="w14 wp14">
+  <w:docDefaults>
+    <w:rPrDefault>
+      <w:rPr>
+        <w:rFonts w:asciiTheme="minorHAnsi" w:eastAsiaTheme="minorHAnsi" w:hAnsiTheme="minorHAnsi" w:cstheme="minorBidi"/>
+        <w:sz w:val="22"/>
+        <w:szCs w:val="22"/>
+        <w:lang w:val="es-ES" w:eastAsia="en-US" w:bidi="ar-SA"/>
+      </w:rPr>
+    </w:rPrDefault>
+    <w:pPrDefault>
+      <w:pPr>
+        <w:spacing w:after="160" w:line="259" w:lineRule="auto"/>
+      </w:pPr>
+    </w:pPrDefault>
+  </w:docDefaults>
+  <w:latentStyles w:defLockedState="0" w:defUIPriority="99" w:defSemiHidden="1" w:defUnhideWhenUsed="1" w:defQFormat="0" w:count="267">
+    <w:lsdException w:name="Normal" w:semiHidden="0" w:uiPriority="0" w:unhideWhenUsed="0" w:qFormat="1"/>
+    <w:lsdException w:name="heading 1" w:semiHidden="0" w:uiPriority="9" w:unhideWhenUsed="0" w:qFormat="1"/>
+    <w:lsdException w:name="heading 2" w:uiPriority="0" w:qFormat="1"/>
+    <w:lsdException w:name="heading 3" w:uiPriority="9" w:qFormat="1"/>
+    <w:lsdException w:name="heading 4" w:uiPriority="9" w:qFormat="1"/>
+    <w:lsdException w:name="heading 5" w:uiPriority="9" w:qFormat="1"/>
+    <w:lsdException w:name="heading 6" w:uiPriority="9" w:qFormat="1"/>
+    <w:lsdException w:name="heading 7" w:uiPriority="9" w:qFormat="1"/>
+    <w:lsdException w:name="heading 8" w:uiPriority="9" w:qFormat="1"/>
+    <w:lsdException w:name="heading 9" w:uiPriority="9" w:qFormat="1"/>
+    <w:lsdException w:name="toc 1" w:uiPriority="39"/>
+    <w:lsdException w:name="toc 2" w:uiPriority="39"/>
+    <w:lsdException w:name="toc 3" w:uiPriority="39"/>
+    <w:lsdException w:name="toc 4" w:uiPriority="39"/>
+    <w:lsdException w:name="toc 5" w:uiPriority="39"/>
+    <w:lsdException w:name="toc 6" w:uiPriority="39"/>
+    <w:lsdException w:name="toc 7" w:uiPriority="39"/>
+    <w:lsdException w:name="toc 8" w:uiPriority="39"/>
+    <w:lsdException w:name="toc 9" w:uiPriority="39"/>
+    <w:lsdException w:name="caption" w:uiPriority="35" w:qFormat="1"/>
+    <w:lsdException w:name="Title" w:semiHidden="0" w:uiPriority="10" w:unhideWhenUsed="0" w:qFormat="1"/>
+    <w:lsdException w:name="Default Paragraph Font" w:uiPriority="1"/>
+    <w:lsdException w:name="Subtitle" w:semiHidden="0" w:uiPriority="0" w:unhideWhenUsed="0" w:qFormat="1"/>
+    <w:lsdException w:name="Strong" w:semiHidden="0" w:uiPriority="22" w:unhideWhenUsed="0" w:qFormat="1"/>
+    <w:lsdException w:name="Emphasis" w:semiHidden="0" w:uiPriority="20" w:unhideWhenUsed="0" w:qFormat="1"/>
+    <w:lsdException w:name="Table Grid" w:semiHidden="0" w:uiPriority="39" w:unhideWhenUsed="0"/>
+    <w:lsdException w:name="Placeholder Text" w:unhideWhenUsed="0"/>
+    <w:lsdException w:name="No Spacing" w:semiHidden="0" w:uiPriority="1" w:unhideWhenUsed="0" w:qFormat="1"/>
+    <w:lsdException w:name="Light Shading" w:semiHidden="0" w:uiPriority="60" w:unhideWhenUsed="0"/>
+    <w:lsdException w:name="Light List" w:semiHidden="0" w:uiPriority="61" w:unhideWhenUsed="0"/>
+    <w:lsdException w:name="Light Grid" w:semiHidden="0" w:uiPriority="62" w:unhideWhenUsed="0"/>
+    <w:lsdException w:name="Medium Shading 1" w:semiHidden="0" w:uiPriority="63" w:unhideWhenUsed="0"/>
+    <w:lsdException w:name="Medium Shading 2" w:semiHidden="0" w:uiPriority="64" w:unhideWhenUsed="0"/>
+    <w:lsdException w:name="Medium List 1" w:semiHidden="0" w:uiPriority="65" w:unhideWhenUsed="0"/>
+    <w:lsdException w:name="Medium List 2" w:semiHidden="0" w:uiPriority="66" w:unhideWhenUsed="0"/>
+    <w:lsdException w:name="Medium Grid 1" w:semiHidden="0" w:uiPriority="67" w:unhideWhenUsed="0"/>
+    <w:lsdException w:name="Medium Grid 2" w:semiHidden="0" w:uiPriority="68" w:unhideWhenUsed="0"/>
+    <w:lsdException w:name="Medium Grid 3" w:semiHidden="0" w:uiPriority="69" w:unhideWhenUsed="0"/>
+    <w:lsdException w:name="Dark List" w:semiHidden="0" w:uiPriority="70" w:unhideWhenUsed="0"/>
+    <w:lsdException w:name="Colorful Shading" w:semiHidden="0" w:uiPriority="71" w:unhideWhenUsed="0"/>
+    <w:lsdException w:name="Colorful List" w:semiHidden="0" w:uiPriority="72" w:unhideWhenUsed="0"/>
+    <w:lsdException w:name="Colorful Grid" w:semiHidden="0" w:uiPriority="73" w:unhideWhenUsed="0"/>
+    <w:lsdException w:name="Light Shading Accent 1" w:semiHidden="0" w:uiPriority="60" w:unhideWhenUsed="0"/>
+    <w:lsdException w:name="Light List Accent 1" w:semiHidden="0" w:uiPriority="61" w:unhideWhenUsed="0"/>
+    <w:lsdException w:name="Light Grid Accent 1" w:semiHidden="0" w:uiPriority="62" w:unhideWhenUsed="0"/>
+    <w:lsdException w:name="Medium Shading 1 Accent 1" w:semiHidden="0" w:uiPriority="63" w:unhideWhenUsed="0"/>
+    <w:lsdException w:name="Medium Shading 2 Accent 1" w:semiHidden="0" w:uiPriority="64" w:unhideWhenUsed="0"/>
+    <w:lsdException w:name="Medium List 1 Accent 1" w:semiHidden="0" w:uiPriority="65" w:unhideWhenUsed="0"/>
+    <w:lsdException w:name="Revision" w:unhideWhenUsed="0"/>
+    <w:lsdException w:name="List Paragraph" w:semiHidden="0" w:uiPriority="34" w:unhideWhenUsed="0" w:qFormat="1"/>
+    <w:lsdException w:name="Quote" w:semiHidden="0" w:uiPriority="29" w:unhideWhenUsed="0" w:qFormat="1"/>
+    <w:lsdException w:name="Intense Quote" w:semiHidden="0" w:uiPriority="30" w:unhideWhenUsed="0" w:qFormat="1"/>
+    <w:lsdException w:name="Medium List 2 Accent 1" w:semiHidden="0" w:uiPriority="66" w:unhideWhenUsed="0"/>
+    <w:lsdException w:name="Medium Grid 1 Accent 1" w:semiHidden="0" w:uiPriority="67" w:unhideWhenUsed="0"/>
+    <w:lsdException w:name="Medium Grid 2 Accent 1" w:semiHidden="0" w:uiPriority="68" w:unhideWhenUsed="0"/>
+    <w:lsdException w:name="Medium Grid 3 Accent 1" w:semiHidden="0" w:uiPriority="69" w:unhideWhenUsed="0"/>
+    <w:lsdException w:name="Dark List Accent 1" w:semiHidden="0" w:uiPriority="70" w:unhideWhenUsed="0"/>
+    <w:lsdException w:name="Colorful Shading Accent 1" w:semiHidden="0" w:uiPriority="71" w:unhideWhenUsed="0"/>
+    <w:lsdException w:name="Colorful List Accent 1" w:semiHidden="0" w:uiPriority="72" w:unhideWhenUsed="0"/>
+    <w:lsdException w:name="Colorful Grid Accent 1" w:semiHidden="0" w:uiPriority="73" w:unhideWhenUsed="0"/>
+    <w:lsdException w:name="Light Shading Accent 2" w:semiHidden="0" w:uiPriority="60" w:unhideWhenUsed="0"/>
+    <w:lsdException w:name="Light List Accent 2" w:semiHidden="0" w:uiPriority="61" w:unhideWhenUsed="0"/>
+    <w:lsdException w:name="Light Grid Accent 2" w:semiHidden="0" w:uiPriority="62" w:unhideWhenUsed="0"/>
+    <w:lsdException w:name="Medium Shading 1 Accent 2" w:semiHidden="0" w:uiPriority="63" w:unhideWhenUsed="0"/>
+    <w:lsdException w:name="Medium Shading 2 Accent 2" w:semiHidden="0" w:uiPriority="64" w:unhideWhenUsed="0"/>
+    <w:lsdException w:name="Medium List 1 Accent 2" w:semiHidden="0" w:uiPriority="65" w:unhideWhenUsed="0"/>
+    <w:lsdException w:name="Medium List 2 Accent 2" w:semiHidden="0" w:uiPriority="66" w:unhideWhenUsed="0"/>
+    <w:lsdException w:name="Medium Grid 1 Accent 2" w:semiHidden="0" w:uiPriority="67" w:unhideWhenUsed="0"/>
+    <w:lsdException w:name="Medium Grid 2 Accent 2" w:semiHidden="0" w:uiPriority="68" w:unhideWhenUsed="0"/>
+    <w:lsdException w:name="Medium Grid 3 Accent 2" w:semiHidden="0" w:uiPriority="69" w:unhideWhenUsed="0"/>
+    <w:lsdException w:name="Dark List Accent 2" w:semiHidden="0" w:uiPriority="70" w:unhideWhenUsed="0"/>
+    <w:lsdException w:name="Colorful Shading Accent 2" w:semiHidden="0" w:uiPriority="71" w:unhideWhenUsed="0"/>
+    <w:lsdException w:name="Colorful List Accent 2" w:semiHidden="0" w:uiPriority="72" w:unhideWhenUsed="0"/>
+    <w:lsdException w:name="Colorful Grid Accent 2" w:semiHidden="0" w:uiPriority="73" w:unhideWhenUsed="0"/>
+    <w:lsdException w:name="Light Shading Accent 3" w:semiHidden="0" w:uiPriority="60" w:unhideWhenUsed="0"/>
+    <w:lsdException w:name="Light List Accent 3" w:semiHidden="0" w:uiPriority="61" w:unhideWhenUsed="0"/>
+    <w:lsdException w:name="Light Grid Accent 3" w:semiHidden="0" w:uiPriority="62" w:unhideWhenUsed="0"/>
+    <w:lsdException w:name="Medium Shading 1 Accent 3" w:semiHidden="0" w:uiPriority="63" w:unhideWhenUsed="0"/>
+    <w:lsdException w:name="Medium Shading 2 Accent 3" w:semiHidden="0" w:uiPriority="64" w:unhideWhenUsed="0"/>
+    <w:lsdException w:name="Medium List 1 Accent 3" w:semiHidden="0" w:uiPriority="65" w:unhideWhenUsed="0"/>
+    <w:lsdException w:name="Medium List 2 Accent 3" w:semiHidden="0" w:uiPriority="66" w:unhideWhenUsed="0"/>
+    <w:lsdException w:name="Medium Grid 1 Accent 3" w:semiHidden="0" w:uiPriority="67" w:unhideWhenUsed="0"/>
+    <w:lsdException w:name="Medium Grid 2 Accent 3" w:semiHidden="0" w:uiPriority="68" w:unhideWhenUsed="0"/>
+    <w:lsdException w:name="Medium Grid 3 Accent 3" w:semiHidden="0" w:uiPriority="69" w:unhideWhenUsed="0"/>
+    <w:lsdException w:name="Dark List Accent 3" w:semiHidden="0" w:uiPriority="70" w:unhideWhenUsed="0"/>
+    <w:lsdException w:name="Colorful Shading Accent 3" w:semiHidden="0" w:uiPriority="71" w:unhideWhenUsed="0"/>
+    <w:lsdException w:name="Colorful List Accent 3" w:semiHidden="0" w:uiPriority="72" w:unhideWhenUsed="0"/>
+    <w:lsdException w:name="Colorful Grid Accent 3" w:semiHidden="0" w:uiPriority="73" w:unhideWhenUsed="0"/>
+    <w:lsdException w:name="Light Shading Accent 4" w:semiHidden="0" w:uiPriority="60" w:unhideWhenUsed="0"/>
+    <w:lsdException w:name="Light List Accent 4" w:semiHidden="0" w:uiPriority="61" w:unhideWhenUsed="0"/>
+    <w:lsdException w:name="Light Grid Accent 4" w:semiHidden="0" w:uiPriority="62" w:unhideWhenUsed="0"/>
+    <w:lsdException w:name="Medium Shading 1 Accent 4" w:semiHidden="0" w:uiPriority="63" w:unhideWhenUsed="0"/>
+    <w:lsdException w:name="Medium Shading 2 Accent 4" w:semiHidden="0" w:uiPriority="64" w:unhideWhenUsed="0"/>
+    <w:lsdException w:name="Medium List 1 Accent 4" w:semiHidden="0" w:uiPriority="65" w:unhideWhenUsed="0"/>
+    <w:lsdException w:name="Medium List 2 Accent 4" w:semiHidden="0" w:uiPriority="66" w:unhideWhenUsed="0"/>
+    <w:lsdException w:name="Medium Grid 1 Accent 4" w:semiHidden="0" w:uiPriority="67" w:unhideWhenUsed="0"/>
+    <w:lsdException w:name="Medium Grid 2 Accent 4" w:semiHidden="0" w:uiPriority="68" w:unhideWhenUsed="0"/>
+    <w:lsdException w:name="Medium Grid 3 Accent 4" w:semiHidden="0" w:uiPriority="69" w:unhideWhenUsed="0"/>
+    <w:lsdException w:name="Dark List Accent 4" w:semiHidden="0" w:uiPriority="70" w:unhideWhenUsed="0"/>
+    <w:lsdException w:name="Colorful Shading Accent 4" w:semiHidden="0" w:uiPriority="71" w:unhideWhenUsed="0"/>
+    <w:lsdException w:name="Colorful List Accent 4" w:semiHidden="0" w:uiPriority="72" w:unhideWhenUsed="0"/>
+    <w:lsdException w:name="Colorful Grid Accent 4" w:semiHidden="0" w:uiPriority="73" w:unhideWhenUsed="0"/>
+    <w:lsdException w:name="Light Shading Accent 5" w:semiHidden="0" w:uiPriority="60" w:unhideWhenUsed="0"/>
+    <w:lsdException w:name="Light List Accent 5" w:semiHidden="0" w:uiPriority="61" w:unhideWhenUsed="0"/>
+    <w:lsdException w:name="Light Grid Accent 5" w:semiHidden="0" w:uiPriority="62" w:unhideWhenUsed="0"/>
+    <w:lsdException w:name="Medium Shading 1 Accent 5" w:semiHidden="0" w:uiPriority="63" w:unhideWhenUsed="0"/>
+    <w:lsdException w:name="Medium Shading 2 Accent 5" w:semiHidden="0" w:uiPriority="64" w:unhideWhenUsed="0"/>
+    <w:lsdException w:name="Medium List 1 Accent 5" w:semiHidden="0" w:uiPriority="65" w:unhideWhenUsed="0"/>
+    <w:lsdException w:name="Medium List 2 Accent 5" w:semiHidden="0" w:uiPriority="66" w:unhideWhenUsed="0"/>
+    <w:lsdException w:name="Medium Grid 1 Accent 5" w:semiHidden="0" w:uiPriority="67" w:unhideWhenUsed="0"/>
+    <w:lsdException w:name="Medium Grid 2 Accent 5" w:semiHidden="0" w:uiPriority="68" w:unhideWhenUsed="0"/>
+    <w:lsdException w:name="Medium Grid 3 Accent 5" w:semiHidden="0" w:uiPriority="69" w:unhideWhenUsed="0"/>
+    <w:lsdException w:name="Dark List Accent 5" w:semiHidden="0" w:uiPriority="70" w:unhideWhenUsed="0"/>
+    <w:lsdException w:name="Colorful Shading Accent 5" w:semiHidden="0" w:uiPriority="71" w:unhideWhenUsed="0"/>
+    <w:lsdException w:name="Colorful List Accent 5" w:semiHidden="0" w:uiPriority="72" w:unhideWhenUsed="0"/>
+    <w:lsdException w:name="Colorful Grid Accent 5" w:semiHidden="0" w:uiPriority="73" w:unhideWhenUsed="0"/>
+    <w:lsdException w:name="Light Shading Accent 6" w:semiHidden="0" w:uiPriority="60" w:unhideWhenUsed="0"/>
+    <w:lsdException w:name="Light List Accent 6" w:semiHidden="0" w:uiPriority="61" w:unhideWhenUsed="0"/>
+    <w:lsdException w:name="Light Grid Accent 6" w:semiHidden="0" w:uiPriority="62" w:unhideWhenUsed="0"/>
+    <w:lsdException w:name="Medium Shading 1 Accent 6" w:semiHidden="0" w:uiPriority="63" w:unhideWhenUsed="0"/>
+    <w:lsdException w:name="Medium Shading 2 Accent 6" w:semiHidden="0" w:uiPriority="64" w:unhideWhenUsed="0"/>
+    <w:lsdException w:name="Medium List 1 Accent 6" w:semiHidden="0" w:uiPriority="65" w:unhideWhenUsed="0"/>
+    <w:lsdException w:name="Medium List 2 Accent 6" w:semiHidden="0" w:uiPriority="66" w:unhideWhenUsed="0"/>
+    <w:lsdException w:name="Medium Grid 1 Accent 6" w:semiHidden="0" w:uiPriority="67" w:unhideWhenUsed="0"/>
+    <w:lsdException w:name="Medium Grid 2 Accent 6" w:semiHidden="0" w:uiPriority="68" w:unhideWhenUsed="0"/>
+    <w:lsdException w:name="Medium Grid 3 Accent 6" w:semiHidden="0" w:uiPriority="69" w:unhideWhenUsed="0"/>
+    <w:lsdException w:name="Dark List Accent 6" w:semiHidden="0" w:uiPriority="70" w:unhideWhenUsed="0"/>
+    <w:lsdException w:name="Colorful Shading Accent 6" w:semiHidden="0" w:uiPriority="71" w:unhideWhenUsed="0"/>
+    <w:lsdException w:name="Colorful List Accent 6" w:semiHidden="0" w:uiPriority="72" w:unhideWhenUsed="0"/>
+    <w:lsdException w:name="Colorful Grid Accent 6" w:semiHidden="0" w:uiPriority="73" w:unhideWhenUsed="0"/>
+    <w:lsdException w:name="Subtle Emphasis" w:semiHidden="0" w:uiPriority="19" w:unhideWhenUsed="0" w:qFormat="1"/>
+    <w:lsdException w:name="Intense Emphasis" w:semiHidden="0" w:uiPriority="21" w:unhideWhenUsed="0" w:qFormat="1"/>
+    <w:lsdException w:name="Subtle Reference" w:semiHidden="0" w:uiPriority="31" w:unhideWhenUsed="0" w:qFormat="1"/>
+    <w:lsdException w:name="Intense Reference" w:semiHidden="0" w:uiPriority="32" w:unhideWhenUsed="0" w:qFormat="1"/>
+    <w:lsdException w:name="Book Title" w:semiHidden="0" w:uiPriority="33" w:unhideWhenUsed="0" w:qFormat="1"/>
+    <w:lsdException w:name="Bibliography" w:uiPriority="37"/>
+    <w:lsdException w:name="TOC Heading" w:uiPriority="39" w:qFormat="1"/>
   </w:latentStyles>
   <w:style w:type="paragraph" w:default="1" w:styleId="Normal">
     <w:name w:val="Normal"/>
@@ -7430,7 +8243,7 @@
   <a:extraClrSchemeLst/>
   <a:extLst>
     <a:ext uri="{05A4C25C-085E-4340-85A3-A5531E510DB2}">
-      <thm15:themeFamily xmlns:thm15="http://schemas.microsoft.com/office/thememl/2012/main" name="Office Theme" id="{62F939B6-93AF-4DB8-9C6B-D6C7DFDC589F}" vid="{4A3C46E8-61CC-4603-A589-7422A47A8E4A}"/>
+      <thm15:themeFamily xmlns:thm15="http://schemas.microsoft.com/office/thememl/2012/main" xmlns="" name="Office Theme" id="{62F939B6-93AF-4DB8-9C6B-D6C7DFDC589F}" vid="{4A3C46E8-61CC-4603-A589-7422A47A8E4A}"/>
     </a:ext>
   </a:extLst>
 </a:theme>

</xml_diff>